<commit_message>
Resource updates, information updates, polishing
Updated resume to have .docx and .pdf
Updated relevant information, may update shortly with rewording.
Polishing some links and navigation.
</commit_message>
<xml_diff>
--- a/downloads/HoskingPatrickResume.docx
+++ b/downloads/HoskingPatrickResume.docx
@@ -21,7 +21,7 @@
       </w:tblGrid>
       <w:tr>
         <w:trPr>
-          <w:trHeight w:val="270"/>
+          <w:trHeight w:val="765"/>
           <w:jc w:val="center"/>
         </w:trPr>
         <w:tc>
@@ -61,7 +61,13 @@
               <w:spacing w:after="240"/>
             </w:pPr>
             <w:r>
-              <w:t>Patrick Hosking</w:t>
+              <w:t xml:space="preserve">Patrick </w:t>
+            </w:r>
+            <w:r>
+              <w:t xml:space="preserve">J. </w:t>
+            </w:r>
+            <w:r>
+              <w:t>Hosking</w:t>
             </w:r>
           </w:p>
         </w:tc>
@@ -80,49 +86,111 @@
             <w:pPr>
               <w:pStyle w:val="Heading1Alt"/>
               <w:spacing w:before="0"/>
+            </w:pPr>
+            <w:r>
+              <w:t>PROGRAMMING SKILLS</w:t>
+            </w:r>
+          </w:p>
+          <w:p>
+            <w:r>
               <w:rPr>
-                <w:rFonts w:ascii="Times" w:hAnsi="Times" w:cs="Times"/>
-                <w:color w:val="000000"/>
+                <w:noProof/>
+                <w:color w:val="000000" w:themeColor="text1"/>
+              </w:rPr>
+              <w:drawing>
+                <wp:inline distT="0" distB="0" distL="0" distR="0" wp14:anchorId="19DB16BD" wp14:editId="0B8EFFEE">
+                  <wp:extent cx="1943100" cy="1524000"/>
+                  <wp:effectExtent l="0" t="0" r="0" b="0"/>
+                  <wp:docPr id="12" name="Chart 12" descr="skills chart"/>
+                  <wp:cNvGraphicFramePr/>
+                  <a:graphic xmlns:a="http://schemas.openxmlformats.org/drawingml/2006/main">
+                    <a:graphicData uri="http://schemas.openxmlformats.org/drawingml/2006/chart">
+                      <c:chart xmlns:c="http://schemas.openxmlformats.org/drawingml/2006/chart" xmlns:r="http://schemas.openxmlformats.org/officeDocument/2006/relationships" r:id="rId11"/>
+                    </a:graphicData>
+                  </a:graphic>
+                </wp:inline>
+              </w:drawing>
+            </w:r>
+          </w:p>
+          <w:p>
+            <w:pPr>
+              <w:pStyle w:val="Heading1Alt"/>
+              <w:spacing w:before="0"/>
+            </w:pPr>
+            <w:r>
+              <w:t>OTHER SKILLS</w:t>
+            </w:r>
+          </w:p>
+          <w:p>
+            <w:pPr>
+              <w:pStyle w:val="Heading1Alt"/>
+              <w:spacing w:before="0"/>
+            </w:pPr>
+            <w:r>
+              <w:rPr>
+                <w:noProof/>
+                <w:color w:val="000000" w:themeColor="text1"/>
+              </w:rPr>
+              <w:drawing>
+                <wp:inline distT="0" distB="0" distL="0" distR="0" wp14:anchorId="495FC855" wp14:editId="6E0336CF">
+                  <wp:extent cx="1943100" cy="1657350"/>
+                  <wp:effectExtent l="0" t="0" r="0" b="0"/>
+                  <wp:docPr id="3" name="Chart 3" descr="skills chart"/>
+                  <wp:cNvGraphicFramePr/>
+                  <a:graphic xmlns:a="http://schemas.openxmlformats.org/drawingml/2006/main">
+                    <a:graphicData uri="http://schemas.openxmlformats.org/drawingml/2006/chart">
+                      <c:chart xmlns:c="http://schemas.openxmlformats.org/drawingml/2006/chart" xmlns:r="http://schemas.openxmlformats.org/officeDocument/2006/relationships" r:id="rId12"/>
+                    </a:graphicData>
+                  </a:graphic>
+                </wp:inline>
+              </w:drawing>
+            </w:r>
+          </w:p>
+          <w:p>
+            <w:pPr>
+              <w:pStyle w:val="Heading1Alt"/>
+            </w:pPr>
+            <w:r>
+              <w:t>CONTACT</w:t>
+            </w:r>
+            <w:r>
+              <w:t xml:space="preserve"> INFORMATION</w:t>
+            </w:r>
+          </w:p>
+          <w:p>
+            <w:pPr>
+              <w:pStyle w:val="Heading2Alt"/>
+              <w:spacing w:after="0"/>
+              <w:rPr>
+                <w:color w:val="000000" w:themeColor="text1"/>
               </w:rPr>
             </w:pPr>
             <w:r>
-              <w:t>INTERESTS</w:t>
-            </w:r>
-            <w:r>
-              <w:t xml:space="preserve"> </w:t>
+              <w:rPr>
+                <w:b/>
+                <w:color w:val="000000" w:themeColor="text1"/>
+              </w:rPr>
+              <w:t>PHONE</w:t>
             </w:r>
           </w:p>
           <w:p>
             <w:r>
-              <w:t>Database Design and Management</w:t>
-            </w:r>
-          </w:p>
-          <w:p>
-            <w:r>
-              <w:t>Artificial Intelligence</w:t>
-            </w:r>
-          </w:p>
-          <w:p>
-            <w:r>
-              <w:t>Video Game Development</w:t>
-            </w:r>
-            <w:bookmarkStart w:id="0" w:name="_GoBack"/>
-            <w:bookmarkEnd w:id="0"/>
-          </w:p>
-          <w:p>
-            <w:r>
-              <w:t>Video Games</w:t>
+              <w:t>1-716-462-7619</w:t>
             </w:r>
           </w:p>
           <w:p/>
           <w:p>
             <w:pPr>
               <w:pStyle w:val="Heading2Alt"/>
-              <w:spacing w:before="0" w:after="0"/>
+              <w:spacing w:after="0"/>
+              <w:rPr>
+                <w:color w:val="000000" w:themeColor="text1"/>
+              </w:rPr>
             </w:pPr>
             <w:r>
               <w:rPr>
                 <w:b/>
+                <w:color w:val="000000" w:themeColor="text1"/>
               </w:rPr>
               <w:t>ADDRESS</w:t>
             </w:r>
@@ -142,97 +210,57 @@
               <w:t>United States of America</w:t>
             </w:r>
           </w:p>
-          <w:p>
-            <w:pPr>
-              <w:widowControl w:val="0"/>
-              <w:autoSpaceDE w:val="0"/>
-              <w:autoSpaceDN w:val="0"/>
-              <w:adjustRightInd w:val="0"/>
-              <w:spacing w:line="240" w:lineRule="auto"/>
-              <w:rPr>
-                <w:rFonts w:ascii="Georgia" w:eastAsia="Times New Roman" w:hAnsi="Georgia" w:cs="Georgia"/>
-                <w:szCs w:val="22"/>
-              </w:rPr>
-            </w:pPr>
-          </w:p>
+          <w:p/>
           <w:p>
             <w:pPr>
               <w:pStyle w:val="Heading2Alt"/>
-              <w:spacing w:before="0" w:after="0"/>
+              <w:spacing w:after="0"/>
+              <w:rPr>
+                <w:color w:val="000000" w:themeColor="text1"/>
+              </w:rPr>
             </w:pPr>
             <w:r>
               <w:rPr>
                 <w:b/>
+                <w:color w:val="000000" w:themeColor="text1"/>
               </w:rPr>
-              <w:t>PHONE</w:t>
+              <w:t>EMAIL</w:t>
             </w:r>
           </w:p>
           <w:p>
             <w:r>
-              <w:t>1-716-462-7619</w:t>
+              <w:t>p</w:t>
+            </w:r>
+            <w:r>
+              <w:t>athosking1@gmail.com</w:t>
             </w:r>
           </w:p>
-          <w:p>
-            <w:pPr>
-              <w:widowControl w:val="0"/>
-              <w:autoSpaceDE w:val="0"/>
-              <w:autoSpaceDN w:val="0"/>
-              <w:adjustRightInd w:val="0"/>
-              <w:spacing w:line="240" w:lineRule="auto"/>
-              <w:rPr>
-                <w:rFonts w:ascii="Georgia" w:eastAsia="Times New Roman" w:hAnsi="Georgia" w:cs="Georgia"/>
-                <w:szCs w:val="22"/>
-              </w:rPr>
-            </w:pPr>
-          </w:p>
+          <w:p/>
           <w:p>
             <w:pPr>
               <w:pStyle w:val="Heading2Alt"/>
-              <w:spacing w:before="0" w:after="0"/>
+              <w:spacing w:after="0"/>
+              <w:rPr>
+                <w:color w:val="000000" w:themeColor="text1"/>
+              </w:rPr>
             </w:pPr>
             <w:r>
               <w:rPr>
                 <w:b/>
+                <w:color w:val="000000" w:themeColor="text1"/>
               </w:rPr>
-              <w:t>EMAIL</w:t>
+              <w:t>WEBSITE</w:t>
             </w:r>
           </w:p>
           <w:p>
             <w:r>
-              <w:t>p</w:t>
-            </w:r>
-            <w:r>
-              <w:t>athosking1@gmail.com</w:t>
-            </w:r>
-          </w:p>
-          <w:p>
-            <w:pPr>
-              <w:widowControl w:val="0"/>
-              <w:autoSpaceDE w:val="0"/>
-              <w:autoSpaceDN w:val="0"/>
-              <w:adjustRightInd w:val="0"/>
-              <w:spacing w:line="240" w:lineRule="auto"/>
-              <w:rPr>
-                <w:rFonts w:ascii="Georgia" w:eastAsia="Times New Roman" w:hAnsi="Georgia" w:cs="Georgia"/>
-                <w:szCs w:val="22"/>
-              </w:rPr>
-            </w:pPr>
-          </w:p>
-          <w:p>
-            <w:pPr>
-              <w:pStyle w:val="Heading2Alt"/>
-              <w:spacing w:before="0" w:after="0"/>
-            </w:pPr>
-            <w:r>
-              <w:rPr>
-                <w:b/>
-              </w:rPr>
-              <w:t>WEBSITE</w:t>
-            </w:r>
-          </w:p>
-          <w:p>
-            <w:r>
-              <w:t>http://www.pathosking.com</w:t>
+              <w:t>http</w:t>
+            </w:r>
+            <w:r>
+              <w:t>s</w:t>
+            </w:r>
+            <w:r>
+              <w:t>://www.pathosking.com</w:t>
             </w:r>
           </w:p>
         </w:tc>
@@ -268,7 +296,7 @@
               <w:pStyle w:val="Heading1"/>
             </w:pPr>
             <w:r>
-              <w:t>Education</w:t>
+              <w:t>EDUCATION</w:t>
             </w:r>
           </w:p>
         </w:tc>
@@ -345,13 +373,28 @@
             <w:r>
               <w:t>Rochester, New York</w:t>
             </w:r>
+            <w:r>
+              <w:t xml:space="preserve"> | 2014</w:t>
+            </w:r>
+            <w:r>
+              <w:t xml:space="preserve"> </w:t>
+            </w:r>
+            <w:r>
+              <w:t>–</w:t>
+            </w:r>
+            <w:r>
+              <w:t xml:space="preserve"> </w:t>
+            </w:r>
+            <w:r>
+              <w:t>2015</w:t>
+            </w:r>
           </w:p>
           <w:p>
             <w:pPr>
               <w:pStyle w:val="JobDetails"/>
             </w:pPr>
             <w:r>
-              <w:t>2014 – 2015</w:t>
+              <w:t>Field of Study; Computer Science</w:t>
             </w:r>
           </w:p>
           <w:p>
@@ -389,13 +432,19 @@
             <w:r>
               <w:t>Buffalo, New York</w:t>
             </w:r>
+            <w:r>
+              <w:t xml:space="preserve"> | 2015 – 2016</w:t>
+            </w:r>
           </w:p>
           <w:p>
             <w:pPr>
               <w:pStyle w:val="JobDetails"/>
             </w:pPr>
             <w:r>
-              <w:t>2015 – 2016</w:t>
+              <w:t xml:space="preserve">Field of Study; </w:t>
+            </w:r>
+            <w:r>
+              <w:t>Computer Science, Liberal Arts</w:t>
             </w:r>
           </w:p>
           <w:p>
@@ -422,13 +471,28 @@
             <w:r>
               <w:t>, New York</w:t>
             </w:r>
+            <w:r>
+              <w:t xml:space="preserve"> | </w:t>
+            </w:r>
+            <w:r>
+              <w:t>201</w:t>
+            </w:r>
+            <w:r>
+              <w:t>6</w:t>
+            </w:r>
+            <w:r>
+              <w:t xml:space="preserve"> – </w:t>
+            </w:r>
+            <w:r>
+              <w:t>present</w:t>
+            </w:r>
           </w:p>
           <w:p>
             <w:pPr>
               <w:pStyle w:val="JobDetails"/>
             </w:pPr>
             <w:r>
-              <w:t>2014 – 2015</w:t>
+              <w:t>Field of Study; Computer Science</w:t>
             </w:r>
           </w:p>
         </w:tc>
@@ -494,7 +558,7 @@
               <w:pStyle w:val="Heading1"/>
             </w:pPr>
             <w:r>
-              <w:t>Freelance</w:t>
+              <w:t>FREELANCE</w:t>
             </w:r>
           </w:p>
         </w:tc>
@@ -503,7 +567,7 @@
         <w:trPr>
           <w:gridAfter w:val="1"/>
           <w:wAfter w:w="20" w:type="dxa"/>
-          <w:trHeight w:val="1548"/>
+          <w:trHeight w:val="1368"/>
           <w:jc w:val="center"/>
         </w:trPr>
         <w:tc>
@@ -568,102 +632,86 @@
               </w:rPr>
               <w:t>Spreadsheet Development and IT Assistance</w:t>
             </w:r>
+            <w:r>
+              <w:rPr>
+                <w:b/>
+              </w:rPr>
+              <w:t xml:space="preserve"> </w:t>
+            </w:r>
+            <w:r>
+              <w:t>| 2017</w:t>
+            </w:r>
+            <w:r>
+              <w:t xml:space="preserve"> – </w:t>
+            </w:r>
+            <w:r>
+              <w:t>present</w:t>
+            </w:r>
           </w:p>
           <w:p>
             <w:pPr>
               <w:pStyle w:val="JobDetails"/>
+              <w:numPr>
+                <w:ilvl w:val="0"/>
+                <w:numId w:val="24"/>
+              </w:numPr>
             </w:pPr>
             <w:r>
-              <w:t>2017 - Current</w:t>
+              <w:t>Co-</w:t>
+            </w:r>
+            <w:r>
+              <w:t xml:space="preserve">authored </w:t>
+            </w:r>
+            <w:r>
+              <w:t>spreadsheet</w:t>
+            </w:r>
+            <w:r>
+              <w:t xml:space="preserve"> series</w:t>
+            </w:r>
+            <w:r>
+              <w:t xml:space="preserve"> for </w:t>
+            </w:r>
+            <w:r>
+              <w:t>multi-organization client</w:t>
             </w:r>
           </w:p>
           <w:p>
             <w:pPr>
-              <w:pStyle w:val="ListParagraph"/>
-              <w:widowControl w:val="0"/>
+              <w:pStyle w:val="JobDetails"/>
               <w:numPr>
-                <w:ilvl w:val="0"/>
-                <w:numId w:val="23"/>
+                <w:ilvl w:val="1"/>
+                <w:numId w:val="24"/>
               </w:numPr>
-              <w:autoSpaceDE w:val="0"/>
-              <w:autoSpaceDN w:val="0"/>
-              <w:adjustRightInd w:val="0"/>
-              <w:spacing w:line="240" w:lineRule="auto"/>
-              <w:rPr>
-                <w:rFonts w:ascii="Georgia" w:eastAsia="Times New Roman" w:hAnsi="Georgia" w:cs="Georgia"/>
-                <w:szCs w:val="22"/>
-              </w:rPr>
             </w:pPr>
             <w:r>
-              <w:rPr>
-                <w:rFonts w:ascii="Georgia" w:eastAsia="Times New Roman" w:hAnsi="Georgia" w:cs="Georgia"/>
-                <w:szCs w:val="22"/>
-              </w:rPr>
-              <w:t>Co-created two spreadsheets for a client for two separate organizations.</w:t>
+              <w:t>Sheets</w:t>
+            </w:r>
+            <w:r>
+              <w:t xml:space="preserve"> automated </w:t>
+            </w:r>
+            <w:r>
+              <w:t xml:space="preserve">and streamlined </w:t>
+            </w:r>
+            <w:r>
+              <w:t>to</w:t>
+            </w:r>
+            <w:r>
+              <w:t xml:space="preserve"> enhance productivity and </w:t>
+            </w:r>
+            <w:r>
+              <w:t>efficiency</w:t>
             </w:r>
           </w:p>
           <w:p>
             <w:pPr>
-              <w:pStyle w:val="ListParagraph"/>
-              <w:widowControl w:val="0"/>
+              <w:pStyle w:val="JobDetails"/>
               <w:numPr>
-                <w:ilvl w:val="0"/>
-                <w:numId w:val="23"/>
+                <w:ilvl w:val="1"/>
+                <w:numId w:val="24"/>
               </w:numPr>
-              <w:autoSpaceDE w:val="0"/>
-              <w:autoSpaceDN w:val="0"/>
-              <w:adjustRightInd w:val="0"/>
-              <w:spacing w:line="240" w:lineRule="auto"/>
-              <w:rPr>
-                <w:rFonts w:ascii="Georgia" w:eastAsia="Times New Roman" w:hAnsi="Georgia" w:cs="Georgia"/>
-                <w:szCs w:val="22"/>
-              </w:rPr>
             </w:pPr>
             <w:r>
-              <w:rPr>
-                <w:rFonts w:ascii="Georgia" w:eastAsia="Times New Roman" w:hAnsi="Georgia" w:cs="Georgia"/>
-                <w:szCs w:val="22"/>
-              </w:rPr>
-              <w:t>Sheets</w:t>
-            </w:r>
-            <w:r>
-              <w:rPr>
-                <w:rFonts w:ascii="Georgia" w:eastAsia="Times New Roman" w:hAnsi="Georgia" w:cs="Georgia"/>
-                <w:szCs w:val="22"/>
-              </w:rPr>
-              <w:t xml:space="preserve"> are automated to maintain efficiency and streamlined for ease-of-use.</w:t>
-            </w:r>
-          </w:p>
-          <w:p>
-            <w:pPr>
-              <w:pStyle w:val="ListParagraph"/>
-              <w:widowControl w:val="0"/>
-              <w:numPr>
-                <w:ilvl w:val="0"/>
-                <w:numId w:val="23"/>
-              </w:numPr>
-              <w:autoSpaceDE w:val="0"/>
-              <w:autoSpaceDN w:val="0"/>
-              <w:adjustRightInd w:val="0"/>
-              <w:spacing w:line="240" w:lineRule="auto"/>
-              <w:rPr>
-                <w:rFonts w:ascii="Georgia" w:eastAsia="Times New Roman" w:hAnsi="Georgia" w:cs="Georgia"/>
-                <w:szCs w:val="22"/>
-              </w:rPr>
-            </w:pPr>
-            <w:r>
-              <w:rPr>
-                <w:rFonts w:ascii="Georgia" w:eastAsia="Times New Roman" w:hAnsi="Georgia" w:cs="Georgia"/>
-                <w:szCs w:val="22"/>
-              </w:rPr>
-              <w:t>On standby to assist with any issues that may arise</w:t>
-            </w:r>
-            <w:r>
-              <w:rPr>
-                <w:rFonts w:ascii="Georgia" w:eastAsia="Times New Roman" w:hAnsi="Georgia" w:cs="Georgia"/>
-                <w:szCs w:val="22"/>
-              </w:rPr>
-              <w:t>.</w:t>
+              <w:t>Worked in a consultant capacity; ensured program’s continued success</w:t>
             </w:r>
           </w:p>
         </w:tc>
@@ -730,7 +778,7 @@
               <w:pStyle w:val="Heading1"/>
             </w:pPr>
             <w:r>
-              <w:t>Projects</w:t>
+              <w:t>PROJECTS</w:t>
             </w:r>
           </w:p>
         </w:tc>
@@ -810,7 +858,7 @@
         <w:trPr>
           <w:gridAfter w:val="1"/>
           <w:wAfter w:w="20" w:type="dxa"/>
-          <w:trHeight w:val="3402"/>
+          <w:trHeight w:val="2592"/>
           <w:jc w:val="center"/>
         </w:trPr>
         <w:tc>
@@ -873,102 +921,53 @@
               <w:rPr>
                 <w:b/>
               </w:rPr>
-              <w:t>Machine Learning with Unity and TensorFlow</w:t>
+              <w:t xml:space="preserve">AI Pathfinding Demonstration Application </w:t>
+            </w:r>
+            <w:r>
+              <w:t>| 2017</w:t>
             </w:r>
           </w:p>
           <w:p>
             <w:pPr>
               <w:pStyle w:val="JobDetails"/>
-            </w:pPr>
-            <w:r>
-              <w:t>2018, Programmed using C#</w:t>
-            </w:r>
-          </w:p>
-          <w:p>
-            <w:pPr>
-              <w:pStyle w:val="ListParagraph"/>
-              <w:widowControl w:val="0"/>
               <w:numPr>
                 <w:ilvl w:val="0"/>
                 <w:numId w:val="23"/>
               </w:numPr>
-              <w:autoSpaceDE w:val="0"/>
-              <w:autoSpaceDN w:val="0"/>
-              <w:adjustRightInd w:val="0"/>
-              <w:spacing w:line="240" w:lineRule="auto"/>
-              <w:rPr>
-                <w:rFonts w:ascii="Georgia" w:eastAsia="Times New Roman" w:hAnsi="Georgia" w:cs="Georgia"/>
-                <w:szCs w:val="22"/>
-              </w:rPr>
             </w:pPr>
             <w:r>
-              <w:rPr>
-                <w:rFonts w:ascii="Georgia" w:eastAsia="Times New Roman" w:hAnsi="Georgia" w:cs="Georgia"/>
-                <w:szCs w:val="22"/>
-              </w:rPr>
-              <w:t>Created two experimental scenarios to test reinforcement learning.</w:t>
+              <w:t>Programmed using C++</w:t>
             </w:r>
           </w:p>
           <w:p>
             <w:pPr>
-              <w:pStyle w:val="ListParagraph"/>
-              <w:widowControl w:val="0"/>
+              <w:pStyle w:val="JobDetails"/>
               <w:numPr>
                 <w:ilvl w:val="0"/>
                 <w:numId w:val="23"/>
               </w:numPr>
-              <w:autoSpaceDE w:val="0"/>
-              <w:autoSpaceDN w:val="0"/>
-              <w:adjustRightInd w:val="0"/>
-              <w:spacing w:line="240" w:lineRule="auto"/>
-              <w:rPr>
-                <w:rFonts w:ascii="Georgia" w:eastAsia="Times New Roman" w:hAnsi="Georgia" w:cs="Georgia"/>
-                <w:szCs w:val="22"/>
-              </w:rPr>
             </w:pPr>
             <w:r>
-              <w:rPr>
-                <w:rFonts w:ascii="Georgia" w:eastAsia="Times New Roman" w:hAnsi="Georgia" w:cs="Georgia"/>
-                <w:szCs w:val="22"/>
-              </w:rPr>
-              <w:t>First scenario mimicked a dog fetching an object and returning it to the owner.</w:t>
+              <w:t>Created a small application to demonstrate different pathfinding approaches</w:t>
             </w:r>
           </w:p>
           <w:p>
             <w:pPr>
-              <w:pStyle w:val="ListParagraph"/>
-              <w:widowControl w:val="0"/>
+              <w:pStyle w:val="JobDetails"/>
               <w:numPr>
                 <w:ilvl w:val="0"/>
                 <w:numId w:val="23"/>
               </w:numPr>
-              <w:autoSpaceDE w:val="0"/>
-              <w:autoSpaceDN w:val="0"/>
-              <w:adjustRightInd w:val="0"/>
-              <w:spacing w:line="240" w:lineRule="auto"/>
-              <w:rPr>
-                <w:rFonts w:ascii="Georgia" w:eastAsia="Times New Roman" w:hAnsi="Georgia" w:cs="Georgia"/>
-                <w:szCs w:val="22"/>
-              </w:rPr>
             </w:pPr>
             <w:r>
-              <w:rPr>
-                <w:rFonts w:ascii="Georgia" w:eastAsia="Times New Roman" w:hAnsi="Georgia" w:cs="Georgia"/>
-                <w:szCs w:val="22"/>
-              </w:rPr>
-              <w:t>Second scenario involved an agent pushing a box out of a designated area.</w:t>
+              <w:t>Utilizes various Microsoft Windows features in order to better display results</w:t>
             </w:r>
           </w:p>
           <w:p>
             <w:pPr>
-              <w:widowControl w:val="0"/>
-              <w:autoSpaceDE w:val="0"/>
-              <w:autoSpaceDN w:val="0"/>
-              <w:adjustRightInd w:val="0"/>
-              <w:spacing w:line="240" w:lineRule="auto"/>
+              <w:pStyle w:val="JobDetails"/>
               <w:rPr>
-                <w:rFonts w:ascii="Georgia" w:eastAsia="Times New Roman" w:hAnsi="Georgia" w:cs="Georgia"/>
-                <w:szCs w:val="22"/>
+                <w:b/>
               </w:rPr>
             </w:pPr>
           </w:p>
@@ -983,82 +982,333 @@
               <w:rPr>
                 <w:b/>
               </w:rPr>
-              <w:t>AI Pathfinding Demonstration Application</w:t>
+              <w:t>Machine Learning with Unity and TensorFlow</w:t>
+            </w:r>
+            <w:r>
+              <w:rPr>
+                <w:b/>
+              </w:rPr>
+              <w:t xml:space="preserve"> </w:t>
+            </w:r>
+            <w:r>
+              <w:t xml:space="preserve">| </w:t>
+            </w:r>
+            <w:r>
+              <w:t>2018</w:t>
+            </w:r>
+          </w:p>
+          <w:p>
+            <w:pPr>
+              <w:pStyle w:val="JobDetails"/>
+              <w:numPr>
+                <w:ilvl w:val="0"/>
+                <w:numId w:val="23"/>
+              </w:numPr>
+            </w:pPr>
+            <w:r>
+              <w:t>Programmed using C#</w:t>
+            </w:r>
+          </w:p>
+          <w:p>
+            <w:pPr>
+              <w:pStyle w:val="JobDetails"/>
+              <w:numPr>
+                <w:ilvl w:val="0"/>
+                <w:numId w:val="23"/>
+              </w:numPr>
+            </w:pPr>
+            <w:r>
+              <w:t>Created two experimental scenarios to test reinforcement learning</w:t>
+            </w:r>
+          </w:p>
+          <w:p>
+            <w:pPr>
+              <w:pStyle w:val="JobDetails"/>
+              <w:numPr>
+                <w:ilvl w:val="0"/>
+                <w:numId w:val="23"/>
+              </w:numPr>
+            </w:pPr>
+            <w:r>
+              <w:t>First scenario mimicked a dog returning</w:t>
+            </w:r>
+            <w:r>
+              <w:t xml:space="preserve"> to their </w:t>
+            </w:r>
+            <w:r>
+              <w:t>owner</w:t>
+            </w:r>
+          </w:p>
+          <w:p>
+            <w:pPr>
+              <w:pStyle w:val="JobDetails"/>
+              <w:numPr>
+                <w:ilvl w:val="0"/>
+                <w:numId w:val="23"/>
+              </w:numPr>
+            </w:pPr>
+            <w:r>
+              <w:t>Second scenario involved an agent pushing a box out of a designated area</w:t>
             </w:r>
           </w:p>
           <w:p>
             <w:pPr>
               <w:pStyle w:val="JobDetails"/>
             </w:pPr>
-            <w:r>
-              <w:t>201</w:t>
-            </w:r>
-            <w:r>
-              <w:t>7</w:t>
-            </w:r>
-            <w:r>
-              <w:t>, Programmed using C</w:t>
-            </w:r>
-            <w:r>
-              <w:t>++</w:t>
-            </w:r>
           </w:p>
+        </w:tc>
+      </w:tr>
+      <w:tr>
+        <w:trPr>
+          <w:gridAfter w:val="1"/>
+          <w:wAfter w:w="20" w:type="dxa"/>
+          <w:trHeight w:val="274"/>
+          <w:jc w:val="center"/>
+        </w:trPr>
+        <w:tc>
+          <w:tcPr>
+            <w:tcW w:w="3150" w:type="dxa"/>
+            <w:vMerge/>
+          </w:tcPr>
           <w:p>
             <w:pPr>
-              <w:pStyle w:val="ListParagraph"/>
               <w:widowControl w:val="0"/>
-              <w:numPr>
-                <w:ilvl w:val="0"/>
-                <w:numId w:val="23"/>
-              </w:numPr>
+              <w:kinsoku w:val="0"/>
+              <w:overflowPunct w:val="0"/>
+              <w:autoSpaceDE w:val="0"/>
+              <w:autoSpaceDN w:val="0"/>
+              <w:adjustRightInd w:val="0"/>
+              <w:spacing w:before="120" w:line="240" w:lineRule="auto"/>
+              <w:outlineLvl w:val="0"/>
+              <w:rPr>
+                <w:rFonts w:ascii="Georgia" w:eastAsia="Times New Roman" w:hAnsi="Georgia" w:cs="Georgia"/>
+                <w:b/>
+                <w:bCs/>
+                <w:color w:val="FFFFFF"/>
+                <w:sz w:val="14"/>
+                <w:szCs w:val="24"/>
+              </w:rPr>
+            </w:pPr>
+          </w:p>
+        </w:tc>
+        <w:tc>
+          <w:tcPr>
+            <w:tcW w:w="270" w:type="dxa"/>
+          </w:tcPr>
+          <w:p>
+            <w:pPr>
+              <w:widowControl w:val="0"/>
               <w:autoSpaceDE w:val="0"/>
               <w:autoSpaceDN w:val="0"/>
               <w:adjustRightInd w:val="0"/>
               <w:spacing w:line="240" w:lineRule="auto"/>
               <w:rPr>
                 <w:rFonts w:ascii="Georgia" w:eastAsia="Times New Roman" w:hAnsi="Georgia" w:cs="Georgia"/>
+                <w:sz w:val="16"/>
                 <w:szCs w:val="22"/>
               </w:rPr>
             </w:pPr>
-            <w:r>
+          </w:p>
+        </w:tc>
+        <w:tc>
+          <w:tcPr>
+            <w:tcW w:w="7360" w:type="dxa"/>
+            <w:vAlign w:val="center"/>
+          </w:tcPr>
+          <w:p>
+            <w:pPr>
+              <w:pStyle w:val="Heading1"/>
+            </w:pPr>
+            <w:r>
+              <w:t>INTERESTS</w:t>
+            </w:r>
+          </w:p>
+        </w:tc>
+      </w:tr>
+      <w:tr>
+        <w:trPr>
+          <w:gridAfter w:val="1"/>
+          <w:wAfter w:w="20" w:type="dxa"/>
+          <w:trHeight w:val="1710"/>
+          <w:jc w:val="center"/>
+        </w:trPr>
+        <w:tc>
+          <w:tcPr>
+            <w:tcW w:w="3150" w:type="dxa"/>
+            <w:vMerge/>
+          </w:tcPr>
+          <w:p>
+            <w:pPr>
+              <w:widowControl w:val="0"/>
+              <w:kinsoku w:val="0"/>
+              <w:overflowPunct w:val="0"/>
+              <w:autoSpaceDE w:val="0"/>
+              <w:autoSpaceDN w:val="0"/>
+              <w:adjustRightInd w:val="0"/>
+              <w:spacing w:before="120" w:line="240" w:lineRule="auto"/>
+              <w:outlineLvl w:val="0"/>
               <w:rPr>
                 <w:rFonts w:ascii="Georgia" w:eastAsia="Times New Roman" w:hAnsi="Georgia" w:cs="Georgia"/>
-                <w:szCs w:val="22"/>
+                <w:b/>
+                <w:bCs/>
+                <w:color w:val="FFFFFF"/>
+                <w:sz w:val="14"/>
+                <w:szCs w:val="24"/>
               </w:rPr>
-              <w:t xml:space="preserve">Created </w:t>
-            </w:r>
-            <w:r>
-              <w:rPr>
-                <w:rFonts w:ascii="Georgia" w:eastAsia="Times New Roman" w:hAnsi="Georgia" w:cs="Georgia"/>
-                <w:szCs w:val="22"/>
-              </w:rPr>
-              <w:t>a small application to demonstrate different pathfinding approaches.</w:t>
-            </w:r>
+            </w:pPr>
           </w:p>
+        </w:tc>
+        <w:tc>
+          <w:tcPr>
+            <w:tcW w:w="270" w:type="dxa"/>
+          </w:tcPr>
           <w:p>
             <w:pPr>
-              <w:pStyle w:val="ListParagraph"/>
               <w:widowControl w:val="0"/>
-              <w:numPr>
-                <w:ilvl w:val="0"/>
-                <w:numId w:val="23"/>
-              </w:numPr>
               <w:autoSpaceDE w:val="0"/>
               <w:autoSpaceDN w:val="0"/>
               <w:adjustRightInd w:val="0"/>
               <w:spacing w:line="240" w:lineRule="auto"/>
               <w:rPr>
                 <w:rFonts w:ascii="Georgia" w:eastAsia="Times New Roman" w:hAnsi="Georgia" w:cs="Georgia"/>
+                <w:sz w:val="16"/>
                 <w:szCs w:val="22"/>
               </w:rPr>
             </w:pPr>
-            <w:r>
-              <w:rPr>
-                <w:rFonts w:ascii="Georgia" w:eastAsia="Times New Roman" w:hAnsi="Georgia" w:cs="Georgia"/>
-                <w:szCs w:val="22"/>
-              </w:rPr>
-              <w:t>Utilizes various Microsoft Windows features in order to better display results.</w:t>
-            </w:r>
+          </w:p>
+        </w:tc>
+        <w:tc>
+          <w:tcPr>
+            <w:tcW w:w="7360" w:type="dxa"/>
+          </w:tcPr>
+          <w:p>
+            <w:r>
+              <w:t>Database Design and Management</w:t>
+            </w:r>
+          </w:p>
+          <w:p>
+            <w:pPr>
+              <w:pStyle w:val="ListParagraph"/>
+              <w:numPr>
+                <w:ilvl w:val="0"/>
+                <w:numId w:val="26"/>
+              </w:numPr>
+            </w:pPr>
+            <w:r>
+              <w:t>Enjoy many facets of working with data, from spreadsheets to SQL databases</w:t>
+            </w:r>
+          </w:p>
+          <w:p>
+            <w:r>
+              <w:t>Artificial Intelligence</w:t>
+            </w:r>
+            <w:r>
+              <w:t xml:space="preserve"> </w:t>
+            </w:r>
+          </w:p>
+          <w:p>
+            <w:pPr>
+              <w:pStyle w:val="ListParagraph"/>
+              <w:numPr>
+                <w:ilvl w:val="0"/>
+                <w:numId w:val="26"/>
+              </w:numPr>
+            </w:pPr>
+            <w:r>
+              <w:t>Enjoy researching and implementing various A.I. agents</w:t>
+            </w:r>
+          </w:p>
+          <w:p>
+            <w:r>
+              <w:t>Video Game Development</w:t>
+            </w:r>
+            <w:r>
+              <w:t xml:space="preserve"> </w:t>
+            </w:r>
+          </w:p>
+          <w:p>
+            <w:pPr>
+              <w:pStyle w:val="ListParagraph"/>
+              <w:numPr>
+                <w:ilvl w:val="0"/>
+                <w:numId w:val="26"/>
+              </w:numPr>
+            </w:pPr>
+            <w:r>
+              <w:t>Officer of Electronic Gaming Society; Monroe Community College</w:t>
+            </w:r>
+          </w:p>
+          <w:p>
+            <w:pPr>
+              <w:pStyle w:val="ListParagraph"/>
+              <w:numPr>
+                <w:ilvl w:val="0"/>
+                <w:numId w:val="26"/>
+              </w:numPr>
+            </w:pPr>
+            <w:r>
+              <w:t>Enjoy creating small video games, primarily using the Unity Engine</w:t>
+            </w:r>
+          </w:p>
+          <w:p>
+            <w:r>
+              <w:t>Hiking</w:t>
+            </w:r>
+            <w:r>
+              <w:t xml:space="preserve"> </w:t>
+            </w:r>
+          </w:p>
+          <w:p>
+            <w:pPr>
+              <w:pStyle w:val="ListParagraph"/>
+              <w:numPr>
+                <w:ilvl w:val="0"/>
+                <w:numId w:val="26"/>
+              </w:numPr>
+            </w:pPr>
+            <w:r>
+              <w:t>Take small day trips to various parks to explore</w:t>
+            </w:r>
+          </w:p>
+          <w:p>
+            <w:r>
+              <w:t>Cooking</w:t>
+            </w:r>
+            <w:r>
+              <w:t xml:space="preserve"> </w:t>
+            </w:r>
+          </w:p>
+          <w:p>
+            <w:pPr>
+              <w:pStyle w:val="ListParagraph"/>
+              <w:numPr>
+                <w:ilvl w:val="0"/>
+                <w:numId w:val="26"/>
+              </w:numPr>
+            </w:pPr>
+            <w:r>
+              <w:t>Enjoy cooking healthy meals</w:t>
+            </w:r>
+            <w:r>
+              <w:t xml:space="preserve"> and tasty</w:t>
+            </w:r>
+          </w:p>
+          <w:p>
+            <w:pPr>
+              <w:pStyle w:val="ListParagraph"/>
+              <w:numPr>
+                <w:ilvl w:val="0"/>
+                <w:numId w:val="26"/>
+              </w:numPr>
+            </w:pPr>
+            <w:r>
+              <w:t>Researching</w:t>
+            </w:r>
+            <w:r>
+              <w:t xml:space="preserve"> automated plant cultivator for a D.I.Y. project</w:t>
+            </w:r>
+            <w:bookmarkStart w:id="0" w:name="_GoBack"/>
+            <w:bookmarkEnd w:id="0"/>
           </w:p>
         </w:tc>
       </w:tr>
@@ -1252,54 +1502,24 @@
             </w:pPr>
           </w:p>
         </w:tc>
-        <w:sdt>
-          <w:sdtPr>
-            <w:rPr>
-              <w:rFonts w:ascii="Georgia" w:eastAsia="Times New Roman" w:hAnsi="Georgia" w:cs="Georgia"/>
-              <w:szCs w:val="22"/>
-            </w:rPr>
-            <w:id w:val="-494037895"/>
-            <w:placeholder>
-              <w:docPart w:val="566099C89E024E4BBB34DCF4F90DFB49"/>
-            </w:placeholder>
-            <w:temporary/>
-            <w:showingPlcHdr/>
-            <w15:appearance w15:val="hidden"/>
-          </w:sdtPr>
-          <w:sdtEndPr/>
-          <w:sdtContent>
-            <w:tc>
-              <w:tcPr>
-                <w:tcW w:w="7360" w:type="dxa"/>
-              </w:tcPr>
-              <w:p>
-                <w:pPr>
-                  <w:widowControl w:val="0"/>
-                  <w:autoSpaceDE w:val="0"/>
-                  <w:autoSpaceDN w:val="0"/>
-                  <w:adjustRightInd w:val="0"/>
-                  <w:spacing w:line="240" w:lineRule="auto"/>
-                  <w:rPr>
-                    <w:rFonts w:ascii="Georgia" w:eastAsia="Times New Roman" w:hAnsi="Georgia" w:cs="Georgia"/>
-                    <w:szCs w:val="22"/>
-                  </w:rPr>
-                </w:pPr>
-                <w:r>
-                  <w:rPr>
-                    <w:rFonts w:ascii="Georgia" w:eastAsia="Times New Roman" w:hAnsi="Georgia" w:cs="Georgia"/>
-                    <w:szCs w:val="22"/>
-                  </w:rPr>
-                  <w:t>[Available upon request.]</w:t>
-                </w:r>
-              </w:p>
-            </w:tc>
-          </w:sdtContent>
-        </w:sdt>
+        <w:tc>
+          <w:tcPr>
+            <w:tcW w:w="7360" w:type="dxa"/>
+          </w:tcPr>
+          <w:p>
+            <w:pPr>
+              <w:pStyle w:val="JobDetails"/>
+            </w:pPr>
+            <w:r>
+              <w:t>Available upon request.</w:t>
+            </w:r>
+          </w:p>
+        </w:tc>
       </w:tr>
     </w:tbl>
     <w:p/>
     <w:sectPr>
-      <w:headerReference w:type="default" r:id="rId11"/>
+      <w:headerReference w:type="default" r:id="rId13"/>
       <w:pgSz w:w="12240" w:h="15840" w:code="1"/>
       <w:pgMar w:top="720" w:right="720" w:bottom="720" w:left="720" w:header="720" w:footer="720" w:gutter="0"/>
       <w:cols w:space="720"/>
@@ -1606,6 +1826,95 @@
     </w:lvl>
   </w:abstractNum>
   <w:abstractNum w:abstractNumId="1" w15:restartNumberingAfterBreak="0">
+    <w:nsid w:val="12E80285"/>
+    <w:multiLevelType w:val="hybridMultilevel"/>
+    <w:tmpl w:val="F3A80FFE"/>
+    <w:lvl w:ilvl="0" w:tplc="5D6A128C">
+      <w:start w:val="2017"/>
+      <w:numFmt w:val="decimal"/>
+      <w:lvlText w:val="%1"/>
+      <w:lvlJc w:val="left"/>
+      <w:pPr>
+        <w:ind w:left="780" w:hanging="420"/>
+      </w:pPr>
+      <w:rPr>
+        <w:rFonts w:hint="default"/>
+      </w:rPr>
+    </w:lvl>
+    <w:lvl w:ilvl="1" w:tplc="04090019" w:tentative="1">
+      <w:start w:val="1"/>
+      <w:numFmt w:val="lowerLetter"/>
+      <w:lvlText w:val="%2."/>
+      <w:lvlJc w:val="left"/>
+      <w:pPr>
+        <w:ind w:left="1440" w:hanging="360"/>
+      </w:pPr>
+    </w:lvl>
+    <w:lvl w:ilvl="2" w:tplc="0409001B" w:tentative="1">
+      <w:start w:val="1"/>
+      <w:numFmt w:val="lowerRoman"/>
+      <w:lvlText w:val="%3."/>
+      <w:lvlJc w:val="right"/>
+      <w:pPr>
+        <w:ind w:left="2160" w:hanging="180"/>
+      </w:pPr>
+    </w:lvl>
+    <w:lvl w:ilvl="3" w:tplc="0409000F" w:tentative="1">
+      <w:start w:val="1"/>
+      <w:numFmt w:val="decimal"/>
+      <w:lvlText w:val="%4."/>
+      <w:lvlJc w:val="left"/>
+      <w:pPr>
+        <w:ind w:left="2880" w:hanging="360"/>
+      </w:pPr>
+    </w:lvl>
+    <w:lvl w:ilvl="4" w:tplc="04090019" w:tentative="1">
+      <w:start w:val="1"/>
+      <w:numFmt w:val="lowerLetter"/>
+      <w:lvlText w:val="%5."/>
+      <w:lvlJc w:val="left"/>
+      <w:pPr>
+        <w:ind w:left="3600" w:hanging="360"/>
+      </w:pPr>
+    </w:lvl>
+    <w:lvl w:ilvl="5" w:tplc="0409001B" w:tentative="1">
+      <w:start w:val="1"/>
+      <w:numFmt w:val="lowerRoman"/>
+      <w:lvlText w:val="%6."/>
+      <w:lvlJc w:val="right"/>
+      <w:pPr>
+        <w:ind w:left="4320" w:hanging="180"/>
+      </w:pPr>
+    </w:lvl>
+    <w:lvl w:ilvl="6" w:tplc="0409000F" w:tentative="1">
+      <w:start w:val="1"/>
+      <w:numFmt w:val="decimal"/>
+      <w:lvlText w:val="%7."/>
+      <w:lvlJc w:val="left"/>
+      <w:pPr>
+        <w:ind w:left="5040" w:hanging="360"/>
+      </w:pPr>
+    </w:lvl>
+    <w:lvl w:ilvl="7" w:tplc="04090019" w:tentative="1">
+      <w:start w:val="1"/>
+      <w:numFmt w:val="lowerLetter"/>
+      <w:lvlText w:val="%8."/>
+      <w:lvlJc w:val="left"/>
+      <w:pPr>
+        <w:ind w:left="5760" w:hanging="360"/>
+      </w:pPr>
+    </w:lvl>
+    <w:lvl w:ilvl="8" w:tplc="0409001B" w:tentative="1">
+      <w:start w:val="1"/>
+      <w:numFmt w:val="lowerRoman"/>
+      <w:lvlText w:val="%9."/>
+      <w:lvlJc w:val="right"/>
+      <w:pPr>
+        <w:ind w:left="6480" w:hanging="180"/>
+      </w:pPr>
+    </w:lvl>
+  </w:abstractNum>
+  <w:abstractNum w:abstractNumId="2" w15:restartNumberingAfterBreak="0">
     <w:nsid w:val="1C9B2DBC"/>
     <w:multiLevelType w:val="multilevel"/>
     <w:tmpl w:val="12C6BD4C"/>
@@ -1718,7 +2027,7 @@
       </w:rPr>
     </w:lvl>
   </w:abstractNum>
-  <w:abstractNum w:abstractNumId="2" w15:restartNumberingAfterBreak="0">
+  <w:abstractNum w:abstractNumId="3" w15:restartNumberingAfterBreak="0">
     <w:nsid w:val="1F467E80"/>
     <w:multiLevelType w:val="multilevel"/>
     <w:tmpl w:val="C9544170"/>
@@ -1842,7 +2151,7 @@
       </w:rPr>
     </w:lvl>
   </w:abstractNum>
-  <w:abstractNum w:abstractNumId="3" w15:restartNumberingAfterBreak="0">
+  <w:abstractNum w:abstractNumId="4" w15:restartNumberingAfterBreak="0">
     <w:nsid w:val="22F25166"/>
     <w:multiLevelType w:val="multilevel"/>
     <w:tmpl w:val="F3D4D53A"/>
@@ -1948,7 +2257,123 @@
       </w:rPr>
     </w:lvl>
   </w:abstractNum>
-  <w:abstractNum w:abstractNumId="4" w15:restartNumberingAfterBreak="0">
+  <w:abstractNum w:abstractNumId="5" w15:restartNumberingAfterBreak="0">
+    <w:nsid w:val="25D508B1"/>
+    <w:multiLevelType w:val="hybridMultilevel"/>
+    <w:tmpl w:val="503C7BB8"/>
+    <w:lvl w:ilvl="0" w:tplc="04090005">
+      <w:start w:val="1"/>
+      <w:numFmt w:val="bullet"/>
+      <w:lvlText w:val=""/>
+      <w:lvlJc w:val="left"/>
+      <w:pPr>
+        <w:ind w:left="720" w:hanging="360"/>
+      </w:pPr>
+      <w:rPr>
+        <w:rFonts w:ascii="Wingdings" w:hAnsi="Wingdings" w:hint="default"/>
+      </w:rPr>
+    </w:lvl>
+    <w:lvl w:ilvl="1" w:tplc="A058BD1C">
+      <w:start w:val="1"/>
+      <w:numFmt w:val="bullet"/>
+      <w:lvlText w:val=""/>
+      <w:lvlJc w:val="left"/>
+      <w:pPr>
+        <w:ind w:left="1440" w:hanging="360"/>
+      </w:pPr>
+      <w:rPr>
+        <w:rFonts w:ascii="Wingdings" w:hAnsi="Wingdings" w:hint="default"/>
+        <w:color w:val="000000" w:themeColor="text1"/>
+        <w:sz w:val="14"/>
+        <w:szCs w:val="14"/>
+      </w:rPr>
+    </w:lvl>
+    <w:lvl w:ilvl="2" w:tplc="04090005" w:tentative="1">
+      <w:start w:val="1"/>
+      <w:numFmt w:val="bullet"/>
+      <w:lvlText w:val=""/>
+      <w:lvlJc w:val="left"/>
+      <w:pPr>
+        <w:ind w:left="2160" w:hanging="360"/>
+      </w:pPr>
+      <w:rPr>
+        <w:rFonts w:ascii="Wingdings" w:hAnsi="Wingdings" w:hint="default"/>
+      </w:rPr>
+    </w:lvl>
+    <w:lvl w:ilvl="3" w:tplc="04090001" w:tentative="1">
+      <w:start w:val="1"/>
+      <w:numFmt w:val="bullet"/>
+      <w:lvlText w:val=""/>
+      <w:lvlJc w:val="left"/>
+      <w:pPr>
+        <w:ind w:left="2880" w:hanging="360"/>
+      </w:pPr>
+      <w:rPr>
+        <w:rFonts w:ascii="Symbol" w:hAnsi="Symbol" w:hint="default"/>
+      </w:rPr>
+    </w:lvl>
+    <w:lvl w:ilvl="4" w:tplc="04090003" w:tentative="1">
+      <w:start w:val="1"/>
+      <w:numFmt w:val="bullet"/>
+      <w:lvlText w:val="o"/>
+      <w:lvlJc w:val="left"/>
+      <w:pPr>
+        <w:ind w:left="3600" w:hanging="360"/>
+      </w:pPr>
+      <w:rPr>
+        <w:rFonts w:ascii="Courier New" w:hAnsi="Courier New" w:cs="Courier New" w:hint="default"/>
+      </w:rPr>
+    </w:lvl>
+    <w:lvl w:ilvl="5" w:tplc="04090005" w:tentative="1">
+      <w:start w:val="1"/>
+      <w:numFmt w:val="bullet"/>
+      <w:lvlText w:val=""/>
+      <w:lvlJc w:val="left"/>
+      <w:pPr>
+        <w:ind w:left="4320" w:hanging="360"/>
+      </w:pPr>
+      <w:rPr>
+        <w:rFonts w:ascii="Wingdings" w:hAnsi="Wingdings" w:hint="default"/>
+      </w:rPr>
+    </w:lvl>
+    <w:lvl w:ilvl="6" w:tplc="04090001" w:tentative="1">
+      <w:start w:val="1"/>
+      <w:numFmt w:val="bullet"/>
+      <w:lvlText w:val=""/>
+      <w:lvlJc w:val="left"/>
+      <w:pPr>
+        <w:ind w:left="5040" w:hanging="360"/>
+      </w:pPr>
+      <w:rPr>
+        <w:rFonts w:ascii="Symbol" w:hAnsi="Symbol" w:hint="default"/>
+      </w:rPr>
+    </w:lvl>
+    <w:lvl w:ilvl="7" w:tplc="04090003" w:tentative="1">
+      <w:start w:val="1"/>
+      <w:numFmt w:val="bullet"/>
+      <w:lvlText w:val="o"/>
+      <w:lvlJc w:val="left"/>
+      <w:pPr>
+        <w:ind w:left="5760" w:hanging="360"/>
+      </w:pPr>
+      <w:rPr>
+        <w:rFonts w:ascii="Courier New" w:hAnsi="Courier New" w:cs="Courier New" w:hint="default"/>
+      </w:rPr>
+    </w:lvl>
+    <w:lvl w:ilvl="8" w:tplc="04090005" w:tentative="1">
+      <w:start w:val="1"/>
+      <w:numFmt w:val="bullet"/>
+      <w:lvlText w:val=""/>
+      <w:lvlJc w:val="left"/>
+      <w:pPr>
+        <w:ind w:left="6480" w:hanging="360"/>
+      </w:pPr>
+      <w:rPr>
+        <w:rFonts w:ascii="Wingdings" w:hAnsi="Wingdings" w:hint="default"/>
+      </w:rPr>
+    </w:lvl>
+  </w:abstractNum>
+  <w:abstractNum w:abstractNumId="6" w15:restartNumberingAfterBreak="0">
     <w:nsid w:val="2E732029"/>
     <w:multiLevelType w:val="multilevel"/>
     <w:tmpl w:val="0409001D"/>
@@ -2034,7 +2459,7 @@
       </w:pPr>
     </w:lvl>
   </w:abstractNum>
-  <w:abstractNum w:abstractNumId="5" w15:restartNumberingAfterBreak="0">
+  <w:abstractNum w:abstractNumId="7" w15:restartNumberingAfterBreak="0">
     <w:nsid w:val="2F494A10"/>
     <w:multiLevelType w:val="multilevel"/>
     <w:tmpl w:val="9416AEE2"/>
@@ -2147,7 +2572,7 @@
       </w:rPr>
     </w:lvl>
   </w:abstractNum>
-  <w:abstractNum w:abstractNumId="6" w15:restartNumberingAfterBreak="0">
+  <w:abstractNum w:abstractNumId="8" w15:restartNumberingAfterBreak="0">
     <w:nsid w:val="3A92381A"/>
     <w:multiLevelType w:val="multilevel"/>
     <w:tmpl w:val="5B46DE06"/>
@@ -2264,7 +2689,7 @@
       </w:rPr>
     </w:lvl>
   </w:abstractNum>
-  <w:abstractNum w:abstractNumId="7" w15:restartNumberingAfterBreak="0">
+  <w:abstractNum w:abstractNumId="9" w15:restartNumberingAfterBreak="0">
     <w:nsid w:val="3CD736A9"/>
     <w:multiLevelType w:val="hybridMultilevel"/>
     <w:tmpl w:val="7F9E40B2"/>
@@ -2377,7 +2802,7 @@
       </w:rPr>
     </w:lvl>
   </w:abstractNum>
-  <w:abstractNum w:abstractNumId="8" w15:restartNumberingAfterBreak="0">
+  <w:abstractNum w:abstractNumId="10" w15:restartNumberingAfterBreak="0">
     <w:nsid w:val="3CDA39EA"/>
     <w:multiLevelType w:val="multilevel"/>
     <w:tmpl w:val="4502D284"/>
@@ -2520,7 +2945,7 @@
       </w:rPr>
     </w:lvl>
   </w:abstractNum>
-  <w:abstractNum w:abstractNumId="9" w15:restartNumberingAfterBreak="0">
+  <w:abstractNum w:abstractNumId="11" w15:restartNumberingAfterBreak="0">
     <w:nsid w:val="3F417264"/>
     <w:multiLevelType w:val="multilevel"/>
     <w:tmpl w:val="AD3EB960"/>
@@ -2639,120 +3064,120 @@
       </w:rPr>
     </w:lvl>
   </w:abstractNum>
-  <w:abstractNum w:abstractNumId="10" w15:restartNumberingAfterBreak="0">
+  <w:abstractNum w:abstractNumId="12" w15:restartNumberingAfterBreak="0">
     <w:nsid w:val="40221422"/>
     <w:multiLevelType w:val="hybridMultilevel"/>
-    <w:tmpl w:val="1ABCFB82"/>
-    <w:lvl w:ilvl="0" w:tplc="04090001">
+    <w:tmpl w:val="7DD824E4"/>
+    <w:lvl w:ilvl="0" w:tplc="04090005">
+      <w:start w:val="1"/>
+      <w:numFmt w:val="bullet"/>
+      <w:lvlText w:val=""/>
+      <w:lvlJc w:val="left"/>
+      <w:pPr>
+        <w:ind w:left="720" w:hanging="360"/>
+      </w:pPr>
+      <w:rPr>
+        <w:rFonts w:ascii="Wingdings" w:hAnsi="Wingdings" w:hint="default"/>
+      </w:rPr>
+    </w:lvl>
+    <w:lvl w:ilvl="1" w:tplc="04090003" w:tentative="1">
+      <w:start w:val="1"/>
+      <w:numFmt w:val="bullet"/>
+      <w:lvlText w:val="o"/>
+      <w:lvlJc w:val="left"/>
+      <w:pPr>
+        <w:ind w:left="1440" w:hanging="360"/>
+      </w:pPr>
+      <w:rPr>
+        <w:rFonts w:ascii="Courier New" w:hAnsi="Courier New" w:cs="Courier New" w:hint="default"/>
+      </w:rPr>
+    </w:lvl>
+    <w:lvl w:ilvl="2" w:tplc="04090005" w:tentative="1">
+      <w:start w:val="1"/>
+      <w:numFmt w:val="bullet"/>
+      <w:lvlText w:val=""/>
+      <w:lvlJc w:val="left"/>
+      <w:pPr>
+        <w:ind w:left="2160" w:hanging="360"/>
+      </w:pPr>
+      <w:rPr>
+        <w:rFonts w:ascii="Wingdings" w:hAnsi="Wingdings" w:hint="default"/>
+      </w:rPr>
+    </w:lvl>
+    <w:lvl w:ilvl="3" w:tplc="04090001" w:tentative="1">
       <w:start w:val="1"/>
       <w:numFmt w:val="bullet"/>
       <w:lvlText w:val=""/>
       <w:lvlJc w:val="left"/>
       <w:pPr>
-        <w:ind w:left="720" w:hanging="360"/>
+        <w:ind w:left="2880" w:hanging="360"/>
       </w:pPr>
       <w:rPr>
         <w:rFonts w:ascii="Symbol" w:hAnsi="Symbol" w:hint="default"/>
       </w:rPr>
     </w:lvl>
-    <w:lvl w:ilvl="1" w:tplc="04090003" w:tentative="1">
+    <w:lvl w:ilvl="4" w:tplc="04090003" w:tentative="1">
       <w:start w:val="1"/>
       <w:numFmt w:val="bullet"/>
       <w:lvlText w:val="o"/>
       <w:lvlJc w:val="left"/>
       <w:pPr>
-        <w:ind w:left="1440" w:hanging="360"/>
+        <w:ind w:left="3600" w:hanging="360"/>
       </w:pPr>
       <w:rPr>
         <w:rFonts w:ascii="Courier New" w:hAnsi="Courier New" w:cs="Courier New" w:hint="default"/>
       </w:rPr>
     </w:lvl>
-    <w:lvl w:ilvl="2" w:tplc="04090005" w:tentative="1">
+    <w:lvl w:ilvl="5" w:tplc="04090005" w:tentative="1">
       <w:start w:val="1"/>
       <w:numFmt w:val="bullet"/>
       <w:lvlText w:val=""/>
       <w:lvlJc w:val="left"/>
       <w:pPr>
-        <w:ind w:left="2160" w:hanging="360"/>
+        <w:ind w:left="4320" w:hanging="360"/>
       </w:pPr>
       <w:rPr>
         <w:rFonts w:ascii="Wingdings" w:hAnsi="Wingdings" w:hint="default"/>
       </w:rPr>
     </w:lvl>
-    <w:lvl w:ilvl="3" w:tplc="04090001" w:tentative="1">
+    <w:lvl w:ilvl="6" w:tplc="04090001" w:tentative="1">
       <w:start w:val="1"/>
       <w:numFmt w:val="bullet"/>
       <w:lvlText w:val=""/>
       <w:lvlJc w:val="left"/>
       <w:pPr>
-        <w:ind w:left="2880" w:hanging="360"/>
+        <w:ind w:left="5040" w:hanging="360"/>
       </w:pPr>
       <w:rPr>
         <w:rFonts w:ascii="Symbol" w:hAnsi="Symbol" w:hint="default"/>
       </w:rPr>
     </w:lvl>
-    <w:lvl w:ilvl="4" w:tplc="04090003" w:tentative="1">
+    <w:lvl w:ilvl="7" w:tplc="04090003" w:tentative="1">
       <w:start w:val="1"/>
       <w:numFmt w:val="bullet"/>
       <w:lvlText w:val="o"/>
       <w:lvlJc w:val="left"/>
       <w:pPr>
-        <w:ind w:left="3600" w:hanging="360"/>
+        <w:ind w:left="5760" w:hanging="360"/>
       </w:pPr>
       <w:rPr>
         <w:rFonts w:ascii="Courier New" w:hAnsi="Courier New" w:cs="Courier New" w:hint="default"/>
       </w:rPr>
     </w:lvl>
-    <w:lvl w:ilvl="5" w:tplc="04090005" w:tentative="1">
+    <w:lvl w:ilvl="8" w:tplc="04090005" w:tentative="1">
       <w:start w:val="1"/>
       <w:numFmt w:val="bullet"/>
       <w:lvlText w:val=""/>
       <w:lvlJc w:val="left"/>
       <w:pPr>
-        <w:ind w:left="4320" w:hanging="360"/>
+        <w:ind w:left="6480" w:hanging="360"/>
       </w:pPr>
       <w:rPr>
         <w:rFonts w:ascii="Wingdings" w:hAnsi="Wingdings" w:hint="default"/>
       </w:rPr>
     </w:lvl>
-    <w:lvl w:ilvl="6" w:tplc="04090001" w:tentative="1">
-      <w:start w:val="1"/>
-      <w:numFmt w:val="bullet"/>
-      <w:lvlText w:val=""/>
-      <w:lvlJc w:val="left"/>
-      <w:pPr>
-        <w:ind w:left="5040" w:hanging="360"/>
-      </w:pPr>
-      <w:rPr>
-        <w:rFonts w:ascii="Symbol" w:hAnsi="Symbol" w:hint="default"/>
-      </w:rPr>
-    </w:lvl>
-    <w:lvl w:ilvl="7" w:tplc="04090003" w:tentative="1">
-      <w:start w:val="1"/>
-      <w:numFmt w:val="bullet"/>
-      <w:lvlText w:val="o"/>
-      <w:lvlJc w:val="left"/>
-      <w:pPr>
-        <w:ind w:left="5760" w:hanging="360"/>
-      </w:pPr>
-      <w:rPr>
-        <w:rFonts w:ascii="Courier New" w:hAnsi="Courier New" w:cs="Courier New" w:hint="default"/>
-      </w:rPr>
-    </w:lvl>
-    <w:lvl w:ilvl="8" w:tplc="04090005" w:tentative="1">
-      <w:start w:val="1"/>
-      <w:numFmt w:val="bullet"/>
-      <w:lvlText w:val=""/>
-      <w:lvlJc w:val="left"/>
-      <w:pPr>
-        <w:ind w:left="6480" w:hanging="360"/>
-      </w:pPr>
-      <w:rPr>
-        <w:rFonts w:ascii="Wingdings" w:hAnsi="Wingdings" w:hint="default"/>
-      </w:rPr>
-    </w:lvl>
   </w:abstractNum>
-  <w:abstractNum w:abstractNumId="11" w15:restartNumberingAfterBreak="0">
+  <w:abstractNum w:abstractNumId="13" w15:restartNumberingAfterBreak="0">
     <w:nsid w:val="450C11A6"/>
     <w:multiLevelType w:val="multilevel"/>
     <w:tmpl w:val="4FDC023C"/>
@@ -2869,7 +3294,7 @@
       </w:rPr>
     </w:lvl>
   </w:abstractNum>
-  <w:abstractNum w:abstractNumId="12" w15:restartNumberingAfterBreak="0">
+  <w:abstractNum w:abstractNumId="14" w15:restartNumberingAfterBreak="0">
     <w:nsid w:val="46031A62"/>
     <w:multiLevelType w:val="hybridMultilevel"/>
     <w:tmpl w:val="435EC6D6"/>
@@ -2982,7 +3407,7 @@
       </w:rPr>
     </w:lvl>
   </w:abstractNum>
-  <w:abstractNum w:abstractNumId="13" w15:restartNumberingAfterBreak="0">
+  <w:abstractNum w:abstractNumId="15" w15:restartNumberingAfterBreak="0">
     <w:nsid w:val="47247022"/>
     <w:multiLevelType w:val="multilevel"/>
     <w:tmpl w:val="400A361E"/>
@@ -3127,7 +3552,7 @@
       </w:rPr>
     </w:lvl>
   </w:abstractNum>
-  <w:abstractNum w:abstractNumId="14" w15:restartNumberingAfterBreak="0">
+  <w:abstractNum w:abstractNumId="16" w15:restartNumberingAfterBreak="0">
     <w:nsid w:val="48E40A21"/>
     <w:multiLevelType w:val="multilevel"/>
     <w:tmpl w:val="0A165832"/>
@@ -3285,7 +3710,7 @@
       </w:rPr>
     </w:lvl>
   </w:abstractNum>
-  <w:abstractNum w:abstractNumId="15" w15:restartNumberingAfterBreak="0">
+  <w:abstractNum w:abstractNumId="17" w15:restartNumberingAfterBreak="0">
     <w:nsid w:val="4BE43FD4"/>
     <w:multiLevelType w:val="hybridMultilevel"/>
     <w:tmpl w:val="0968208E"/>
@@ -3374,7 +3799,120 @@
       </w:pPr>
     </w:lvl>
   </w:abstractNum>
-  <w:abstractNum w:abstractNumId="16" w15:restartNumberingAfterBreak="0">
+  <w:abstractNum w:abstractNumId="18" w15:restartNumberingAfterBreak="0">
+    <w:nsid w:val="4CF33ED3"/>
+    <w:multiLevelType w:val="hybridMultilevel"/>
+    <w:tmpl w:val="CAA4696A"/>
+    <w:lvl w:ilvl="0" w:tplc="04090005">
+      <w:start w:val="1"/>
+      <w:numFmt w:val="bullet"/>
+      <w:lvlText w:val=""/>
+      <w:lvlJc w:val="left"/>
+      <w:pPr>
+        <w:ind w:left="720" w:hanging="360"/>
+      </w:pPr>
+      <w:rPr>
+        <w:rFonts w:ascii="Wingdings" w:hAnsi="Wingdings" w:hint="default"/>
+      </w:rPr>
+    </w:lvl>
+    <w:lvl w:ilvl="1" w:tplc="04090003" w:tentative="1">
+      <w:start w:val="1"/>
+      <w:numFmt w:val="bullet"/>
+      <w:lvlText w:val="o"/>
+      <w:lvlJc w:val="left"/>
+      <w:pPr>
+        <w:ind w:left="1440" w:hanging="360"/>
+      </w:pPr>
+      <w:rPr>
+        <w:rFonts w:ascii="Courier New" w:hAnsi="Courier New" w:cs="Courier New" w:hint="default"/>
+      </w:rPr>
+    </w:lvl>
+    <w:lvl w:ilvl="2" w:tplc="04090005" w:tentative="1">
+      <w:start w:val="1"/>
+      <w:numFmt w:val="bullet"/>
+      <w:lvlText w:val=""/>
+      <w:lvlJc w:val="left"/>
+      <w:pPr>
+        <w:ind w:left="2160" w:hanging="360"/>
+      </w:pPr>
+      <w:rPr>
+        <w:rFonts w:ascii="Wingdings" w:hAnsi="Wingdings" w:hint="default"/>
+      </w:rPr>
+    </w:lvl>
+    <w:lvl w:ilvl="3" w:tplc="04090001" w:tentative="1">
+      <w:start w:val="1"/>
+      <w:numFmt w:val="bullet"/>
+      <w:lvlText w:val=""/>
+      <w:lvlJc w:val="left"/>
+      <w:pPr>
+        <w:ind w:left="2880" w:hanging="360"/>
+      </w:pPr>
+      <w:rPr>
+        <w:rFonts w:ascii="Symbol" w:hAnsi="Symbol" w:hint="default"/>
+      </w:rPr>
+    </w:lvl>
+    <w:lvl w:ilvl="4" w:tplc="04090003" w:tentative="1">
+      <w:start w:val="1"/>
+      <w:numFmt w:val="bullet"/>
+      <w:lvlText w:val="o"/>
+      <w:lvlJc w:val="left"/>
+      <w:pPr>
+        <w:ind w:left="3600" w:hanging="360"/>
+      </w:pPr>
+      <w:rPr>
+        <w:rFonts w:ascii="Courier New" w:hAnsi="Courier New" w:cs="Courier New" w:hint="default"/>
+      </w:rPr>
+    </w:lvl>
+    <w:lvl w:ilvl="5" w:tplc="04090005" w:tentative="1">
+      <w:start w:val="1"/>
+      <w:numFmt w:val="bullet"/>
+      <w:lvlText w:val=""/>
+      <w:lvlJc w:val="left"/>
+      <w:pPr>
+        <w:ind w:left="4320" w:hanging="360"/>
+      </w:pPr>
+      <w:rPr>
+        <w:rFonts w:ascii="Wingdings" w:hAnsi="Wingdings" w:hint="default"/>
+      </w:rPr>
+    </w:lvl>
+    <w:lvl w:ilvl="6" w:tplc="04090001" w:tentative="1">
+      <w:start w:val="1"/>
+      <w:numFmt w:val="bullet"/>
+      <w:lvlText w:val=""/>
+      <w:lvlJc w:val="left"/>
+      <w:pPr>
+        <w:ind w:left="5040" w:hanging="360"/>
+      </w:pPr>
+      <w:rPr>
+        <w:rFonts w:ascii="Symbol" w:hAnsi="Symbol" w:hint="default"/>
+      </w:rPr>
+    </w:lvl>
+    <w:lvl w:ilvl="7" w:tplc="04090003" w:tentative="1">
+      <w:start w:val="1"/>
+      <w:numFmt w:val="bullet"/>
+      <w:lvlText w:val="o"/>
+      <w:lvlJc w:val="left"/>
+      <w:pPr>
+        <w:ind w:left="5760" w:hanging="360"/>
+      </w:pPr>
+      <w:rPr>
+        <w:rFonts w:ascii="Courier New" w:hAnsi="Courier New" w:cs="Courier New" w:hint="default"/>
+      </w:rPr>
+    </w:lvl>
+    <w:lvl w:ilvl="8" w:tplc="04090005" w:tentative="1">
+      <w:start w:val="1"/>
+      <w:numFmt w:val="bullet"/>
+      <w:lvlText w:val=""/>
+      <w:lvlJc w:val="left"/>
+      <w:pPr>
+        <w:ind w:left="6480" w:hanging="360"/>
+      </w:pPr>
+      <w:rPr>
+        <w:rFonts w:ascii="Wingdings" w:hAnsi="Wingdings" w:hint="default"/>
+      </w:rPr>
+    </w:lvl>
+  </w:abstractNum>
+  <w:abstractNum w:abstractNumId="19" w15:restartNumberingAfterBreak="0">
     <w:nsid w:val="651D4913"/>
     <w:multiLevelType w:val="hybridMultilevel"/>
     <w:tmpl w:val="F976AB8C"/>
@@ -3466,7 +4004,7 @@
       </w:pPr>
     </w:lvl>
   </w:abstractNum>
-  <w:abstractNum w:abstractNumId="17" w15:restartNumberingAfterBreak="0">
+  <w:abstractNum w:abstractNumId="20" w15:restartNumberingAfterBreak="0">
     <w:nsid w:val="65DF7B0E"/>
     <w:multiLevelType w:val="multilevel"/>
     <w:tmpl w:val="4BBE41AE"/>
@@ -3674,7 +4212,7 @@
       </w:rPr>
     </w:lvl>
   </w:abstractNum>
-  <w:abstractNum w:abstractNumId="18" w15:restartNumberingAfterBreak="0">
+  <w:abstractNum w:abstractNumId="21" w15:restartNumberingAfterBreak="0">
     <w:nsid w:val="6B475408"/>
     <w:multiLevelType w:val="multilevel"/>
     <w:tmpl w:val="DA187C88"/>
@@ -3793,7 +4331,7 @@
       </w:rPr>
     </w:lvl>
   </w:abstractNum>
-  <w:abstractNum w:abstractNumId="19" w15:restartNumberingAfterBreak="0">
+  <w:abstractNum w:abstractNumId="22" w15:restartNumberingAfterBreak="0">
     <w:nsid w:val="6C247C33"/>
     <w:multiLevelType w:val="hybridMultilevel"/>
     <w:tmpl w:val="29CCFE44"/>
@@ -3906,7 +4444,7 @@
       </w:rPr>
     </w:lvl>
   </w:abstractNum>
-  <w:abstractNum w:abstractNumId="20" w15:restartNumberingAfterBreak="0">
+  <w:abstractNum w:abstractNumId="23" w15:restartNumberingAfterBreak="0">
     <w:nsid w:val="6E614CB7"/>
     <w:multiLevelType w:val="multilevel"/>
     <w:tmpl w:val="B96E5C3A"/>
@@ -4024,7 +4562,7 @@
       </w:rPr>
     </w:lvl>
   </w:abstractNum>
-  <w:abstractNum w:abstractNumId="21" w15:restartNumberingAfterBreak="0">
+  <w:abstractNum w:abstractNumId="24" w15:restartNumberingAfterBreak="0">
     <w:nsid w:val="7B2B6BB1"/>
     <w:multiLevelType w:val="multilevel"/>
     <w:tmpl w:val="8BB4E9DE"/>
@@ -4144,7 +4682,7 @@
       </w:rPr>
     </w:lvl>
   </w:abstractNum>
-  <w:abstractNum w:abstractNumId="22" w15:restartNumberingAfterBreak="0">
+  <w:abstractNum w:abstractNumId="25" w15:restartNumberingAfterBreak="0">
     <w:nsid w:val="7D9464C8"/>
     <w:multiLevelType w:val="multilevel"/>
     <w:tmpl w:val="91AAA1E8"/>
@@ -4252,73 +4790,82 @@
     </w:lvl>
   </w:abstractNum>
   <w:num w:numId="1">
-    <w:abstractNumId w:val="12"/>
+    <w:abstractNumId w:val="14"/>
   </w:num>
   <w:num w:numId="2">
-    <w:abstractNumId w:val="7"/>
+    <w:abstractNumId w:val="9"/>
   </w:num>
   <w:num w:numId="3">
+    <w:abstractNumId w:val="19"/>
+  </w:num>
+  <w:num w:numId="4">
+    <w:abstractNumId w:val="15"/>
+  </w:num>
+  <w:num w:numId="5">
     <w:abstractNumId w:val="16"/>
   </w:num>
-  <w:num w:numId="4">
+  <w:num w:numId="6">
+    <w:abstractNumId w:val="23"/>
+  </w:num>
+  <w:num w:numId="7">
+    <w:abstractNumId w:val="8"/>
+  </w:num>
+  <w:num w:numId="8">
     <w:abstractNumId w:val="13"/>
   </w:num>
-  <w:num w:numId="5">
-    <w:abstractNumId w:val="14"/>
-  </w:num>
-  <w:num w:numId="6">
-    <w:abstractNumId w:val="20"/>
-  </w:num>
-  <w:num w:numId="7">
-    <w:abstractNumId w:val="6"/>
-  </w:num>
-  <w:num w:numId="8">
-    <w:abstractNumId w:val="11"/>
-  </w:num>
   <w:num w:numId="9">
-    <w:abstractNumId w:val="18"/>
+    <w:abstractNumId w:val="21"/>
   </w:num>
   <w:num w:numId="10">
-    <w:abstractNumId w:val="1"/>
+    <w:abstractNumId w:val="2"/>
   </w:num>
   <w:num w:numId="11">
-    <w:abstractNumId w:val="5"/>
+    <w:abstractNumId w:val="7"/>
   </w:num>
   <w:num w:numId="12">
     <w:abstractNumId w:val="0"/>
   </w:num>
   <w:num w:numId="13">
-    <w:abstractNumId w:val="2"/>
+    <w:abstractNumId w:val="3"/>
   </w:num>
   <w:num w:numId="14">
-    <w:abstractNumId w:val="9"/>
+    <w:abstractNumId w:val="11"/>
   </w:num>
   <w:num w:numId="15">
-    <w:abstractNumId w:val="8"/>
+    <w:abstractNumId w:val="10"/>
   </w:num>
   <w:num w:numId="16">
+    <w:abstractNumId w:val="20"/>
+  </w:num>
+  <w:num w:numId="17">
+    <w:abstractNumId w:val="4"/>
+  </w:num>
+  <w:num w:numId="18">
+    <w:abstractNumId w:val="25"/>
+  </w:num>
+  <w:num w:numId="19">
+    <w:abstractNumId w:val="22"/>
+  </w:num>
+  <w:num w:numId="20">
     <w:abstractNumId w:val="17"/>
   </w:num>
-  <w:num w:numId="17">
-    <w:abstractNumId w:val="3"/>
-  </w:num>
-  <w:num w:numId="18">
-    <w:abstractNumId w:val="22"/>
-  </w:num>
-  <w:num w:numId="19">
-    <w:abstractNumId w:val="19"/>
-  </w:num>
-  <w:num w:numId="20">
-    <w:abstractNumId w:val="15"/>
-  </w:num>
   <w:num w:numId="21">
-    <w:abstractNumId w:val="21"/>
+    <w:abstractNumId w:val="24"/>
   </w:num>
   <w:num w:numId="22">
-    <w:abstractNumId w:val="4"/>
+    <w:abstractNumId w:val="6"/>
   </w:num>
   <w:num w:numId="23">
-    <w:abstractNumId w:val="10"/>
+    <w:abstractNumId w:val="12"/>
+  </w:num>
+  <w:num w:numId="24">
+    <w:abstractNumId w:val="5"/>
+  </w:num>
+  <w:num w:numId="25">
+    <w:abstractNumId w:val="1"/>
+  </w:num>
+  <w:num w:numId="26">
+    <w:abstractNumId w:val="18"/>
   </w:num>
   <w:numIdMacAtCleanup w:val="22"/>
 </w:numbering>
@@ -4951,6 +5498,7 @@
   <w:style w:type="character" w:default="1" w:styleId="DefaultParagraphFont">
     <w:name w:val="Default Paragraph Font"/>
     <w:uiPriority w:val="1"/>
+    <w:semiHidden/>
     <w:unhideWhenUsed/>
   </w:style>
   <w:style w:type="table" w:default="1" w:styleId="TableNormal">
@@ -5699,8 +6247,9 @@
     <w:next w:val="Normal"/>
     <w:uiPriority w:val="1"/>
     <w:qFormat/>
-    <w:rsid w:val="007F30DC"/>
+    <w:rsid w:val="00E33B4B"/>
     <w:pPr>
+      <w:spacing w:before="0" w:after="60"/>
       <w:ind w:left="720" w:hanging="720"/>
     </w:pPr>
     <w:rPr>
@@ -5806,962 +6355,1718 @@
       <w:contextualSpacing/>
     </w:pPr>
   </w:style>
-</w:styles>
-</file>
-
-<file path=word/glossary/document.xml><?xml version="1.0" encoding="utf-8"?>
-<w:glossaryDocument xmlns:wpc="http://schemas.microsoft.com/office/word/2010/wordprocessingCanvas" xmlns:cx="http://schemas.microsoft.com/office/drawing/2014/chartex" xmlns:cx1="http://schemas.microsoft.com/office/drawing/2015/9/8/chartex" xmlns:cx2="http://schemas.microsoft.com/office/drawing/2015/10/21/chartex" xmlns:cx3="http://schemas.microsoft.com/office/drawing/2016/5/9/chartex" xmlns:cx4="http://schemas.microsoft.com/office/drawing/2016/5/10/chartex" xmlns:cx5="http://schemas.microsoft.com/office/drawing/2016/5/11/chartex" xmlns:cx6="http://schemas.microsoft.com/office/drawing/2016/5/12/chartex" xmlns:cx7="http://schemas.microsoft.com/office/drawing/2016/5/13/chartex" xmlns:cx8="http://schemas.microsoft.com/office/drawing/2016/5/14/chartex" xmlns:mc="http://schemas.openxmlformats.org/markup-compatibility/2006" xmlns:aink="http://schemas.microsoft.com/office/drawing/2016/ink" xmlns:am3d="http://schemas.microsoft.com/office/drawing/2017/model3d" xmlns:o="urn:schemas-microsoft-com:office:office" xmlns:r="http://schemas.openxmlformats.org/officeDocument/2006/relationships" xmlns:m="http://schemas.openxmlformats.org/officeDocument/2006/math" xmlns:v="urn:schemas-microsoft-com:vml" xmlns:wp14="http://schemas.microsoft.com/office/word/2010/wordprocessingDrawing" xmlns:wp="http://schemas.openxmlformats.org/drawingml/2006/wordprocessingDrawing" xmlns:w10="urn:schemas-microsoft-com:office:word" xmlns:w="http://schemas.openxmlformats.org/wordprocessingml/2006/main" xmlns:w14="http://schemas.microsoft.com/office/word/2010/wordml" xmlns:w15="http://schemas.microsoft.com/office/word/2012/wordml" xmlns:w16cid="http://schemas.microsoft.com/office/word/2016/wordml/cid" xmlns:w16se="http://schemas.microsoft.com/office/word/2015/wordml/symex" xmlns:wpg="http://schemas.microsoft.com/office/word/2010/wordprocessingGroup" xmlns:wpi="http://schemas.microsoft.com/office/word/2010/wordprocessingInk" xmlns:wne="http://schemas.microsoft.com/office/word/2006/wordml" xmlns:wps="http://schemas.microsoft.com/office/word/2010/wordprocessingShape" mc:Ignorable="w14 w15 w16se w16cid wp14">
-  <w:docParts>
-    <w:docPart>
-      <w:docPartPr>
-        <w:name w:val="566099C89E024E4BBB34DCF4F90DFB49"/>
-        <w:category>
-          <w:name w:val="General"/>
-          <w:gallery w:val="placeholder"/>
-        </w:category>
-        <w:types>
-          <w:type w:val="bbPlcHdr"/>
-        </w:types>
-        <w:behaviors>
-          <w:behavior w:val="content"/>
-        </w:behaviors>
-        <w:guid w:val="{EDEBA9F2-466C-456B-9C2B-B9F53F17B0C1}"/>
-      </w:docPartPr>
-      <w:docPartBody>
-        <w:p>
-          <w:pPr>
-            <w:pStyle w:val="566099C89E024E4BBB34DCF4F90DFB49"/>
-          </w:pPr>
-          <w:r>
-            <w:t>[Available upon request.]</w:t>
-          </w:r>
-        </w:p>
-      </w:docPartBody>
-    </w:docPart>
-  </w:docParts>
-</w:glossaryDocument>
-</file>
-
-<file path=word/glossary/fontTable.xml><?xml version="1.0" encoding="utf-8"?>
-<w:fonts xmlns:mc="http://schemas.openxmlformats.org/markup-compatibility/2006" xmlns:r="http://schemas.openxmlformats.org/officeDocument/2006/relationships" xmlns:w="http://schemas.openxmlformats.org/wordprocessingml/2006/main" xmlns:w14="http://schemas.microsoft.com/office/word/2010/wordml" xmlns:w15="http://schemas.microsoft.com/office/word/2012/wordml" xmlns:w16cid="http://schemas.microsoft.com/office/word/2016/wordml/cid" xmlns:w16se="http://schemas.microsoft.com/office/word/2015/wordml/symex" mc:Ignorable="w14 w15 w16se w16cid">
-  <w:font w:name="Times New Roman">
-    <w:panose1 w:val="02020603050405020304"/>
-    <w:charset w:val="00"/>
-    <w:family w:val="roman"/>
-    <w:pitch w:val="variable"/>
-    <w:sig w:usb0="E0002EFF" w:usb1="C000785B" w:usb2="00000009" w:usb3="00000000" w:csb0="000001FF" w:csb1="00000000"/>
-  </w:font>
-  <w:font w:name="Calibri">
-    <w:panose1 w:val="020F0502020204030204"/>
-    <w:charset w:val="00"/>
-    <w:family w:val="swiss"/>
-    <w:pitch w:val="variable"/>
-    <w:sig w:usb0="E0002AFF" w:usb1="C000247B" w:usb2="00000009" w:usb3="00000000" w:csb0="000001FF" w:csb1="00000000"/>
-  </w:font>
-  <w:font w:name="Symbol">
-    <w:panose1 w:val="05050102010706020507"/>
-    <w:charset w:val="02"/>
-    <w:family w:val="roman"/>
-    <w:pitch w:val="variable"/>
-    <w:sig w:usb0="00000000" w:usb1="10000000" w:usb2="00000000" w:usb3="00000000" w:csb0="80000000" w:csb1="00000000"/>
-  </w:font>
-  <w:font w:name="Courier New">
-    <w:panose1 w:val="02070309020205020404"/>
-    <w:charset w:val="00"/>
-    <w:family w:val="modern"/>
-    <w:pitch w:val="fixed"/>
-    <w:sig w:usb0="E0002EFF" w:usb1="C0007843" w:usb2="00000009" w:usb3="00000000" w:csb0="000001FF" w:csb1="00000000"/>
-  </w:font>
-  <w:font w:name="Wingdings">
-    <w:panose1 w:val="05000000000000000000"/>
-    <w:charset w:val="02"/>
-    <w:family w:val="auto"/>
-    <w:pitch w:val="variable"/>
-    <w:sig w:usb0="00000000" w:usb1="10000000" w:usb2="00000000" w:usb3="00000000" w:csb0="80000000" w:csb1="00000000"/>
-  </w:font>
-  <w:font w:name="Corbel">
-    <w:panose1 w:val="020B0503020204020204"/>
-    <w:charset w:val="00"/>
-    <w:family w:val="swiss"/>
-    <w:pitch w:val="variable"/>
-    <w:sig w:usb0="A00002EF" w:usb1="4000A44B" w:usb2="00000000" w:usb3="00000000" w:csb0="0000019F" w:csb1="00000000"/>
-  </w:font>
-  <w:font w:name="Georgia">
-    <w:panose1 w:val="02040502050405020303"/>
-    <w:charset w:val="00"/>
-    <w:family w:val="roman"/>
-    <w:pitch w:val="variable"/>
-    <w:sig w:usb0="00000287" w:usb1="00000000" w:usb2="00000000" w:usb3="00000000" w:csb0="0000009F" w:csb1="00000000"/>
-  </w:font>
-  <w:font w:name="Consolas">
-    <w:panose1 w:val="020B0609020204030204"/>
-    <w:charset w:val="00"/>
-    <w:family w:val="modern"/>
-    <w:pitch w:val="fixed"/>
-    <w:sig w:usb0="E00006FF" w:usb1="0000FCFF" w:usb2="00000001" w:usb3="00000000" w:csb0="0000019F" w:csb1="00000000"/>
-  </w:font>
-  <w:font w:name="Times">
-    <w:panose1 w:val="02020603050405020304"/>
-    <w:charset w:val="00"/>
-    <w:family w:val="roman"/>
-    <w:pitch w:val="variable"/>
-    <w:sig w:usb0="E0002EFF" w:usb1="C000785B" w:usb2="00000009" w:usb3="00000000" w:csb0="000001FF" w:csb1="00000000"/>
-  </w:font>
-  <w:font w:name="Calibri Light">
-    <w:panose1 w:val="020F0302020204030204"/>
-    <w:charset w:val="00"/>
-    <w:family w:val="swiss"/>
-    <w:pitch w:val="variable"/>
-    <w:sig w:usb0="E0002AFF" w:usb1="C000247B" w:usb2="00000009" w:usb3="00000000" w:csb0="000001FF" w:csb1="00000000"/>
-  </w:font>
-</w:fonts>
-</file>
-
-<file path=word/glossary/settings.xml><?xml version="1.0" encoding="utf-8"?>
-<w:settings xmlns:mc="http://schemas.openxmlformats.org/markup-compatibility/2006" xmlns:o="urn:schemas-microsoft-com:office:office" xmlns:r="http://schemas.openxmlformats.org/officeDocument/2006/relationships" xmlns:m="http://schemas.openxmlformats.org/officeDocument/2006/math" xmlns:v="urn:schemas-microsoft-com:vml" xmlns:w10="urn:schemas-microsoft-com:office:word" xmlns:w="http://schemas.openxmlformats.org/wordprocessingml/2006/main" xmlns:w14="http://schemas.microsoft.com/office/word/2010/wordml" xmlns:w15="http://schemas.microsoft.com/office/word/2012/wordml" xmlns:w16cid="http://schemas.microsoft.com/office/word/2016/wordml/cid" xmlns:w16se="http://schemas.microsoft.com/office/word/2015/wordml/symex" xmlns:sl="http://schemas.openxmlformats.org/schemaLibrary/2006/main" mc:Ignorable="w14 w15 w16se w16cid">
-  <w:view w:val="normal"/>
-  <w:defaultTabStop w:val="720"/>
-  <w:characterSpacingControl w:val="doNotCompress"/>
-  <w:compat>
-    <w:useFELayout/>
-    <w:compatSetting w:name="compatibilityMode" w:uri="http://schemas.microsoft.com/office/word" w:val="15"/>
-    <w:compatSetting w:name="overrideTableStyleFontSizeAndJustification" w:uri="http://schemas.microsoft.com/office/word" w:val="1"/>
-    <w:compatSetting w:name="enableOpenTypeFeatures" w:uri="http://schemas.microsoft.com/office/word" w:val="1"/>
-    <w:compatSetting w:name="doNotFlipMirrorIndents" w:uri="http://schemas.microsoft.com/office/word" w:val="1"/>
-    <w:compatSetting w:name="differentiateMultirowTableHeaders" w:uri="http://schemas.microsoft.com/office/word" w:val="1"/>
-    <w:compatSetting w:name="useWord2013TrackBottomHyphenation" w:uri="http://schemas.microsoft.com/office/word" w:val="0"/>
-  </w:compat>
-  <w:rsids>
-    <w:rsidRoot w:val="00CC5CBF"/>
-    <w:rsid w:val="00130DAA"/>
-    <w:rsid w:val="00966036"/>
-    <w:rsid w:val="00B13B96"/>
-    <w:rsid w:val="00CC5CBF"/>
-  </w:rsids>
-  <m:mathPr>
-    <m:mathFont m:val="Cambria Math"/>
-    <m:brkBin m:val="before"/>
-    <m:brkBinSub m:val="--"/>
-    <m:smallFrac m:val="0"/>
-    <m:dispDef/>
-    <m:lMargin m:val="0"/>
-    <m:rMargin m:val="0"/>
-    <m:defJc m:val="centerGroup"/>
-    <m:wrapIndent m:val="1440"/>
-    <m:intLim m:val="subSup"/>
-    <m:naryLim m:val="undOvr"/>
-  </m:mathPr>
-  <w:themeFontLang w:val="en-US"/>
-  <w:clrSchemeMapping w:bg1="light1" w:t1="dark1" w:bg2="light2" w:t2="dark2" w:accent1="accent1" w:accent2="accent2" w:accent3="accent3" w:accent4="accent4" w:accent5="accent5" w:accent6="accent6" w:hyperlink="hyperlink" w:followedHyperlink="followedHyperlink"/>
-  <w:decimalSymbol w:val="."/>
-  <w:listSeparator w:val=","/>
-  <w15:chartTrackingRefBased/>
-</w:settings>
-</file>
-
-<file path=word/glossary/styles.xml><?xml version="1.0" encoding="utf-8"?>
-<w:styles xmlns:mc="http://schemas.openxmlformats.org/markup-compatibility/2006" xmlns:r="http://schemas.openxmlformats.org/officeDocument/2006/relationships" xmlns:w="http://schemas.openxmlformats.org/wordprocessingml/2006/main" xmlns:w14="http://schemas.microsoft.com/office/word/2010/wordml" xmlns:w15="http://schemas.microsoft.com/office/word/2012/wordml" xmlns:w16cid="http://schemas.microsoft.com/office/word/2016/wordml/cid" xmlns:w16se="http://schemas.microsoft.com/office/word/2015/wordml/symex" mc:Ignorable="w14 w15 w16se w16cid">
-  <w:docDefaults>
-    <w:rPrDefault>
-      <w:rPr>
-        <w:rFonts w:asciiTheme="minorHAnsi" w:eastAsiaTheme="minorEastAsia" w:hAnsiTheme="minorHAnsi" w:cstheme="minorBidi"/>
-        <w:sz w:val="22"/>
-        <w:szCs w:val="22"/>
-        <w:lang w:val="en-US" w:eastAsia="en-US" w:bidi="ar-SA"/>
-      </w:rPr>
-    </w:rPrDefault>
-    <w:pPrDefault>
-      <w:pPr>
-        <w:spacing w:after="160" w:line="259" w:lineRule="auto"/>
-      </w:pPr>
-    </w:pPrDefault>
-  </w:docDefaults>
-  <w:latentStyles w:defLockedState="0" w:defUIPriority="99" w:defSemiHidden="0" w:defUnhideWhenUsed="0" w:defQFormat="0" w:count="375">
-    <w:lsdException w:name="Normal" w:uiPriority="0" w:qFormat="1"/>
-    <w:lsdException w:name="heading 1" w:uiPriority="9" w:qFormat="1"/>
-    <w:lsdException w:name="heading 2" w:semiHidden="1" w:uiPriority="9" w:unhideWhenUsed="1" w:qFormat="1"/>
-    <w:lsdException w:name="heading 3" w:semiHidden="1" w:uiPriority="9" w:unhideWhenUsed="1" w:qFormat="1"/>
-    <w:lsdException w:name="heading 4" w:semiHidden="1" w:uiPriority="9" w:unhideWhenUsed="1" w:qFormat="1"/>
-    <w:lsdException w:name="heading 5" w:semiHidden="1" w:uiPriority="9" w:unhideWhenUsed="1" w:qFormat="1"/>
-    <w:lsdException w:name="heading 6" w:semiHidden="1" w:uiPriority="9" w:unhideWhenUsed="1" w:qFormat="1"/>
-    <w:lsdException w:name="heading 7" w:semiHidden="1" w:uiPriority="9" w:unhideWhenUsed="1" w:qFormat="1"/>
-    <w:lsdException w:name="heading 8" w:semiHidden="1" w:uiPriority="9" w:unhideWhenUsed="1" w:qFormat="1"/>
-    <w:lsdException w:name="heading 9" w:semiHidden="1" w:uiPriority="9" w:unhideWhenUsed="1" w:qFormat="1"/>
-    <w:lsdException w:name="index 1" w:semiHidden="1" w:unhideWhenUsed="1"/>
-    <w:lsdException w:name="index 2" w:semiHidden="1" w:unhideWhenUsed="1"/>
-    <w:lsdException w:name="index 3" w:semiHidden="1" w:unhideWhenUsed="1"/>
-    <w:lsdException w:name="index 4" w:semiHidden="1" w:unhideWhenUsed="1"/>
-    <w:lsdException w:name="index 5" w:semiHidden="1" w:unhideWhenUsed="1"/>
-    <w:lsdException w:name="index 6" w:semiHidden="1" w:unhideWhenUsed="1"/>
-    <w:lsdException w:name="index 7" w:semiHidden="1" w:unhideWhenUsed="1"/>
-    <w:lsdException w:name="index 8" w:semiHidden="1" w:unhideWhenUsed="1"/>
-    <w:lsdException w:name="index 9" w:semiHidden="1" w:unhideWhenUsed="1"/>
-    <w:lsdException w:name="toc 1" w:semiHidden="1" w:uiPriority="39" w:unhideWhenUsed="1"/>
-    <w:lsdException w:name="toc 2" w:semiHidden="1" w:uiPriority="39" w:unhideWhenUsed="1"/>
-    <w:lsdException w:name="toc 3" w:semiHidden="1" w:uiPriority="39" w:unhideWhenUsed="1"/>
-    <w:lsdException w:name="toc 4" w:semiHidden="1" w:uiPriority="39" w:unhideWhenUsed="1"/>
-    <w:lsdException w:name="toc 5" w:semiHidden="1" w:uiPriority="39" w:unhideWhenUsed="1"/>
-    <w:lsdException w:name="toc 6" w:semiHidden="1" w:uiPriority="39" w:unhideWhenUsed="1"/>
-    <w:lsdException w:name="toc 7" w:semiHidden="1" w:uiPriority="39" w:unhideWhenUsed="1"/>
-    <w:lsdException w:name="toc 8" w:semiHidden="1" w:uiPriority="39" w:unhideWhenUsed="1"/>
-    <w:lsdException w:name="toc 9" w:semiHidden="1" w:uiPriority="39" w:unhideWhenUsed="1"/>
-    <w:lsdException w:name="Normal Indent" w:semiHidden="1" w:unhideWhenUsed="1"/>
-    <w:lsdException w:name="footnote text" w:semiHidden="1" w:unhideWhenUsed="1"/>
-    <w:lsdException w:name="annotation text" w:semiHidden="1" w:unhideWhenUsed="1"/>
-    <w:lsdException w:name="header" w:semiHidden="1" w:unhideWhenUsed="1"/>
-    <w:lsdException w:name="footer" w:semiHidden="1" w:unhideWhenUsed="1"/>
-    <w:lsdException w:name="index heading" w:semiHidden="1" w:unhideWhenUsed="1"/>
-    <w:lsdException w:name="caption" w:semiHidden="1" w:uiPriority="35" w:unhideWhenUsed="1" w:qFormat="1"/>
-    <w:lsdException w:name="table of figures" w:semiHidden="1" w:unhideWhenUsed="1"/>
-    <w:lsdException w:name="envelope address" w:semiHidden="1" w:unhideWhenUsed="1"/>
-    <w:lsdException w:name="envelope return" w:semiHidden="1" w:unhideWhenUsed="1"/>
-    <w:lsdException w:name="footnote reference" w:semiHidden="1" w:unhideWhenUsed="1"/>
-    <w:lsdException w:name="annotation reference" w:semiHidden="1" w:unhideWhenUsed="1"/>
-    <w:lsdException w:name="line number" w:semiHidden="1" w:unhideWhenUsed="1"/>
-    <w:lsdException w:name="page number" w:semiHidden="1" w:unhideWhenUsed="1"/>
-    <w:lsdException w:name="endnote reference" w:semiHidden="1" w:unhideWhenUsed="1"/>
-    <w:lsdException w:name="endnote text" w:semiHidden="1" w:unhideWhenUsed="1"/>
-    <w:lsdException w:name="table of authorities" w:semiHidden="1" w:unhideWhenUsed="1"/>
-    <w:lsdException w:name="macro" w:semiHidden="1" w:unhideWhenUsed="1"/>
-    <w:lsdException w:name="toa heading" w:semiHidden="1" w:unhideWhenUsed="1"/>
-    <w:lsdException w:name="List" w:semiHidden="1" w:unhideWhenUsed="1"/>
-    <w:lsdException w:name="List Bullet" w:semiHidden="1" w:unhideWhenUsed="1"/>
-    <w:lsdException w:name="List Number" w:semiHidden="1" w:unhideWhenUsed="1"/>
-    <w:lsdException w:name="List 2" w:semiHidden="1" w:unhideWhenUsed="1"/>
-    <w:lsdException w:name="List 3" w:semiHidden="1" w:unhideWhenUsed="1"/>
-    <w:lsdException w:name="List 4" w:semiHidden="1" w:unhideWhenUsed="1"/>
-    <w:lsdException w:name="List 5" w:semiHidden="1" w:unhideWhenUsed="1"/>
-    <w:lsdException w:name="List Bullet 2" w:semiHidden="1" w:unhideWhenUsed="1"/>
-    <w:lsdException w:name="List Bullet 3" w:semiHidden="1" w:unhideWhenUsed="1"/>
-    <w:lsdException w:name="List Bullet 4" w:semiHidden="1" w:unhideWhenUsed="1"/>
-    <w:lsdException w:name="List Bullet 5" w:semiHidden="1" w:unhideWhenUsed="1"/>
-    <w:lsdException w:name="List Number 2" w:semiHidden="1" w:unhideWhenUsed="1"/>
-    <w:lsdException w:name="List Number 3" w:semiHidden="1" w:unhideWhenUsed="1"/>
-    <w:lsdException w:name="List Number 4" w:semiHidden="1" w:unhideWhenUsed="1"/>
-    <w:lsdException w:name="List Number 5" w:semiHidden="1" w:unhideWhenUsed="1"/>
-    <w:lsdException w:name="Title" w:uiPriority="10" w:qFormat="1"/>
-    <w:lsdException w:name="Closing" w:semiHidden="1" w:unhideWhenUsed="1"/>
-    <w:lsdException w:name="Signature" w:semiHidden="1" w:unhideWhenUsed="1"/>
-    <w:lsdException w:name="Default Paragraph Font" w:semiHidden="1" w:uiPriority="1" w:unhideWhenUsed="1"/>
-    <w:lsdException w:name="Body Text" w:semiHidden="1" w:unhideWhenUsed="1"/>
-    <w:lsdException w:name="Body Text Indent" w:semiHidden="1" w:unhideWhenUsed="1"/>
-    <w:lsdException w:name="List Continue" w:semiHidden="1" w:unhideWhenUsed="1"/>
-    <w:lsdException w:name="List Continue 2" w:semiHidden="1" w:unhideWhenUsed="1"/>
-    <w:lsdException w:name="List Continue 3" w:semiHidden="1" w:unhideWhenUsed="1"/>
-    <w:lsdException w:name="List Continue 4" w:semiHidden="1" w:unhideWhenUsed="1"/>
-    <w:lsdException w:name="List Continue 5" w:semiHidden="1" w:unhideWhenUsed="1"/>
-    <w:lsdException w:name="Message Header" w:semiHidden="1" w:unhideWhenUsed="1"/>
-    <w:lsdException w:name="Subtitle" w:uiPriority="11" w:qFormat="1"/>
-    <w:lsdException w:name="Salutation" w:semiHidden="1" w:unhideWhenUsed="1"/>
-    <w:lsdException w:name="Date" w:semiHidden="1" w:unhideWhenUsed="1"/>
-    <w:lsdException w:name="Body Text First Indent" w:semiHidden="1" w:unhideWhenUsed="1"/>
-    <w:lsdException w:name="Body Text First Indent 2" w:semiHidden="1" w:unhideWhenUsed="1"/>
-    <w:lsdException w:name="Note Heading" w:semiHidden="1" w:unhideWhenUsed="1"/>
-    <w:lsdException w:name="Body Text 2" w:semiHidden="1" w:unhideWhenUsed="1"/>
-    <w:lsdException w:name="Body Text 3" w:semiHidden="1" w:unhideWhenUsed="1"/>
-    <w:lsdException w:name="Body Text Indent 2" w:semiHidden="1" w:unhideWhenUsed="1"/>
-    <w:lsdException w:name="Body Text Indent 3" w:semiHidden="1" w:unhideWhenUsed="1"/>
-    <w:lsdException w:name="Block Text" w:semiHidden="1" w:unhideWhenUsed="1"/>
-    <w:lsdException w:name="Hyperlink" w:semiHidden="1" w:unhideWhenUsed="1"/>
-    <w:lsdException w:name="FollowedHyperlink" w:semiHidden="1" w:unhideWhenUsed="1"/>
-    <w:lsdException w:name="Strong" w:uiPriority="22" w:qFormat="1"/>
-    <w:lsdException w:name="Emphasis" w:uiPriority="20" w:qFormat="1"/>
-    <w:lsdException w:name="Document Map" w:semiHidden="1" w:unhideWhenUsed="1"/>
-    <w:lsdException w:name="Plain Text" w:semiHidden="1" w:unhideWhenUsed="1"/>
-    <w:lsdException w:name="E-mail Signature" w:semiHidden="1" w:unhideWhenUsed="1"/>
-    <w:lsdException w:name="HTML Top of Form" w:semiHidden="1" w:unhideWhenUsed="1"/>
-    <w:lsdException w:name="HTML Bottom of Form" w:semiHidden="1" w:unhideWhenUsed="1"/>
-    <w:lsdException w:name="Normal (Web)" w:semiHidden="1" w:unhideWhenUsed="1"/>
-    <w:lsdException w:name="HTML Acronym" w:semiHidden="1" w:unhideWhenUsed="1"/>
-    <w:lsdException w:name="HTML Address" w:semiHidden="1" w:unhideWhenUsed="1"/>
-    <w:lsdException w:name="HTML Cite" w:semiHidden="1" w:unhideWhenUsed="1"/>
-    <w:lsdException w:name="HTML Code" w:semiHidden="1" w:unhideWhenUsed="1"/>
-    <w:lsdException w:name="HTML Definition" w:semiHidden="1" w:unhideWhenUsed="1"/>
-    <w:lsdException w:name="HTML Keyboard" w:semiHidden="1" w:unhideWhenUsed="1"/>
-    <w:lsdException w:name="HTML Preformatted" w:semiHidden="1" w:unhideWhenUsed="1"/>
-    <w:lsdException w:name="HTML Sample" w:semiHidden="1" w:unhideWhenUsed="1"/>
-    <w:lsdException w:name="HTML Typewriter" w:semiHidden="1" w:unhideWhenUsed="1"/>
-    <w:lsdException w:name="HTML Variable" w:semiHidden="1" w:unhideWhenUsed="1"/>
-    <w:lsdException w:name="Normal Table" w:semiHidden="1" w:unhideWhenUsed="1"/>
-    <w:lsdException w:name="annotation subject" w:semiHidden="1" w:unhideWhenUsed="1"/>
-    <w:lsdException w:name="No List" w:semiHidden="1" w:unhideWhenUsed="1"/>
-    <w:lsdException w:name="Outline List 1" w:semiHidden="1" w:unhideWhenUsed="1"/>
-    <w:lsdException w:name="Outline List 2" w:semiHidden="1" w:unhideWhenUsed="1"/>
-    <w:lsdException w:name="Outline List 3" w:semiHidden="1" w:unhideWhenUsed="1"/>
-    <w:lsdException w:name="Table Simple 1" w:semiHidden="1" w:unhideWhenUsed="1"/>
-    <w:lsdException w:name="Table Simple 2" w:semiHidden="1" w:unhideWhenUsed="1"/>
-    <w:lsdException w:name="Table Simple 3" w:semiHidden="1" w:unhideWhenUsed="1"/>
-    <w:lsdException w:name="Table Classic 1" w:semiHidden="1" w:unhideWhenUsed="1"/>
-    <w:lsdException w:name="Table Classic 2" w:semiHidden="1" w:unhideWhenUsed="1"/>
-    <w:lsdException w:name="Table Classic 3" w:semiHidden="1" w:unhideWhenUsed="1"/>
-    <w:lsdException w:name="Table Classic 4" w:semiHidden="1" w:unhideWhenUsed="1"/>
-    <w:lsdException w:name="Table Colorful 1" w:semiHidden="1" w:unhideWhenUsed="1"/>
-    <w:lsdException w:name="Table Colorful 2" w:semiHidden="1" w:unhideWhenUsed="1"/>
-    <w:lsdException w:name="Table Colorful 3" w:semiHidden="1" w:unhideWhenUsed="1"/>
-    <w:lsdException w:name="Table Columns 1" w:semiHidden="1" w:unhideWhenUsed="1"/>
-    <w:lsdException w:name="Table Columns 2" w:semiHidden="1" w:unhideWhenUsed="1"/>
-    <w:lsdException w:name="Table Columns 3" w:semiHidden="1" w:unhideWhenUsed="1"/>
-    <w:lsdException w:name="Table Columns 4" w:semiHidden="1" w:unhideWhenUsed="1"/>
-    <w:lsdException w:name="Table Columns 5" w:semiHidden="1" w:unhideWhenUsed="1"/>
-    <w:lsdException w:name="Table Grid 1" w:semiHidden="1" w:unhideWhenUsed="1"/>
-    <w:lsdException w:name="Table Grid 2" w:semiHidden="1" w:unhideWhenUsed="1"/>
-    <w:lsdException w:name="Table Grid 3" w:semiHidden="1" w:unhideWhenUsed="1"/>
-    <w:lsdException w:name="Table Grid 4" w:semiHidden="1" w:unhideWhenUsed="1"/>
-    <w:lsdException w:name="Table Grid 5" w:semiHidden="1" w:unhideWhenUsed="1"/>
-    <w:lsdException w:name="Table Grid 6" w:semiHidden="1" w:unhideWhenUsed="1"/>
-    <w:lsdException w:name="Table Grid 7" w:semiHidden="1" w:unhideWhenUsed="1"/>
-    <w:lsdException w:name="Table Grid 8" w:semiHidden="1" w:unhideWhenUsed="1"/>
-    <w:lsdException w:name="Table List 1" w:semiHidden="1" w:unhideWhenUsed="1"/>
-    <w:lsdException w:name="Table List 2" w:semiHidden="1" w:unhideWhenUsed="1"/>
-    <w:lsdException w:name="Table List 3" w:semiHidden="1" w:unhideWhenUsed="1"/>
-    <w:lsdException w:name="Table List 4" w:semiHidden="1" w:unhideWhenUsed="1"/>
-    <w:lsdException w:name="Table List 5" w:semiHidden="1" w:unhideWhenUsed="1"/>
-    <w:lsdException w:name="Table List 6" w:semiHidden="1" w:unhideWhenUsed="1"/>
-    <w:lsdException w:name="Table List 7" w:semiHidden="1" w:unhideWhenUsed="1"/>
-    <w:lsdException w:name="Table List 8" w:semiHidden="1" w:unhideWhenUsed="1"/>
-    <w:lsdException w:name="Table 3D effects 1" w:semiHidden="1" w:unhideWhenUsed="1"/>
-    <w:lsdException w:name="Table 3D effects 2" w:semiHidden="1" w:unhideWhenUsed="1"/>
-    <w:lsdException w:name="Table 3D effects 3" w:semiHidden="1" w:unhideWhenUsed="1"/>
-    <w:lsdException w:name="Table Contemporary" w:semiHidden="1" w:unhideWhenUsed="1"/>
-    <w:lsdException w:name="Table Elegant" w:semiHidden="1" w:unhideWhenUsed="1"/>
-    <w:lsdException w:name="Table Professional" w:semiHidden="1" w:unhideWhenUsed="1"/>
-    <w:lsdException w:name="Table Subtle 1" w:semiHidden="1" w:unhideWhenUsed="1"/>
-    <w:lsdException w:name="Table Subtle 2" w:semiHidden="1" w:unhideWhenUsed="1"/>
-    <w:lsdException w:name="Table Web 1" w:semiHidden="1" w:unhideWhenUsed="1"/>
-    <w:lsdException w:name="Table Web 2" w:semiHidden="1" w:unhideWhenUsed="1"/>
-    <w:lsdException w:name="Table Web 3" w:semiHidden="1" w:unhideWhenUsed="1"/>
-    <w:lsdException w:name="Balloon Text" w:semiHidden="1" w:unhideWhenUsed="1"/>
-    <w:lsdException w:name="Table Grid" w:uiPriority="39"/>
-    <w:lsdException w:name="Table Theme" w:semiHidden="1" w:unhideWhenUsed="1"/>
-    <w:lsdException w:name="Placeholder Text" w:semiHidden="1"/>
-    <w:lsdException w:name="No Spacing" w:uiPriority="1" w:qFormat="1"/>
-    <w:lsdException w:name="Light Shading" w:uiPriority="60"/>
-    <w:lsdException w:name="Light List" w:uiPriority="61"/>
-    <w:lsdException w:name="Light Grid" w:uiPriority="62"/>
-    <w:lsdException w:name="Medium Shading 1" w:uiPriority="63"/>
-    <w:lsdException w:name="Medium Shading 2" w:uiPriority="64"/>
-    <w:lsdException w:name="Medium List 1" w:uiPriority="65"/>
-    <w:lsdException w:name="Medium List 2" w:uiPriority="66"/>
-    <w:lsdException w:name="Medium Grid 1" w:uiPriority="67"/>
-    <w:lsdException w:name="Medium Grid 2" w:uiPriority="68"/>
-    <w:lsdException w:name="Medium Grid 3" w:uiPriority="69"/>
-    <w:lsdException w:name="Dark List" w:uiPriority="70"/>
-    <w:lsdException w:name="Colorful Shading" w:uiPriority="71"/>
-    <w:lsdException w:name="Colorful List" w:uiPriority="72"/>
-    <w:lsdException w:name="Colorful Grid" w:uiPriority="73"/>
-    <w:lsdException w:name="Light Shading Accent 1" w:uiPriority="60"/>
-    <w:lsdException w:name="Light List Accent 1" w:uiPriority="61"/>
-    <w:lsdException w:name="Light Grid Accent 1" w:uiPriority="62"/>
-    <w:lsdException w:name="Medium Shading 1 Accent 1" w:uiPriority="63"/>
-    <w:lsdException w:name="Medium Shading 2 Accent 1" w:uiPriority="64"/>
-    <w:lsdException w:name="Medium List 1 Accent 1" w:uiPriority="65"/>
-    <w:lsdException w:name="Revision" w:semiHidden="1"/>
-    <w:lsdException w:name="List Paragraph" w:uiPriority="34" w:qFormat="1"/>
-    <w:lsdException w:name="Quote" w:uiPriority="29" w:qFormat="1"/>
-    <w:lsdException w:name="Intense Quote" w:uiPriority="30" w:qFormat="1"/>
-    <w:lsdException w:name="Medium List 2 Accent 1" w:uiPriority="66"/>
-    <w:lsdException w:name="Medium Grid 1 Accent 1" w:uiPriority="67"/>
-    <w:lsdException w:name="Medium Grid 2 Accent 1" w:uiPriority="68"/>
-    <w:lsdException w:name="Medium Grid 3 Accent 1" w:uiPriority="69"/>
-    <w:lsdException w:name="Dark List Accent 1" w:uiPriority="70"/>
-    <w:lsdException w:name="Colorful Shading Accent 1" w:uiPriority="71"/>
-    <w:lsdException w:name="Colorful List Accent 1" w:uiPriority="72"/>
-    <w:lsdException w:name="Colorful Grid Accent 1" w:uiPriority="73"/>
-    <w:lsdException w:name="Light Shading Accent 2" w:uiPriority="60"/>
-    <w:lsdException w:name="Light List Accent 2" w:uiPriority="61"/>
-    <w:lsdException w:name="Light Grid Accent 2" w:uiPriority="62"/>
-    <w:lsdException w:name="Medium Shading 1 Accent 2" w:uiPriority="63"/>
-    <w:lsdException w:name="Medium Shading 2 Accent 2" w:uiPriority="64"/>
-    <w:lsdException w:name="Medium List 1 Accent 2" w:uiPriority="65"/>
-    <w:lsdException w:name="Medium List 2 Accent 2" w:uiPriority="66"/>
-    <w:lsdException w:name="Medium Grid 1 Accent 2" w:uiPriority="67"/>
-    <w:lsdException w:name="Medium Grid 2 Accent 2" w:uiPriority="68"/>
-    <w:lsdException w:name="Medium Grid 3 Accent 2" w:uiPriority="69"/>
-    <w:lsdException w:name="Dark List Accent 2" w:uiPriority="70"/>
-    <w:lsdException w:name="Colorful Shading Accent 2" w:uiPriority="71"/>
-    <w:lsdException w:name="Colorful List Accent 2" w:uiPriority="72"/>
-    <w:lsdException w:name="Colorful Grid Accent 2" w:uiPriority="73"/>
-    <w:lsdException w:name="Light Shading Accent 3" w:uiPriority="60"/>
-    <w:lsdException w:name="Light List Accent 3" w:uiPriority="61"/>
-    <w:lsdException w:name="Light Grid Accent 3" w:uiPriority="62"/>
-    <w:lsdException w:name="Medium Shading 1 Accent 3" w:uiPriority="63"/>
-    <w:lsdException w:name="Medium Shading 2 Accent 3" w:uiPriority="64"/>
-    <w:lsdException w:name="Medium List 1 Accent 3" w:uiPriority="65"/>
-    <w:lsdException w:name="Medium List 2 Accent 3" w:uiPriority="66"/>
-    <w:lsdException w:name="Medium Grid 1 Accent 3" w:uiPriority="67"/>
-    <w:lsdException w:name="Medium Grid 2 Accent 3" w:uiPriority="68"/>
-    <w:lsdException w:name="Medium Grid 3 Accent 3" w:uiPriority="69"/>
-    <w:lsdException w:name="Dark List Accent 3" w:uiPriority="70"/>
-    <w:lsdException w:name="Colorful Shading Accent 3" w:uiPriority="71"/>
-    <w:lsdException w:name="Colorful List Accent 3" w:uiPriority="72"/>
-    <w:lsdException w:name="Colorful Grid Accent 3" w:uiPriority="73"/>
-    <w:lsdException w:name="Light Shading Accent 4" w:uiPriority="60"/>
-    <w:lsdException w:name="Light List Accent 4" w:uiPriority="61"/>
-    <w:lsdException w:name="Light Grid Accent 4" w:uiPriority="62"/>
-    <w:lsdException w:name="Medium Shading 1 Accent 4" w:uiPriority="63"/>
-    <w:lsdException w:name="Medium Shading 2 Accent 4" w:uiPriority="64"/>
-    <w:lsdException w:name="Medium List 1 Accent 4" w:uiPriority="65"/>
-    <w:lsdException w:name="Medium List 2 Accent 4" w:uiPriority="66"/>
-    <w:lsdException w:name="Medium Grid 1 Accent 4" w:uiPriority="67"/>
-    <w:lsdException w:name="Medium Grid 2 Accent 4" w:uiPriority="68"/>
-    <w:lsdException w:name="Medium Grid 3 Accent 4" w:uiPriority="69"/>
-    <w:lsdException w:name="Dark List Accent 4" w:uiPriority="70"/>
-    <w:lsdException w:name="Colorful Shading Accent 4" w:uiPriority="71"/>
-    <w:lsdException w:name="Colorful List Accent 4" w:uiPriority="72"/>
-    <w:lsdException w:name="Colorful Grid Accent 4" w:uiPriority="73"/>
-    <w:lsdException w:name="Light Shading Accent 5" w:uiPriority="60"/>
-    <w:lsdException w:name="Light List Accent 5" w:uiPriority="61"/>
-    <w:lsdException w:name="Light Grid Accent 5" w:uiPriority="62"/>
-    <w:lsdException w:name="Medium Shading 1 Accent 5" w:uiPriority="63"/>
-    <w:lsdException w:name="Medium Shading 2 Accent 5" w:uiPriority="64"/>
-    <w:lsdException w:name="Medium List 1 Accent 5" w:uiPriority="65"/>
-    <w:lsdException w:name="Medium List 2 Accent 5" w:uiPriority="66"/>
-    <w:lsdException w:name="Medium Grid 1 Accent 5" w:uiPriority="67"/>
-    <w:lsdException w:name="Medium Grid 2 Accent 5" w:uiPriority="68"/>
-    <w:lsdException w:name="Medium Grid 3 Accent 5" w:uiPriority="69"/>
-    <w:lsdException w:name="Dark List Accent 5" w:uiPriority="70"/>
-    <w:lsdException w:name="Colorful Shading Accent 5" w:uiPriority="71"/>
-    <w:lsdException w:name="Colorful List Accent 5" w:uiPriority="72"/>
-    <w:lsdException w:name="Colorful Grid Accent 5" w:uiPriority="73"/>
-    <w:lsdException w:name="Light Shading Accent 6" w:uiPriority="60"/>
-    <w:lsdException w:name="Light List Accent 6" w:uiPriority="61"/>
-    <w:lsdException w:name="Light Grid Accent 6" w:uiPriority="62"/>
-    <w:lsdException w:name="Medium Shading 1 Accent 6" w:uiPriority="63"/>
-    <w:lsdException w:name="Medium Shading 2 Accent 6" w:uiPriority="64"/>
-    <w:lsdException w:name="Medium List 1 Accent 6" w:uiPriority="65"/>
-    <w:lsdException w:name="Medium List 2 Accent 6" w:uiPriority="66"/>
-    <w:lsdException w:name="Medium Grid 1 Accent 6" w:uiPriority="67"/>
-    <w:lsdException w:name="Medium Grid 2 Accent 6" w:uiPriority="68"/>
-    <w:lsdException w:name="Medium Grid 3 Accent 6" w:uiPriority="69"/>
-    <w:lsdException w:name="Dark List Accent 6" w:uiPriority="70"/>
-    <w:lsdException w:name="Colorful Shading Accent 6" w:uiPriority="71"/>
-    <w:lsdException w:name="Colorful List Accent 6" w:uiPriority="72"/>
-    <w:lsdException w:name="Colorful Grid Accent 6" w:uiPriority="73"/>
-    <w:lsdException w:name="Subtle Emphasis" w:uiPriority="19" w:qFormat="1"/>
-    <w:lsdException w:name="Intense Emphasis" w:uiPriority="21" w:qFormat="1"/>
-    <w:lsdException w:name="Subtle Reference" w:uiPriority="31" w:qFormat="1"/>
-    <w:lsdException w:name="Intense Reference" w:uiPriority="32" w:qFormat="1"/>
-    <w:lsdException w:name="Book Title" w:uiPriority="33" w:qFormat="1"/>
-    <w:lsdException w:name="Bibliography" w:semiHidden="1" w:uiPriority="37" w:unhideWhenUsed="1"/>
-    <w:lsdException w:name="TOC Heading" w:semiHidden="1" w:uiPriority="39" w:unhideWhenUsed="1" w:qFormat="1"/>
-    <w:lsdException w:name="Plain Table 1" w:uiPriority="41"/>
-    <w:lsdException w:name="Plain Table 2" w:uiPriority="42"/>
-    <w:lsdException w:name="Plain Table 3" w:uiPriority="43"/>
-    <w:lsdException w:name="Plain Table 4" w:uiPriority="44"/>
-    <w:lsdException w:name="Plain Table 5" w:uiPriority="45"/>
-    <w:lsdException w:name="Grid Table Light" w:uiPriority="40"/>
-    <w:lsdException w:name="Grid Table 1 Light" w:uiPriority="46"/>
-    <w:lsdException w:name="Grid Table 2" w:uiPriority="47"/>
-    <w:lsdException w:name="Grid Table 3" w:uiPriority="48"/>
-    <w:lsdException w:name="Grid Table 4" w:uiPriority="49"/>
-    <w:lsdException w:name="Grid Table 5 Dark" w:uiPriority="50"/>
-    <w:lsdException w:name="Grid Table 6 Colorful" w:uiPriority="51"/>
-    <w:lsdException w:name="Grid Table 7 Colorful" w:uiPriority="52"/>
-    <w:lsdException w:name="Grid Table 1 Light Accent 1" w:uiPriority="46"/>
-    <w:lsdException w:name="Grid Table 2 Accent 1" w:uiPriority="47"/>
-    <w:lsdException w:name="Grid Table 3 Accent 1" w:uiPriority="48"/>
-    <w:lsdException w:name="Grid Table 4 Accent 1" w:uiPriority="49"/>
-    <w:lsdException w:name="Grid Table 5 Dark Accent 1" w:uiPriority="50"/>
-    <w:lsdException w:name="Grid Table 6 Colorful Accent 1" w:uiPriority="51"/>
-    <w:lsdException w:name="Grid Table 7 Colorful Accent 1" w:uiPriority="52"/>
-    <w:lsdException w:name="Grid Table 1 Light Accent 2" w:uiPriority="46"/>
-    <w:lsdException w:name="Grid Table 2 Accent 2" w:uiPriority="47"/>
-    <w:lsdException w:name="Grid Table 3 Accent 2" w:uiPriority="48"/>
-    <w:lsdException w:name="Grid Table 4 Accent 2" w:uiPriority="49"/>
-    <w:lsdException w:name="Grid Table 5 Dark Accent 2" w:uiPriority="50"/>
-    <w:lsdException w:name="Grid Table 6 Colorful Accent 2" w:uiPriority="51"/>
-    <w:lsdException w:name="Grid Table 7 Colorful Accent 2" w:uiPriority="52"/>
-    <w:lsdException w:name="Grid Table 1 Light Accent 3" w:uiPriority="46"/>
-    <w:lsdException w:name="Grid Table 2 Accent 3" w:uiPriority="47"/>
-    <w:lsdException w:name="Grid Table 3 Accent 3" w:uiPriority="48"/>
-    <w:lsdException w:name="Grid Table 4 Accent 3" w:uiPriority="49"/>
-    <w:lsdException w:name="Grid Table 5 Dark Accent 3" w:uiPriority="50"/>
-    <w:lsdException w:name="Grid Table 6 Colorful Accent 3" w:uiPriority="51"/>
-    <w:lsdException w:name="Grid Table 7 Colorful Accent 3" w:uiPriority="52"/>
-    <w:lsdException w:name="Grid Table 1 Light Accent 4" w:uiPriority="46"/>
-    <w:lsdException w:name="Grid Table 2 Accent 4" w:uiPriority="47"/>
-    <w:lsdException w:name="Grid Table 3 Accent 4" w:uiPriority="48"/>
-    <w:lsdException w:name="Grid Table 4 Accent 4" w:uiPriority="49"/>
-    <w:lsdException w:name="Grid Table 5 Dark Accent 4" w:uiPriority="50"/>
-    <w:lsdException w:name="Grid Table 6 Colorful Accent 4" w:uiPriority="51"/>
-    <w:lsdException w:name="Grid Table 7 Colorful Accent 4" w:uiPriority="52"/>
-    <w:lsdException w:name="Grid Table 1 Light Accent 5" w:uiPriority="46"/>
-    <w:lsdException w:name="Grid Table 2 Accent 5" w:uiPriority="47"/>
-    <w:lsdException w:name="Grid Table 3 Accent 5" w:uiPriority="48"/>
-    <w:lsdException w:name="Grid Table 4 Accent 5" w:uiPriority="49"/>
-    <w:lsdException w:name="Grid Table 5 Dark Accent 5" w:uiPriority="50"/>
-    <w:lsdException w:name="Grid Table 6 Colorful Accent 5" w:uiPriority="51"/>
-    <w:lsdException w:name="Grid Table 7 Colorful Accent 5" w:uiPriority="52"/>
-    <w:lsdException w:name="Grid Table 1 Light Accent 6" w:uiPriority="46"/>
-    <w:lsdException w:name="Grid Table 2 Accent 6" w:uiPriority="47"/>
-    <w:lsdException w:name="Grid Table 3 Accent 6" w:uiPriority="48"/>
-    <w:lsdException w:name="Grid Table 4 Accent 6" w:uiPriority="49"/>
-    <w:lsdException w:name="Grid Table 5 Dark Accent 6" w:uiPriority="50"/>
-    <w:lsdException w:name="Grid Table 6 Colorful Accent 6" w:uiPriority="51"/>
-    <w:lsdException w:name="Grid Table 7 Colorful Accent 6" w:uiPriority="52"/>
-    <w:lsdException w:name="List Table 1 Light" w:uiPriority="46"/>
-    <w:lsdException w:name="List Table 2" w:uiPriority="47"/>
-    <w:lsdException w:name="List Table 3" w:uiPriority="48"/>
-    <w:lsdException w:name="List Table 4" w:uiPriority="49"/>
-    <w:lsdException w:name="List Table 5 Dark" w:uiPriority="50"/>
-    <w:lsdException w:name="List Table 6 Colorful" w:uiPriority="51"/>
-    <w:lsdException w:name="List Table 7 Colorful" w:uiPriority="52"/>
-    <w:lsdException w:name="List Table 1 Light Accent 1" w:uiPriority="46"/>
-    <w:lsdException w:name="List Table 2 Accent 1" w:uiPriority="47"/>
-    <w:lsdException w:name="List Table 3 Accent 1" w:uiPriority="48"/>
-    <w:lsdException w:name="List Table 4 Accent 1" w:uiPriority="49"/>
-    <w:lsdException w:name="List Table 5 Dark Accent 1" w:uiPriority="50"/>
-    <w:lsdException w:name="List Table 6 Colorful Accent 1" w:uiPriority="51"/>
-    <w:lsdException w:name="List Table 7 Colorful Accent 1" w:uiPriority="52"/>
-    <w:lsdException w:name="List Table 1 Light Accent 2" w:uiPriority="46"/>
-    <w:lsdException w:name="List Table 2 Accent 2" w:uiPriority="47"/>
-    <w:lsdException w:name="List Table 3 Accent 2" w:uiPriority="48"/>
-    <w:lsdException w:name="List Table 4 Accent 2" w:uiPriority="49"/>
-    <w:lsdException w:name="List Table 5 Dark Accent 2" w:uiPriority="50"/>
-    <w:lsdException w:name="List Table 6 Colorful Accent 2" w:uiPriority="51"/>
-    <w:lsdException w:name="List Table 7 Colorful Accent 2" w:uiPriority="52"/>
-    <w:lsdException w:name="List Table 1 Light Accent 3" w:uiPriority="46"/>
-    <w:lsdException w:name="List Table 2 Accent 3" w:uiPriority="47"/>
-    <w:lsdException w:name="List Table 3 Accent 3" w:uiPriority="48"/>
-    <w:lsdException w:name="List Table 4 Accent 3" w:uiPriority="49"/>
-    <w:lsdException w:name="List Table 5 Dark Accent 3" w:uiPriority="50"/>
-    <w:lsdException w:name="List Table 6 Colorful Accent 3" w:uiPriority="51"/>
-    <w:lsdException w:name="List Table 7 Colorful Accent 3" w:uiPriority="52"/>
-    <w:lsdException w:name="List Table 1 Light Accent 4" w:uiPriority="46"/>
-    <w:lsdException w:name="List Table 2 Accent 4" w:uiPriority="47"/>
-    <w:lsdException w:name="List Table 3 Accent 4" w:uiPriority="48"/>
-    <w:lsdException w:name="List Table 4 Accent 4" w:uiPriority="49"/>
-    <w:lsdException w:name="List Table 5 Dark Accent 4" w:uiPriority="50"/>
-    <w:lsdException w:name="List Table 6 Colorful Accent 4" w:uiPriority="51"/>
-    <w:lsdException w:name="List Table 7 Colorful Accent 4" w:uiPriority="52"/>
-    <w:lsdException w:name="List Table 1 Light Accent 5" w:uiPriority="46"/>
-    <w:lsdException w:name="List Table 2 Accent 5" w:uiPriority="47"/>
-    <w:lsdException w:name="List Table 3 Accent 5" w:uiPriority="48"/>
-    <w:lsdException w:name="List Table 4 Accent 5" w:uiPriority="49"/>
-    <w:lsdException w:name="List Table 5 Dark Accent 5" w:uiPriority="50"/>
-    <w:lsdException w:name="List Table 6 Colorful Accent 5" w:uiPriority="51"/>
-    <w:lsdException w:name="List Table 7 Colorful Accent 5" w:uiPriority="52"/>
-    <w:lsdException w:name="List Table 1 Light Accent 6" w:uiPriority="46"/>
-    <w:lsdException w:name="List Table 2 Accent 6" w:uiPriority="47"/>
-    <w:lsdException w:name="List Table 3 Accent 6" w:uiPriority="48"/>
-    <w:lsdException w:name="List Table 4 Accent 6" w:uiPriority="49"/>
-    <w:lsdException w:name="List Table 5 Dark Accent 6" w:uiPriority="50"/>
-    <w:lsdException w:name="List Table 6 Colorful Accent 6" w:uiPriority="51"/>
-    <w:lsdException w:name="List Table 7 Colorful Accent 6" w:uiPriority="52"/>
-    <w:lsdException w:name="Mention" w:semiHidden="1" w:unhideWhenUsed="1"/>
-    <w:lsdException w:name="Smart Hyperlink" w:semiHidden="1" w:unhideWhenUsed="1"/>
-    <w:lsdException w:name="Hashtag" w:semiHidden="1" w:unhideWhenUsed="1"/>
-    <w:lsdException w:name="Unresolved Mention" w:semiHidden="1" w:unhideWhenUsed="1"/>
-  </w:latentStyles>
-  <w:style w:type="paragraph" w:default="1" w:styleId="Normal">
-    <w:name w:val="Normal"/>
-    <w:qFormat/>
-  </w:style>
-  <w:style w:type="character" w:default="1" w:styleId="DefaultParagraphFont">
-    <w:name w:val="Default Paragraph Font"/>
-    <w:uiPriority w:val="1"/>
-    <w:semiHidden/>
-    <w:unhideWhenUsed/>
-  </w:style>
-  <w:style w:type="table" w:default="1" w:styleId="TableNormal">
-    <w:name w:val="Normal Table"/>
-    <w:uiPriority w:val="99"/>
-    <w:semiHidden/>
-    <w:unhideWhenUsed/>
-    <w:tblPr>
-      <w:tblInd w:w="0" w:type="dxa"/>
-      <w:tblCellMar>
-        <w:top w:w="0" w:type="dxa"/>
-        <w:left w:w="108" w:type="dxa"/>
-        <w:bottom w:w="0" w:type="dxa"/>
-        <w:right w:w="108" w:type="dxa"/>
-      </w:tblCellMar>
-    </w:tblPr>
-  </w:style>
-  <w:style w:type="numbering" w:default="1" w:styleId="NoList">
-    <w:name w:val="No List"/>
-    <w:uiPriority w:val="99"/>
-    <w:semiHidden/>
-    <w:unhideWhenUsed/>
-  </w:style>
-  <w:style w:type="paragraph" w:styleId="Title">
-    <w:name w:val="Title"/>
-    <w:basedOn w:val="Normal"/>
-    <w:next w:val="Normal"/>
-    <w:link w:val="TitleChar"/>
-    <w:uiPriority w:val="10"/>
-    <w:qFormat/>
-    <w:pPr>
-      <w:widowControl w:val="0"/>
-      <w:kinsoku w:val="0"/>
-      <w:overflowPunct w:val="0"/>
-      <w:autoSpaceDE w:val="0"/>
-      <w:autoSpaceDN w:val="0"/>
-      <w:adjustRightInd w:val="0"/>
-      <w:spacing w:after="0" w:line="240" w:lineRule="auto"/>
-    </w:pPr>
-    <w:rPr>
-      <w:rFonts w:ascii="Georgia" w:eastAsia="Times New Roman" w:hAnsi="Georgia" w:cs="Georgia"/>
-      <w:b/>
-      <w:bCs/>
-      <w:color w:val="D14140"/>
-      <w:sz w:val="48"/>
-      <w:szCs w:val="51"/>
-    </w:rPr>
-  </w:style>
-  <w:style w:type="character" w:customStyle="1" w:styleId="TitleChar">
-    <w:name w:val="Title Char"/>
-    <w:basedOn w:val="DefaultParagraphFont"/>
-    <w:link w:val="Title"/>
-    <w:uiPriority w:val="10"/>
-    <w:rPr>
-      <w:rFonts w:ascii="Georgia" w:eastAsia="Times New Roman" w:hAnsi="Georgia" w:cs="Georgia"/>
-      <w:b/>
-      <w:bCs/>
-      <w:color w:val="D14140"/>
-      <w:sz w:val="48"/>
-      <w:szCs w:val="51"/>
-    </w:rPr>
-  </w:style>
-  <w:style w:type="paragraph" w:customStyle="1" w:styleId="FAF1A78E60764374B05192A5B56FD713">
-    <w:name w:val="FAF1A78E60764374B05192A5B56FD713"/>
-  </w:style>
-  <w:style w:type="paragraph" w:customStyle="1" w:styleId="E3EFF36788B14261BC8B848D22BED48A">
-    <w:name w:val="E3EFF36788B14261BC8B848D22BED48A"/>
-  </w:style>
-  <w:style w:type="paragraph" w:customStyle="1" w:styleId="2DDB2C7F639F48C6995CB99D1D08CD0A">
-    <w:name w:val="2DDB2C7F639F48C6995CB99D1D08CD0A"/>
-  </w:style>
-  <w:style w:type="paragraph" w:customStyle="1" w:styleId="353D3BED715641A8A2EDE7FA52D435FB">
-    <w:name w:val="353D3BED715641A8A2EDE7FA52D435FB"/>
-  </w:style>
-  <w:style w:type="paragraph" w:customStyle="1" w:styleId="7D134B9F0AF94FC1A7EF7B1F8C28484F">
-    <w:name w:val="7D134B9F0AF94FC1A7EF7B1F8C28484F"/>
-  </w:style>
-  <w:style w:type="paragraph" w:customStyle="1" w:styleId="2BE8C4FCC08B4862A4439BCD5D4AE123">
-    <w:name w:val="2BE8C4FCC08B4862A4439BCD5D4AE123"/>
-  </w:style>
-  <w:style w:type="paragraph" w:customStyle="1" w:styleId="8ACEA570599945038C1ABF2C3AB3A3CF">
-    <w:name w:val="8ACEA570599945038C1ABF2C3AB3A3CF"/>
-  </w:style>
-  <w:style w:type="paragraph" w:customStyle="1" w:styleId="339B86FCF7DD48AC85386F8402E8B8C7">
-    <w:name w:val="339B86FCF7DD48AC85386F8402E8B8C7"/>
-  </w:style>
-  <w:style w:type="paragraph" w:customStyle="1" w:styleId="CE6491BED330451F85B7581628FD5FEA">
-    <w:name w:val="CE6491BED330451F85B7581628FD5FEA"/>
-  </w:style>
-  <w:style w:type="paragraph" w:customStyle="1" w:styleId="18B965FA7FAE4349AAA1E13D23F5DB32">
-    <w:name w:val="18B965FA7FAE4349AAA1E13D23F5DB32"/>
-  </w:style>
-  <w:style w:type="paragraph" w:customStyle="1" w:styleId="0FCDC9A89C8B462E9C22E038C52AD610">
-    <w:name w:val="0FCDC9A89C8B462E9C22E038C52AD610"/>
-  </w:style>
-  <w:style w:type="paragraph" w:customStyle="1" w:styleId="448023A55AA34D3395959DFDB9975CFD">
-    <w:name w:val="448023A55AA34D3395959DFDB9975CFD"/>
-  </w:style>
-  <w:style w:type="paragraph" w:customStyle="1" w:styleId="5F9CFE58286A438DA6D3767D6504D362">
-    <w:name w:val="5F9CFE58286A438DA6D3767D6504D362"/>
-  </w:style>
-  <w:style w:type="paragraph" w:customStyle="1" w:styleId="A61691B59AAB46C49A909A8C2D307A09">
-    <w:name w:val="A61691B59AAB46C49A909A8C2D307A09"/>
-  </w:style>
-  <w:style w:type="paragraph" w:customStyle="1" w:styleId="FA5837D4759643DE88A41876D285886F">
-    <w:name w:val="FA5837D4759643DE88A41876D285886F"/>
-  </w:style>
-  <w:style w:type="paragraph" w:customStyle="1" w:styleId="6465D4225B4B427B808BF917ED00A5D5">
-    <w:name w:val="6465D4225B4B427B808BF917ED00A5D5"/>
-  </w:style>
-  <w:style w:type="paragraph" w:customStyle="1" w:styleId="1E6E287CAA0E4D03B14CEBC36E03647C">
-    <w:name w:val="1E6E287CAA0E4D03B14CEBC36E03647C"/>
-  </w:style>
-  <w:style w:type="paragraph" w:customStyle="1" w:styleId="5B820957803944F0A37997E715F4421E">
-    <w:name w:val="5B820957803944F0A37997E715F4421E"/>
-  </w:style>
-  <w:style w:type="paragraph" w:customStyle="1" w:styleId="6AFF19746BD1411C9FB7A72769A24DD4">
-    <w:name w:val="6AFF19746BD1411C9FB7A72769A24DD4"/>
-  </w:style>
-  <w:style w:type="paragraph" w:customStyle="1" w:styleId="78757C28E243435E90B38C020F9A1796">
-    <w:name w:val="78757C28E243435E90B38C020F9A1796"/>
-  </w:style>
-  <w:style w:type="character" w:styleId="PlaceholderText">
-    <w:name w:val="Placeholder Text"/>
+  <w:style w:type="character" w:styleId="UnresolvedMention">
+    <w:name w:val="Unresolved Mention"/>
     <w:basedOn w:val="DefaultParagraphFont"/>
     <w:uiPriority w:val="99"/>
     <w:semiHidden/>
-    <w:rsid w:val="00CC5CBF"/>
+    <w:rsid w:val="0035434D"/>
     <w:rPr>
-      <w:color w:val="808080"/>
+      <w:color w:val="605E5C"/>
+      <w:shd w:val="clear" w:color="auto" w:fill="E1DFDD"/>
     </w:rPr>
-  </w:style>
-  <w:style w:type="paragraph" w:customStyle="1" w:styleId="4202E175E78C44B4976123B4647A3C1C">
-    <w:name w:val="4202E175E78C44B4976123B4647A3C1C"/>
-  </w:style>
-  <w:style w:type="paragraph" w:customStyle="1" w:styleId="F056F577AD9F4087BFEC8D5952787479">
-    <w:name w:val="F056F577AD9F4087BFEC8D5952787479"/>
-  </w:style>
-  <w:style w:type="paragraph" w:customStyle="1" w:styleId="C4C7801692FA4DDEB6AEAB1E1BCEAE9D">
-    <w:name w:val="C4C7801692FA4DDEB6AEAB1E1BCEAE9D"/>
-  </w:style>
-  <w:style w:type="paragraph" w:customStyle="1" w:styleId="62D2F3CC649443DB82727166FBE308E6">
-    <w:name w:val="62D2F3CC649443DB82727166FBE308E6"/>
-  </w:style>
-  <w:style w:type="paragraph" w:customStyle="1" w:styleId="B01B2BF53AA5405B8D1072CD3E7997E5">
-    <w:name w:val="B01B2BF53AA5405B8D1072CD3E7997E5"/>
-  </w:style>
-  <w:style w:type="paragraph" w:customStyle="1" w:styleId="0189181C6A9D41C0846C95B0F0BF2FE2">
-    <w:name w:val="0189181C6A9D41C0846C95B0F0BF2FE2"/>
-  </w:style>
-  <w:style w:type="paragraph" w:customStyle="1" w:styleId="566099C89E024E4BBB34DCF4F90DFB49">
-    <w:name w:val="566099C89E024E4BBB34DCF4F90DFB49"/>
-  </w:style>
-  <w:style w:type="paragraph" w:customStyle="1" w:styleId="DABE240AC3784C1F8C87D9AEBBCE3D07">
-    <w:name w:val="DABE240AC3784C1F8C87D9AEBBCE3D07"/>
-    <w:rsid w:val="00CC5CBF"/>
-  </w:style>
-  <w:style w:type="paragraph" w:customStyle="1" w:styleId="CAB4EC68C1264F73BBCFCBAC5863D8B6">
-    <w:name w:val="CAB4EC68C1264F73BBCFCBAC5863D8B6"/>
-    <w:rsid w:val="00CC5CBF"/>
-  </w:style>
-  <w:style w:type="paragraph" w:customStyle="1" w:styleId="B7CF7A1C26B34F13AA585692679875E5">
-    <w:name w:val="B7CF7A1C26B34F13AA585692679875E5"/>
-    <w:rsid w:val="00CC5CBF"/>
-  </w:style>
-  <w:style w:type="paragraph" w:customStyle="1" w:styleId="07337B4F4774496D92E7C6C1390B1DEE">
-    <w:name w:val="07337B4F4774496D92E7C6C1390B1DEE"/>
-    <w:rsid w:val="00CC5CBF"/>
-  </w:style>
-  <w:style w:type="paragraph" w:customStyle="1" w:styleId="DF0592C5926440119D6FFB3CF0B25F20">
-    <w:name w:val="DF0592C5926440119D6FFB3CF0B25F20"/>
-    <w:rsid w:val="00CC5CBF"/>
-  </w:style>
-  <w:style w:type="paragraph" w:customStyle="1" w:styleId="D1ED8A5EB19841BFB8FAC07B0D71B30E">
-    <w:name w:val="D1ED8A5EB19841BFB8FAC07B0D71B30E"/>
-    <w:rsid w:val="00CC5CBF"/>
-  </w:style>
-  <w:style w:type="paragraph" w:customStyle="1" w:styleId="978529320B454B558CBBAC223D7C48AD">
-    <w:name w:val="978529320B454B558CBBAC223D7C48AD"/>
-    <w:rsid w:val="00CC5CBF"/>
-  </w:style>
-  <w:style w:type="paragraph" w:customStyle="1" w:styleId="86E52D5034894651BB06DB48AC3B9B22">
-    <w:name w:val="86E52D5034894651BB06DB48AC3B9B22"/>
-    <w:rsid w:val="00CC5CBF"/>
-  </w:style>
-  <w:style w:type="paragraph" w:customStyle="1" w:styleId="679DAADC56184446ABDF76A8C0DAA6E1">
-    <w:name w:val="679DAADC56184446ABDF76A8C0DAA6E1"/>
-    <w:rsid w:val="00CC5CBF"/>
-  </w:style>
-  <w:style w:type="paragraph" w:customStyle="1" w:styleId="49E75C92B4154316A3F1F63062F0D6CC">
-    <w:name w:val="49E75C92B4154316A3F1F63062F0D6CC"/>
-    <w:rsid w:val="00CC5CBF"/>
-  </w:style>
-  <w:style w:type="paragraph" w:customStyle="1" w:styleId="8D3DD6574BB64F33B5B0926D53F3E7DD">
-    <w:name w:val="8D3DD6574BB64F33B5B0926D53F3E7DD"/>
-    <w:rsid w:val="00CC5CBF"/>
-  </w:style>
-  <w:style w:type="paragraph" w:customStyle="1" w:styleId="05A4D08AF8B346D3B5D5AFC1BFDFF72C">
-    <w:name w:val="05A4D08AF8B346D3B5D5AFC1BFDFF72C"/>
-    <w:rsid w:val="00CC5CBF"/>
-  </w:style>
-  <w:style w:type="paragraph" w:customStyle="1" w:styleId="BD221E92367E47FC966DF7360B35415E">
-    <w:name w:val="BD221E92367E47FC966DF7360B35415E"/>
-    <w:rsid w:val="00CC5CBF"/>
-  </w:style>
-  <w:style w:type="paragraph" w:customStyle="1" w:styleId="BD0758185A0A4CA1A071704A134B4912">
-    <w:name w:val="BD0758185A0A4CA1A071704A134B4912"/>
-    <w:rsid w:val="00CC5CBF"/>
-  </w:style>
-  <w:style w:type="paragraph" w:customStyle="1" w:styleId="AF90CC3ED2AF4E9EA5A2CDDA1B9B02A8">
-    <w:name w:val="AF90CC3ED2AF4E9EA5A2CDDA1B9B02A8"/>
-    <w:rsid w:val="00CC5CBF"/>
-  </w:style>
-  <w:style w:type="paragraph" w:customStyle="1" w:styleId="5DD5C14F3AE649CE81F2C5C3458EA58E">
-    <w:name w:val="5DD5C14F3AE649CE81F2C5C3458EA58E"/>
-    <w:rsid w:val="00CC5CBF"/>
-  </w:style>
-  <w:style w:type="paragraph" w:customStyle="1" w:styleId="C1F57487266E42A0B4B5A7942444E2D2">
-    <w:name w:val="C1F57487266E42A0B4B5A7942444E2D2"/>
-    <w:rsid w:val="00CC5CBF"/>
-  </w:style>
-  <w:style w:type="paragraph" w:customStyle="1" w:styleId="56ED2CD3271D4697A3EF00A6E0B2CFB6">
-    <w:name w:val="56ED2CD3271D4697A3EF00A6E0B2CFB6"/>
-    <w:rsid w:val="00CC5CBF"/>
-  </w:style>
-  <w:style w:type="paragraph" w:customStyle="1" w:styleId="3DB9B2DB2B9E420D90DECD6220B00C97">
-    <w:name w:val="3DB9B2DB2B9E420D90DECD6220B00C97"/>
-    <w:rsid w:val="00CC5CBF"/>
-  </w:style>
-  <w:style w:type="paragraph" w:customStyle="1" w:styleId="CE98C0A7EC334538AF60D91BBECA2A6E">
-    <w:name w:val="CE98C0A7EC334538AF60D91BBECA2A6E"/>
-    <w:rsid w:val="00CC5CBF"/>
-  </w:style>
-  <w:style w:type="paragraph" w:customStyle="1" w:styleId="30C66D5C7800411AB77E41957ED1D121">
-    <w:name w:val="30C66D5C7800411AB77E41957ED1D121"/>
-    <w:rsid w:val="00CC5CBF"/>
-  </w:style>
-  <w:style w:type="paragraph" w:customStyle="1" w:styleId="87372269CF734EC3925E56BEA2B94FC9">
-    <w:name w:val="87372269CF734EC3925E56BEA2B94FC9"/>
-    <w:rsid w:val="00CC5CBF"/>
-  </w:style>
-  <w:style w:type="paragraph" w:customStyle="1" w:styleId="3950E0FDCD66421BA46805099CEAAC12">
-    <w:name w:val="3950E0FDCD66421BA46805099CEAAC12"/>
-    <w:rsid w:val="00CC5CBF"/>
-  </w:style>
-  <w:style w:type="paragraph" w:customStyle="1" w:styleId="F2915ABE50604F8599AF6301FB7B729A">
-    <w:name w:val="F2915ABE50604F8599AF6301FB7B729A"/>
-    <w:rsid w:val="00CC5CBF"/>
-  </w:style>
-  <w:style w:type="paragraph" w:customStyle="1" w:styleId="889214B5351F4AB1B2819D0DAEC25F00">
-    <w:name w:val="889214B5351F4AB1B2819D0DAEC25F00"/>
-    <w:rsid w:val="00CC5CBF"/>
-  </w:style>
-  <w:style w:type="paragraph" w:customStyle="1" w:styleId="736131249C5E433682CB8504F9889A57">
-    <w:name w:val="736131249C5E433682CB8504F9889A57"/>
-    <w:rsid w:val="00CC5CBF"/>
-  </w:style>
-  <w:style w:type="paragraph" w:customStyle="1" w:styleId="F1BA386736374964839CE3E65AB75EEA">
-    <w:name w:val="F1BA386736374964839CE3E65AB75EEA"/>
-    <w:rsid w:val="00CC5CBF"/>
-  </w:style>
-  <w:style w:type="paragraph" w:customStyle="1" w:styleId="D8379305336C4D8693206E671D26556D">
-    <w:name w:val="D8379305336C4D8693206E671D26556D"/>
-    <w:rsid w:val="00CC5CBF"/>
-  </w:style>
-  <w:style w:type="paragraph" w:customStyle="1" w:styleId="071E8E701C6D4574BC5E2BFACEF373F8">
-    <w:name w:val="071E8E701C6D4574BC5E2BFACEF373F8"/>
-    <w:rsid w:val="00CC5CBF"/>
-  </w:style>
-  <w:style w:type="paragraph" w:customStyle="1" w:styleId="6ED04F586D4D4BA481CE7586F2D09A2D">
-    <w:name w:val="6ED04F586D4D4BA481CE7586F2D09A2D"/>
-    <w:rsid w:val="00CC5CBF"/>
-  </w:style>
-  <w:style w:type="paragraph" w:customStyle="1" w:styleId="010F47A339FF476DB0CF043819EECEBA">
-    <w:name w:val="010F47A339FF476DB0CF043819EECEBA"/>
-    <w:rsid w:val="00CC5CBF"/>
-  </w:style>
-  <w:style w:type="paragraph" w:customStyle="1" w:styleId="4DBA48C75C5A463A823C9438FB77D6A9">
-    <w:name w:val="4DBA48C75C5A463A823C9438FB77D6A9"/>
-    <w:rsid w:val="00CC5CBF"/>
-  </w:style>
-  <w:style w:type="paragraph" w:customStyle="1" w:styleId="7813FA8EAC52452A9573D795E74755DA">
-    <w:name w:val="7813FA8EAC52452A9573D795E74755DA"/>
-    <w:rsid w:val="00CC5CBF"/>
-  </w:style>
-  <w:style w:type="paragraph" w:customStyle="1" w:styleId="9F2E351B900241938E9DF921C45E0AAB">
-    <w:name w:val="9F2E351B900241938E9DF921C45E0AAB"/>
-    <w:rsid w:val="00CC5CBF"/>
-  </w:style>
-  <w:style w:type="paragraph" w:customStyle="1" w:styleId="F1E82BE46EE843B1A4102711D0245865">
-    <w:name w:val="F1E82BE46EE843B1A4102711D0245865"/>
-    <w:rsid w:val="00CC5CBF"/>
-  </w:style>
-  <w:style w:type="paragraph" w:customStyle="1" w:styleId="F8480AB969FF4211857D21422F1212CC">
-    <w:name w:val="F8480AB969FF4211857D21422F1212CC"/>
-    <w:rsid w:val="00CC5CBF"/>
-  </w:style>
-  <w:style w:type="paragraph" w:customStyle="1" w:styleId="6E9ECCEAEE8F4211B6C3338484CD563E">
-    <w:name w:val="6E9ECCEAEE8F4211B6C3338484CD563E"/>
-    <w:rsid w:val="00CC5CBF"/>
-  </w:style>
-  <w:style w:type="paragraph" w:customStyle="1" w:styleId="9EAF5AB16C144E19A27EBED2D52035EF">
-    <w:name w:val="9EAF5AB16C144E19A27EBED2D52035EF"/>
-    <w:rsid w:val="00CC5CBF"/>
-  </w:style>
-  <w:style w:type="paragraph" w:customStyle="1" w:styleId="7F6C4ABA86D04A4296C7F9A2A00CD3E0">
-    <w:name w:val="7F6C4ABA86D04A4296C7F9A2A00CD3E0"/>
-    <w:rsid w:val="00CC5CBF"/>
-  </w:style>
-  <w:style w:type="paragraph" w:customStyle="1" w:styleId="0C7B2FDDA8C340FF9987A8649E7206E1">
-    <w:name w:val="0C7B2FDDA8C340FF9987A8649E7206E1"/>
-    <w:rsid w:val="00CC5CBF"/>
-  </w:style>
-  <w:style w:type="paragraph" w:customStyle="1" w:styleId="6D249A2290E047E789B483D36ECABA8A">
-    <w:name w:val="6D249A2290E047E789B483D36ECABA8A"/>
-    <w:rsid w:val="00CC5CBF"/>
-  </w:style>
-  <w:style w:type="paragraph" w:customStyle="1" w:styleId="6F4F4F052CEB4B76BA77FA6B2E4DC48B">
-    <w:name w:val="6F4F4F052CEB4B76BA77FA6B2E4DC48B"/>
-    <w:rsid w:val="00CC5CBF"/>
-  </w:style>
-  <w:style w:type="paragraph" w:customStyle="1" w:styleId="D8589CF7AB3A4E7B93AB6067440F02F6">
-    <w:name w:val="D8589CF7AB3A4E7B93AB6067440F02F6"/>
-    <w:rsid w:val="00CC5CBF"/>
-  </w:style>
-  <w:style w:type="paragraph" w:customStyle="1" w:styleId="E730E3894DAE4BBEADFE36E9A7670A30">
-    <w:name w:val="E730E3894DAE4BBEADFE36E9A7670A30"/>
-    <w:rsid w:val="00CC5CBF"/>
-  </w:style>
-  <w:style w:type="paragraph" w:customStyle="1" w:styleId="2BE3BA49BC4346C6B85BF322FF57114F">
-    <w:name w:val="2BE3BA49BC4346C6B85BF322FF57114F"/>
-    <w:rsid w:val="00CC5CBF"/>
-  </w:style>
-  <w:style w:type="paragraph" w:customStyle="1" w:styleId="AF0EEB1320AA40889E16F7B68558380B">
-    <w:name w:val="AF0EEB1320AA40889E16F7B68558380B"/>
-    <w:rsid w:val="00CC5CBF"/>
-  </w:style>
-  <w:style w:type="paragraph" w:customStyle="1" w:styleId="E725C071ADD84D79930D63ADDEFE2441">
-    <w:name w:val="E725C071ADD84D79930D63ADDEFE2441"/>
-    <w:rsid w:val="00CC5CBF"/>
-  </w:style>
-  <w:style w:type="paragraph" w:customStyle="1" w:styleId="AB858623E5C94A2BA7F0DB8CBC0B6104">
-    <w:name w:val="AB858623E5C94A2BA7F0DB8CBC0B6104"/>
-    <w:rsid w:val="00CC5CBF"/>
-  </w:style>
-  <w:style w:type="paragraph" w:customStyle="1" w:styleId="D702ED5D69694828A47E5007BE037A09">
-    <w:name w:val="D702ED5D69694828A47E5007BE037A09"/>
-    <w:rsid w:val="00CC5CBF"/>
-  </w:style>
-  <w:style w:type="paragraph" w:customStyle="1" w:styleId="9B7E1322A6354DBE97FA36123A4D011B">
-    <w:name w:val="9B7E1322A6354DBE97FA36123A4D011B"/>
-    <w:rsid w:val="00CC5CBF"/>
-  </w:style>
-  <w:style w:type="paragraph" w:customStyle="1" w:styleId="B9DD06F9F0E34325BBF08136203FA6D8">
-    <w:name w:val="B9DD06F9F0E34325BBF08136203FA6D8"/>
-    <w:rsid w:val="00CC5CBF"/>
-  </w:style>
-  <w:style w:type="paragraph" w:customStyle="1" w:styleId="325252DAEA4648C2A583E163ABFFEBA5">
-    <w:name w:val="325252DAEA4648C2A583E163ABFFEBA5"/>
-    <w:rsid w:val="00CC5CBF"/>
-  </w:style>
-  <w:style w:type="paragraph" w:customStyle="1" w:styleId="C5EDA578623E4E3E86E474D44B02E7F3">
-    <w:name w:val="C5EDA578623E4E3E86E474D44B02E7F3"/>
-    <w:rsid w:val="00CC5CBF"/>
-  </w:style>
-  <w:style w:type="paragraph" w:customStyle="1" w:styleId="59C8B0A9A2F7424380EB45F13F198639">
-    <w:name w:val="59C8B0A9A2F7424380EB45F13F198639"/>
-    <w:rsid w:val="00CC5CBF"/>
-  </w:style>
-  <w:style w:type="paragraph" w:customStyle="1" w:styleId="683E4B9ECE294485BBAB90B7B72196A9">
-    <w:name w:val="683E4B9ECE294485BBAB90B7B72196A9"/>
-    <w:rsid w:val="00CC5CBF"/>
-  </w:style>
-  <w:style w:type="paragraph" w:customStyle="1" w:styleId="765DD70AA7D043388B560F450CA2AA88">
-    <w:name w:val="765DD70AA7D043388B560F450CA2AA88"/>
-    <w:rsid w:val="00CC5CBF"/>
-  </w:style>
-  <w:style w:type="paragraph" w:customStyle="1" w:styleId="B49B3327C8B0461DB7885A6B660F6330">
-    <w:name w:val="B49B3327C8B0461DB7885A6B660F6330"/>
-    <w:rsid w:val="00CC5CBF"/>
-  </w:style>
-  <w:style w:type="paragraph" w:customStyle="1" w:styleId="27A5B710134F45EE9BE9F5840F5C5915">
-    <w:name w:val="27A5B710134F45EE9BE9F5840F5C5915"/>
-    <w:rsid w:val="00CC5CBF"/>
-  </w:style>
-  <w:style w:type="paragraph" w:customStyle="1" w:styleId="A6FE8F3402AF43D98F78F82C206A8E68">
-    <w:name w:val="A6FE8F3402AF43D98F78F82C206A8E68"/>
-    <w:rsid w:val="00CC5CBF"/>
-  </w:style>
-  <w:style w:type="paragraph" w:customStyle="1" w:styleId="46F0550B1A7E474B9F2358177F58B5DC">
-    <w:name w:val="46F0550B1A7E474B9F2358177F58B5DC"/>
-    <w:rsid w:val="00CC5CBF"/>
   </w:style>
 </w:styles>
 </file>
 
-<file path=word/glossary/webSettings.xml><?xml version="1.0" encoding="utf-8"?>
-<w:webSettings xmlns:mc="http://schemas.openxmlformats.org/markup-compatibility/2006" xmlns:r="http://schemas.openxmlformats.org/officeDocument/2006/relationships" xmlns:w="http://schemas.openxmlformats.org/wordprocessingml/2006/main" xmlns:w14="http://schemas.microsoft.com/office/word/2010/wordml" xmlns:w15="http://schemas.microsoft.com/office/word/2012/wordml" xmlns:w16cid="http://schemas.microsoft.com/office/word/2016/wordml/cid" xmlns:w16se="http://schemas.microsoft.com/office/word/2015/wordml/symex" mc:Ignorable="w14 w15 w16se w16cid">
-  <w:optimizeForBrowser/>
-  <w:allowPNG/>
-</w:webSettings>
+<file path=word/charts/chart1.xml><?xml version="1.0" encoding="utf-8"?>
+<c:chartSpace xmlns:c="http://schemas.openxmlformats.org/drawingml/2006/chart" xmlns:a="http://schemas.openxmlformats.org/drawingml/2006/main" xmlns:r="http://schemas.openxmlformats.org/officeDocument/2006/relationships" xmlns:c16r2="http://schemas.microsoft.com/office/drawing/2015/06/chart">
+  <c:date1904 val="0"/>
+  <c:lang val="en-US"/>
+  <c:roundedCorners val="0"/>
+  <mc:AlternateContent xmlns:mc="http://schemas.openxmlformats.org/markup-compatibility/2006">
+    <mc:Choice xmlns:c14="http://schemas.microsoft.com/office/drawing/2007/8/2/chart" Requires="c14">
+      <c14:style val="102"/>
+    </mc:Choice>
+    <mc:Fallback>
+      <c:style val="2"/>
+    </mc:Fallback>
+  </mc:AlternateContent>
+  <c:chart>
+    <c:autoTitleDeleted val="1"/>
+    <c:plotArea>
+      <c:layout>
+        <c:manualLayout>
+          <c:layoutTarget val="inner"/>
+          <c:xMode val="edge"/>
+          <c:yMode val="edge"/>
+          <c:x val="0.29825339467262807"/>
+          <c:y val="0"/>
+          <c:w val="0.80138048159801523"/>
+          <c:h val="0.97755511811023621"/>
+        </c:manualLayout>
+      </c:layout>
+      <c:barChart>
+        <c:barDir val="bar"/>
+        <c:grouping val="clustered"/>
+        <c:varyColors val="0"/>
+        <c:ser>
+          <c:idx val="0"/>
+          <c:order val="0"/>
+          <c:tx>
+            <c:strRef>
+              <c:f>Sheet1!$B$1</c:f>
+              <c:strCache>
+                <c:ptCount val="1"/>
+                <c:pt idx="0">
+                  <c:v>Series 1</c:v>
+                </c:pt>
+              </c:strCache>
+            </c:strRef>
+          </c:tx>
+          <c:spPr>
+            <a:solidFill>
+              <a:schemeClr val="accent1">
+                <a:lumMod val="75000"/>
+              </a:schemeClr>
+            </a:solidFill>
+            <a:ln>
+              <a:noFill/>
+            </a:ln>
+            <a:effectLst/>
+          </c:spPr>
+          <c:invertIfNegative val="0"/>
+          <c:cat>
+            <c:strRef>
+              <c:f>Sheet1!$A$2:$A$9</c:f>
+              <c:strCache>
+                <c:ptCount val="8"/>
+                <c:pt idx="0">
+                  <c:v>HTML / CSS</c:v>
+                </c:pt>
+                <c:pt idx="1">
+                  <c:v>Java</c:v>
+                </c:pt>
+                <c:pt idx="2">
+                  <c:v>Linux / UNIX</c:v>
+                </c:pt>
+                <c:pt idx="3">
+                  <c:v>AI</c:v>
+                </c:pt>
+                <c:pt idx="4">
+                  <c:v>C++</c:v>
+                </c:pt>
+                <c:pt idx="5">
+                  <c:v>SQL</c:v>
+                </c:pt>
+                <c:pt idx="6">
+                  <c:v>Unity Engine</c:v>
+                </c:pt>
+                <c:pt idx="7">
+                  <c:v>C#</c:v>
+                </c:pt>
+              </c:strCache>
+            </c:strRef>
+          </c:cat>
+          <c:val>
+            <c:numRef>
+              <c:f>Sheet1!$B$2:$B$9</c:f>
+              <c:numCache>
+                <c:formatCode>General</c:formatCode>
+                <c:ptCount val="8"/>
+                <c:pt idx="0">
+                  <c:v>0.75</c:v>
+                </c:pt>
+                <c:pt idx="1">
+                  <c:v>0.8</c:v>
+                </c:pt>
+                <c:pt idx="2">
+                  <c:v>0.8</c:v>
+                </c:pt>
+                <c:pt idx="3">
+                  <c:v>0.85</c:v>
+                </c:pt>
+                <c:pt idx="4">
+                  <c:v>0.9</c:v>
+                </c:pt>
+                <c:pt idx="5">
+                  <c:v>0.92500000000000004</c:v>
+                </c:pt>
+                <c:pt idx="6">
+                  <c:v>0.95</c:v>
+                </c:pt>
+                <c:pt idx="7">
+                  <c:v>1</c:v>
+                </c:pt>
+              </c:numCache>
+            </c:numRef>
+          </c:val>
+          <c:extLst>
+            <c:ext xmlns:c16="http://schemas.microsoft.com/office/drawing/2014/chart" uri="{C3380CC4-5D6E-409C-BE32-E72D297353CC}">
+              <c16:uniqueId val="{00000000-4F9C-4567-98BE-71EBDAB4C317}"/>
+            </c:ext>
+          </c:extLst>
+        </c:ser>
+        <c:dLbls>
+          <c:showLegendKey val="0"/>
+          <c:showVal val="0"/>
+          <c:showCatName val="0"/>
+          <c:showSerName val="0"/>
+          <c:showPercent val="0"/>
+          <c:showBubbleSize val="0"/>
+        </c:dLbls>
+        <c:gapWidth val="78"/>
+        <c:overlap val="60"/>
+        <c:axId val="510443647"/>
+        <c:axId val="510551375"/>
+      </c:barChart>
+      <c:catAx>
+        <c:axId val="510443647"/>
+        <c:scaling>
+          <c:orientation val="minMax"/>
+        </c:scaling>
+        <c:delete val="0"/>
+        <c:axPos val="l"/>
+        <c:numFmt formatCode="General" sourceLinked="1"/>
+        <c:majorTickMark val="none"/>
+        <c:minorTickMark val="none"/>
+        <c:tickLblPos val="nextTo"/>
+        <c:spPr>
+          <a:noFill/>
+          <a:ln w="9525" cap="flat" cmpd="sng" algn="ctr">
+            <a:noFill/>
+            <a:round/>
+            <a:headEnd type="none" w="sm" len="sm"/>
+            <a:tailEnd type="none" w="sm" len="sm"/>
+          </a:ln>
+          <a:effectLst/>
+        </c:spPr>
+        <c:txPr>
+          <a:bodyPr rot="-60000000" spcFirstLastPara="1" vertOverflow="ellipsis" vert="horz" wrap="square" anchor="ctr" anchorCtr="1"/>
+          <a:lstStyle/>
+          <a:p>
+            <a:pPr>
+              <a:defRPr sz="1000" b="0" i="0" u="none" strike="noStrike" kern="1200" baseline="0">
+                <a:solidFill>
+                  <a:schemeClr val="tx1"/>
+                </a:solidFill>
+                <a:latin typeface="Calibri" panose="020F0502020204030204" pitchFamily="34" charset="0"/>
+                <a:ea typeface="+mn-ea"/>
+                <a:cs typeface="+mn-cs"/>
+              </a:defRPr>
+            </a:pPr>
+            <a:endParaRPr lang="en-US"/>
+          </a:p>
+        </c:txPr>
+        <c:crossAx val="510551375"/>
+        <c:crosses val="autoZero"/>
+        <c:auto val="1"/>
+        <c:lblAlgn val="ctr"/>
+        <c:lblOffset val="100"/>
+        <c:noMultiLvlLbl val="0"/>
+      </c:catAx>
+      <c:valAx>
+        <c:axId val="510551375"/>
+        <c:scaling>
+          <c:orientation val="minMax"/>
+          <c:max val="1"/>
+        </c:scaling>
+        <c:delete val="1"/>
+        <c:axPos val="b"/>
+        <c:majorGridlines>
+          <c:spPr>
+            <a:ln w="9525" cap="flat" cmpd="sng" algn="ctr">
+              <a:solidFill>
+                <a:schemeClr val="accent1">
+                  <a:alpha val="50000"/>
+                </a:schemeClr>
+              </a:solidFill>
+              <a:round/>
+            </a:ln>
+            <a:effectLst/>
+          </c:spPr>
+        </c:majorGridlines>
+        <c:numFmt formatCode="0.00%" sourceLinked="0"/>
+        <c:majorTickMark val="none"/>
+        <c:minorTickMark val="none"/>
+        <c:tickLblPos val="nextTo"/>
+        <c:crossAx val="510443647"/>
+        <c:crosses val="autoZero"/>
+        <c:crossBetween val="between"/>
+        <c:majorUnit val="0.25"/>
+      </c:valAx>
+      <c:spPr>
+        <a:noFill/>
+        <a:ln>
+          <a:noFill/>
+        </a:ln>
+        <a:effectLst/>
+      </c:spPr>
+    </c:plotArea>
+    <c:plotVisOnly val="1"/>
+    <c:dispBlanksAs val="gap"/>
+    <c:extLst>
+      <c:ext xmlns:c16r3="http://schemas.microsoft.com/office/drawing/2017/03/chart" uri="{56B9EC1D-385E-4148-901F-78D8002777C0}">
+        <c16r3:dataDisplayOptions16>
+          <c16r3:dispNaAsBlank val="1"/>
+        </c16r3:dataDisplayOptions16>
+      </c:ext>
+    </c:extLst>
+    <c:showDLblsOverMax val="0"/>
+  </c:chart>
+  <c:spPr>
+    <a:noFill/>
+    <a:ln w="9525" cap="flat" cmpd="sng" algn="ctr">
+      <a:noFill/>
+      <a:round/>
+    </a:ln>
+    <a:effectLst/>
+  </c:spPr>
+  <c:txPr>
+    <a:bodyPr/>
+    <a:lstStyle/>
+    <a:p>
+      <a:pPr>
+        <a:defRPr/>
+      </a:pPr>
+      <a:endParaRPr lang="en-US"/>
+    </a:p>
+  </c:txPr>
+  <c:externalData r:id="rId3">
+    <c:autoUpdate val="0"/>
+  </c:externalData>
+</c:chartSpace>
+</file>
+
+<file path=word/charts/chart2.xml><?xml version="1.0" encoding="utf-8"?>
+<c:chartSpace xmlns:c="http://schemas.openxmlformats.org/drawingml/2006/chart" xmlns:a="http://schemas.openxmlformats.org/drawingml/2006/main" xmlns:r="http://schemas.openxmlformats.org/officeDocument/2006/relationships" xmlns:c16r2="http://schemas.microsoft.com/office/drawing/2015/06/chart">
+  <c:date1904 val="0"/>
+  <c:lang val="en-US"/>
+  <c:roundedCorners val="0"/>
+  <mc:AlternateContent xmlns:mc="http://schemas.openxmlformats.org/markup-compatibility/2006">
+    <mc:Choice xmlns:c14="http://schemas.microsoft.com/office/drawing/2007/8/2/chart" Requires="c14">
+      <c14:style val="102"/>
+    </mc:Choice>
+    <mc:Fallback>
+      <c:style val="2"/>
+    </mc:Fallback>
+  </mc:AlternateContent>
+  <c:chart>
+    <c:autoTitleDeleted val="1"/>
+    <c:plotArea>
+      <c:layout>
+        <c:manualLayout>
+          <c:layoutTarget val="inner"/>
+          <c:xMode val="edge"/>
+          <c:yMode val="edge"/>
+          <c:x val="0.29825339467262807"/>
+          <c:y val="0"/>
+          <c:w val="0.80138048159801523"/>
+          <c:h val="0.97755511811023621"/>
+        </c:manualLayout>
+      </c:layout>
+      <c:barChart>
+        <c:barDir val="bar"/>
+        <c:grouping val="clustered"/>
+        <c:varyColors val="0"/>
+        <c:ser>
+          <c:idx val="0"/>
+          <c:order val="0"/>
+          <c:tx>
+            <c:strRef>
+              <c:f>Sheet1!$B$1</c:f>
+              <c:strCache>
+                <c:ptCount val="1"/>
+                <c:pt idx="0">
+                  <c:v>Series 1</c:v>
+                </c:pt>
+              </c:strCache>
+            </c:strRef>
+          </c:tx>
+          <c:spPr>
+            <a:solidFill>
+              <a:schemeClr val="accent1">
+                <a:lumMod val="75000"/>
+              </a:schemeClr>
+            </a:solidFill>
+            <a:ln>
+              <a:noFill/>
+            </a:ln>
+            <a:effectLst/>
+          </c:spPr>
+          <c:invertIfNegative val="0"/>
+          <c:cat>
+            <c:strRef>
+              <c:f>Sheet1!$A$2:$A$9</c:f>
+              <c:strCache>
+                <c:ptCount val="8"/>
+                <c:pt idx="0">
+                  <c:v>Project Planning</c:v>
+                </c:pt>
+                <c:pt idx="1">
+                  <c:v>Organization</c:v>
+                </c:pt>
+                <c:pt idx="2">
+                  <c:v>Spreadsheets</c:v>
+                </c:pt>
+                <c:pt idx="3">
+                  <c:v>Amenability</c:v>
+                </c:pt>
+                <c:pt idx="4">
+                  <c:v>Teamwork</c:v>
+                </c:pt>
+                <c:pt idx="5">
+                  <c:v>Leadership</c:v>
+                </c:pt>
+                <c:pt idx="6">
+                  <c:v>Problem Solving</c:v>
+                </c:pt>
+                <c:pt idx="7">
+                  <c:v>Communication</c:v>
+                </c:pt>
+              </c:strCache>
+            </c:strRef>
+          </c:cat>
+          <c:val>
+            <c:numRef>
+              <c:f>Sheet1!$B$2:$B$9</c:f>
+              <c:numCache>
+                <c:formatCode>General</c:formatCode>
+                <c:ptCount val="8"/>
+                <c:pt idx="0">
+                  <c:v>0.7</c:v>
+                </c:pt>
+                <c:pt idx="1">
+                  <c:v>0.7</c:v>
+                </c:pt>
+                <c:pt idx="2">
+                  <c:v>0.75</c:v>
+                </c:pt>
+                <c:pt idx="3">
+                  <c:v>0.8</c:v>
+                </c:pt>
+                <c:pt idx="4">
+                  <c:v>0.85</c:v>
+                </c:pt>
+                <c:pt idx="5">
+                  <c:v>0.9</c:v>
+                </c:pt>
+                <c:pt idx="6">
+                  <c:v>0.95</c:v>
+                </c:pt>
+                <c:pt idx="7">
+                  <c:v>1</c:v>
+                </c:pt>
+              </c:numCache>
+            </c:numRef>
+          </c:val>
+          <c:extLst>
+            <c:ext xmlns:c16="http://schemas.microsoft.com/office/drawing/2014/chart" uri="{C3380CC4-5D6E-409C-BE32-E72D297353CC}">
+              <c16:uniqueId val="{00000000-E67A-4EEC-A1F7-C43B1A3D99BD}"/>
+            </c:ext>
+          </c:extLst>
+        </c:ser>
+        <c:dLbls>
+          <c:showLegendKey val="0"/>
+          <c:showVal val="0"/>
+          <c:showCatName val="0"/>
+          <c:showSerName val="0"/>
+          <c:showPercent val="0"/>
+          <c:showBubbleSize val="0"/>
+        </c:dLbls>
+        <c:gapWidth val="78"/>
+        <c:overlap val="60"/>
+        <c:axId val="510443647"/>
+        <c:axId val="510551375"/>
+      </c:barChart>
+      <c:catAx>
+        <c:axId val="510443647"/>
+        <c:scaling>
+          <c:orientation val="minMax"/>
+        </c:scaling>
+        <c:delete val="0"/>
+        <c:axPos val="l"/>
+        <c:numFmt formatCode="General" sourceLinked="1"/>
+        <c:majorTickMark val="none"/>
+        <c:minorTickMark val="none"/>
+        <c:tickLblPos val="nextTo"/>
+        <c:spPr>
+          <a:noFill/>
+          <a:ln w="9525" cap="flat" cmpd="sng" algn="ctr">
+            <a:noFill/>
+            <a:round/>
+            <a:headEnd type="none" w="sm" len="sm"/>
+            <a:tailEnd type="none" w="sm" len="sm"/>
+          </a:ln>
+          <a:effectLst/>
+        </c:spPr>
+        <c:txPr>
+          <a:bodyPr rot="-60000000" spcFirstLastPara="1" vertOverflow="ellipsis" vert="horz" wrap="square" anchor="ctr" anchorCtr="1"/>
+          <a:lstStyle/>
+          <a:p>
+            <a:pPr>
+              <a:defRPr sz="1000" b="0" i="0" u="none" strike="noStrike" kern="1200" baseline="0">
+                <a:solidFill>
+                  <a:schemeClr val="tx1"/>
+                </a:solidFill>
+                <a:latin typeface="Calibri" panose="020F0502020204030204" pitchFamily="34" charset="0"/>
+                <a:ea typeface="+mn-ea"/>
+                <a:cs typeface="+mn-cs"/>
+              </a:defRPr>
+            </a:pPr>
+            <a:endParaRPr lang="en-US"/>
+          </a:p>
+        </c:txPr>
+        <c:crossAx val="510551375"/>
+        <c:crosses val="autoZero"/>
+        <c:auto val="1"/>
+        <c:lblAlgn val="ctr"/>
+        <c:lblOffset val="100"/>
+        <c:noMultiLvlLbl val="0"/>
+      </c:catAx>
+      <c:valAx>
+        <c:axId val="510551375"/>
+        <c:scaling>
+          <c:orientation val="minMax"/>
+          <c:max val="1"/>
+        </c:scaling>
+        <c:delete val="1"/>
+        <c:axPos val="b"/>
+        <c:majorGridlines>
+          <c:spPr>
+            <a:ln w="9525" cap="flat" cmpd="sng" algn="ctr">
+              <a:solidFill>
+                <a:schemeClr val="accent1">
+                  <a:alpha val="50000"/>
+                </a:schemeClr>
+              </a:solidFill>
+              <a:round/>
+            </a:ln>
+            <a:effectLst/>
+          </c:spPr>
+        </c:majorGridlines>
+        <c:numFmt formatCode="0.00%" sourceLinked="0"/>
+        <c:majorTickMark val="none"/>
+        <c:minorTickMark val="none"/>
+        <c:tickLblPos val="nextTo"/>
+        <c:crossAx val="510443647"/>
+        <c:crosses val="autoZero"/>
+        <c:crossBetween val="between"/>
+        <c:majorUnit val="0.25"/>
+      </c:valAx>
+      <c:spPr>
+        <a:noFill/>
+        <a:ln>
+          <a:noFill/>
+        </a:ln>
+        <a:effectLst/>
+      </c:spPr>
+    </c:plotArea>
+    <c:plotVisOnly val="1"/>
+    <c:dispBlanksAs val="gap"/>
+    <c:extLst>
+      <c:ext xmlns:c16r3="http://schemas.microsoft.com/office/drawing/2017/03/chart" uri="{56B9EC1D-385E-4148-901F-78D8002777C0}">
+        <c16r3:dataDisplayOptions16>
+          <c16r3:dispNaAsBlank val="1"/>
+        </c16r3:dataDisplayOptions16>
+      </c:ext>
+    </c:extLst>
+    <c:showDLblsOverMax val="0"/>
+  </c:chart>
+  <c:spPr>
+    <a:noFill/>
+    <a:ln w="9525" cap="flat" cmpd="sng" algn="ctr">
+      <a:noFill/>
+      <a:round/>
+    </a:ln>
+    <a:effectLst/>
+  </c:spPr>
+  <c:txPr>
+    <a:bodyPr/>
+    <a:lstStyle/>
+    <a:p>
+      <a:pPr>
+        <a:defRPr/>
+      </a:pPr>
+      <a:endParaRPr lang="en-US"/>
+    </a:p>
+  </c:txPr>
+  <c:externalData r:id="rId3">
+    <c:autoUpdate val="0"/>
+  </c:externalData>
+</c:chartSpace>
+</file>
+
+<file path=word/charts/colors1.xml><?xml version="1.0" encoding="utf-8"?>
+<cs:colorStyle xmlns:cs="http://schemas.microsoft.com/office/drawing/2012/chartStyle" xmlns:a="http://schemas.openxmlformats.org/drawingml/2006/main" meth="cycle" id="10">
+  <a:schemeClr val="accent1"/>
+  <a:schemeClr val="accent2"/>
+  <a:schemeClr val="accent3"/>
+  <a:schemeClr val="accent4"/>
+  <a:schemeClr val="accent5"/>
+  <a:schemeClr val="accent6"/>
+  <cs:variation/>
+  <cs:variation>
+    <a:lumMod val="60000"/>
+  </cs:variation>
+  <cs:variation>
+    <a:lumMod val="80000"/>
+    <a:lumOff val="20000"/>
+  </cs:variation>
+  <cs:variation>
+    <a:lumMod val="80000"/>
+  </cs:variation>
+  <cs:variation>
+    <a:lumMod val="60000"/>
+    <a:lumOff val="40000"/>
+  </cs:variation>
+  <cs:variation>
+    <a:lumMod val="50000"/>
+  </cs:variation>
+  <cs:variation>
+    <a:lumMod val="70000"/>
+    <a:lumOff val="30000"/>
+  </cs:variation>
+  <cs:variation>
+    <a:lumMod val="70000"/>
+  </cs:variation>
+  <cs:variation>
+    <a:lumMod val="50000"/>
+    <a:lumOff val="50000"/>
+  </cs:variation>
+</cs:colorStyle>
+</file>
+
+<file path=word/charts/colors2.xml><?xml version="1.0" encoding="utf-8"?>
+<cs:colorStyle xmlns:cs="http://schemas.microsoft.com/office/drawing/2012/chartStyle" xmlns:a="http://schemas.openxmlformats.org/drawingml/2006/main" meth="cycle" id="10">
+  <a:schemeClr val="accent1"/>
+  <a:schemeClr val="accent2"/>
+  <a:schemeClr val="accent3"/>
+  <a:schemeClr val="accent4"/>
+  <a:schemeClr val="accent5"/>
+  <a:schemeClr val="accent6"/>
+  <cs:variation/>
+  <cs:variation>
+    <a:lumMod val="60000"/>
+  </cs:variation>
+  <cs:variation>
+    <a:lumMod val="80000"/>
+    <a:lumOff val="20000"/>
+  </cs:variation>
+  <cs:variation>
+    <a:lumMod val="80000"/>
+  </cs:variation>
+  <cs:variation>
+    <a:lumMod val="60000"/>
+    <a:lumOff val="40000"/>
+  </cs:variation>
+  <cs:variation>
+    <a:lumMod val="50000"/>
+  </cs:variation>
+  <cs:variation>
+    <a:lumMod val="70000"/>
+    <a:lumOff val="30000"/>
+  </cs:variation>
+  <cs:variation>
+    <a:lumMod val="70000"/>
+  </cs:variation>
+  <cs:variation>
+    <a:lumMod val="50000"/>
+    <a:lumOff val="50000"/>
+  </cs:variation>
+</cs:colorStyle>
+</file>
+
+<file path=word/charts/style1.xml><?xml version="1.0" encoding="utf-8"?>
+<cs:chartStyle xmlns:cs="http://schemas.microsoft.com/office/drawing/2012/chartStyle" xmlns:a="http://schemas.openxmlformats.org/drawingml/2006/main" id="305">
+  <cs:axisTitle>
+    <cs:lnRef idx="0"/>
+    <cs:fillRef idx="0"/>
+    <cs:effectRef idx="0"/>
+    <cs:fontRef idx="minor">
+      <a:schemeClr val="tx1">
+        <a:lumMod val="65000"/>
+        <a:lumOff val="35000"/>
+      </a:schemeClr>
+    </cs:fontRef>
+    <cs:defRPr sz="900" kern="1200" cap="all"/>
+  </cs:axisTitle>
+  <cs:categoryAxis>
+    <cs:lnRef idx="0"/>
+    <cs:fillRef idx="0"/>
+    <cs:effectRef idx="0"/>
+    <cs:fontRef idx="minor">
+      <a:schemeClr val="tx1">
+        <a:lumMod val="65000"/>
+        <a:lumOff val="35000"/>
+      </a:schemeClr>
+    </cs:fontRef>
+    <cs:spPr>
+      <a:ln w="9525" cap="flat" cmpd="sng" algn="ctr">
+        <a:solidFill>
+          <a:schemeClr val="tx1">
+            <a:lumMod val="25000"/>
+            <a:lumOff val="75000"/>
+          </a:schemeClr>
+        </a:solidFill>
+        <a:round/>
+        <a:headEnd type="none" w="sm" len="sm"/>
+        <a:tailEnd type="none" w="sm" len="sm"/>
+      </a:ln>
+    </cs:spPr>
+    <cs:defRPr sz="900" kern="1200"/>
+  </cs:categoryAxis>
+  <cs:chartArea mods="allowNoFillOverride allowNoLineOverride">
+    <cs:lnRef idx="0"/>
+    <cs:fillRef idx="0"/>
+    <cs:effectRef idx="0"/>
+    <cs:fontRef idx="minor">
+      <a:schemeClr val="dk1"/>
+    </cs:fontRef>
+    <cs:spPr>
+      <a:solidFill>
+        <a:schemeClr val="bg1"/>
+      </a:solidFill>
+      <a:ln w="9525" cap="flat" cmpd="sng" algn="ctr">
+        <a:solidFill>
+          <a:schemeClr val="tx1">
+            <a:lumMod val="15000"/>
+            <a:lumOff val="85000"/>
+          </a:schemeClr>
+        </a:solidFill>
+        <a:round/>
+      </a:ln>
+    </cs:spPr>
+    <cs:defRPr sz="900" kern="1200"/>
+  </cs:chartArea>
+  <cs:dataLabel>
+    <cs:lnRef idx="0"/>
+    <cs:fillRef idx="0"/>
+    <cs:effectRef idx="0"/>
+    <cs:fontRef idx="minor">
+      <a:schemeClr val="tx1">
+        <a:lumMod val="75000"/>
+        <a:lumOff val="25000"/>
+      </a:schemeClr>
+    </cs:fontRef>
+    <cs:defRPr sz="900" kern="1200"/>
+  </cs:dataLabel>
+  <cs:dataLabelCallout>
+    <cs:lnRef idx="0"/>
+    <cs:fillRef idx="0"/>
+    <cs:effectRef idx="0"/>
+    <cs:fontRef idx="minor">
+      <a:schemeClr val="bg1"/>
+    </cs:fontRef>
+    <cs:spPr>
+      <a:solidFill>
+        <a:schemeClr val="tx1">
+          <a:lumMod val="50000"/>
+          <a:lumOff val="50000"/>
+        </a:schemeClr>
+      </a:solidFill>
+    </cs:spPr>
+    <cs:defRPr sz="900" kern="1200"/>
+    <cs:bodyPr rot="0" spcFirstLastPara="1" vertOverflow="clip" horzOverflow="clip" vert="horz" wrap="square" lIns="36576" tIns="18288" rIns="36576" bIns="18288" anchor="ctr" anchorCtr="1">
+      <a:spAutoFit/>
+    </cs:bodyPr>
+  </cs:dataLabelCallout>
+  <cs:dataPoint>
+    <cs:lnRef idx="0"/>
+    <cs:fillRef idx="0">
+      <cs:styleClr val="auto"/>
+    </cs:fillRef>
+    <cs:effectRef idx="0"/>
+    <cs:fontRef idx="minor">
+      <a:schemeClr val="tx1"/>
+    </cs:fontRef>
+    <cs:spPr>
+      <a:solidFill>
+        <a:schemeClr val="phClr">
+          <a:alpha val="70000"/>
+        </a:schemeClr>
+      </a:solidFill>
+    </cs:spPr>
+  </cs:dataPoint>
+  <cs:dataPoint3D>
+    <cs:lnRef idx="0"/>
+    <cs:fillRef idx="0">
+      <cs:styleClr val="auto"/>
+    </cs:fillRef>
+    <cs:effectRef idx="0"/>
+    <cs:fontRef idx="minor">
+      <a:schemeClr val="tx1"/>
+    </cs:fontRef>
+    <cs:spPr>
+      <a:solidFill>
+        <a:schemeClr val="phClr">
+          <a:alpha val="70000"/>
+        </a:schemeClr>
+      </a:solidFill>
+    </cs:spPr>
+  </cs:dataPoint3D>
+  <cs:dataPointLine>
+    <cs:lnRef idx="0">
+      <cs:styleClr val="auto"/>
+    </cs:lnRef>
+    <cs:fillRef idx="0"/>
+    <cs:effectRef idx="0"/>
+    <cs:fontRef idx="minor">
+      <a:schemeClr val="dk1"/>
+    </cs:fontRef>
+    <cs:spPr>
+      <a:ln w="28575" cap="rnd">
+        <a:solidFill>
+          <a:schemeClr val="phClr"/>
+        </a:solidFill>
+        <a:round/>
+      </a:ln>
+    </cs:spPr>
+  </cs:dataPointLine>
+  <cs:dataPointMarker>
+    <cs:lnRef idx="0">
+      <cs:styleClr val="auto"/>
+    </cs:lnRef>
+    <cs:fillRef idx="0">
+      <cs:styleClr val="auto"/>
+    </cs:fillRef>
+    <cs:effectRef idx="0"/>
+    <cs:fontRef idx="minor">
+      <a:schemeClr val="dk1"/>
+    </cs:fontRef>
+    <cs:spPr>
+      <a:gradFill>
+        <a:gsLst>
+          <a:gs pos="0">
+            <a:schemeClr val="phClr"/>
+          </a:gs>
+          <a:gs pos="46000">
+            <a:schemeClr val="phClr"/>
+          </a:gs>
+          <a:gs pos="100000">
+            <a:schemeClr val="phClr">
+              <a:lumMod val="20000"/>
+              <a:lumOff val="80000"/>
+              <a:alpha val="0"/>
+            </a:schemeClr>
+          </a:gs>
+        </a:gsLst>
+        <a:path path="circle">
+          <a:fillToRect l="50000" t="-80000" r="50000" b="180000"/>
+        </a:path>
+      </a:gradFill>
+      <a:ln w="9525" cap="flat" cmpd="sng" algn="ctr">
+        <a:solidFill>
+          <a:schemeClr val="phClr">
+            <a:shade val="95000"/>
+          </a:schemeClr>
+        </a:solidFill>
+        <a:round/>
+      </a:ln>
+    </cs:spPr>
+  </cs:dataPointMarker>
+  <cs:dataPointMarkerLayout symbol="circle" size="6"/>
+  <cs:dataPointWireframe>
+    <cs:lnRef idx="0">
+      <cs:styleClr val="auto"/>
+    </cs:lnRef>
+    <cs:fillRef idx="0"/>
+    <cs:effectRef idx="0"/>
+    <cs:fontRef idx="minor">
+      <a:schemeClr val="dk1"/>
+    </cs:fontRef>
+    <cs:spPr>
+      <a:ln w="9525" cap="rnd">
+        <a:solidFill>
+          <a:schemeClr val="phClr"/>
+        </a:solidFill>
+        <a:round/>
+      </a:ln>
+    </cs:spPr>
+  </cs:dataPointWireframe>
+  <cs:dataTable>
+    <cs:lnRef idx="0"/>
+    <cs:fillRef idx="0"/>
+    <cs:effectRef idx="0"/>
+    <cs:fontRef idx="minor">
+      <a:schemeClr val="tx1">
+        <a:lumMod val="65000"/>
+        <a:lumOff val="35000"/>
+      </a:schemeClr>
+    </cs:fontRef>
+    <cs:spPr>
+      <a:ln w="9525">
+        <a:solidFill>
+          <a:schemeClr val="tx1">
+            <a:lumMod val="15000"/>
+            <a:lumOff val="85000"/>
+          </a:schemeClr>
+        </a:solidFill>
+      </a:ln>
+    </cs:spPr>
+    <cs:defRPr sz="900" kern="1200"/>
+  </cs:dataTable>
+  <cs:downBar>
+    <cs:lnRef idx="0"/>
+    <cs:fillRef idx="0"/>
+    <cs:effectRef idx="0"/>
+    <cs:fontRef idx="minor">
+      <a:schemeClr val="dk1"/>
+    </cs:fontRef>
+    <cs:spPr>
+      <a:solidFill>
+        <a:schemeClr val="dk1">
+          <a:lumMod val="75000"/>
+          <a:lumOff val="25000"/>
+        </a:schemeClr>
+      </a:solidFill>
+      <a:ln w="9525">
+        <a:solidFill>
+          <a:schemeClr val="tx1">
+            <a:lumMod val="65000"/>
+            <a:lumOff val="35000"/>
+          </a:schemeClr>
+        </a:solidFill>
+      </a:ln>
+    </cs:spPr>
+  </cs:downBar>
+  <cs:dropLine>
+    <cs:lnRef idx="0"/>
+    <cs:fillRef idx="0"/>
+    <cs:effectRef idx="0"/>
+    <cs:fontRef idx="minor">
+      <a:schemeClr val="dk1"/>
+    </cs:fontRef>
+    <cs:spPr>
+      <a:ln w="9525">
+        <a:solidFill>
+          <a:schemeClr val="tx1">
+            <a:lumMod val="35000"/>
+            <a:lumOff val="65000"/>
+          </a:schemeClr>
+        </a:solidFill>
+      </a:ln>
+    </cs:spPr>
+  </cs:dropLine>
+  <cs:errorBar>
+    <cs:lnRef idx="0"/>
+    <cs:fillRef idx="0"/>
+    <cs:effectRef idx="0"/>
+    <cs:fontRef idx="minor">
+      <a:schemeClr val="dk1"/>
+    </cs:fontRef>
+    <cs:spPr>
+      <a:ln w="9525" cap="flat" cmpd="sng" algn="ctr">
+        <a:solidFill>
+          <a:schemeClr val="tx1">
+            <a:lumMod val="65000"/>
+            <a:lumOff val="35000"/>
+          </a:schemeClr>
+        </a:solidFill>
+        <a:round/>
+      </a:ln>
+    </cs:spPr>
+  </cs:errorBar>
+  <cs:floor>
+    <cs:lnRef idx="0"/>
+    <cs:fillRef idx="0"/>
+    <cs:effectRef idx="0"/>
+    <cs:fontRef idx="minor">
+      <a:schemeClr val="dk1"/>
+    </cs:fontRef>
+  </cs:floor>
+  <cs:gridlineMajor>
+    <cs:lnRef idx="0"/>
+    <cs:fillRef idx="0"/>
+    <cs:effectRef idx="0"/>
+    <cs:fontRef idx="minor">
+      <a:schemeClr val="dk1"/>
+    </cs:fontRef>
+    <cs:spPr>
+      <a:ln w="9525" cap="flat" cmpd="sng" algn="ctr">
+        <a:gradFill>
+          <a:gsLst>
+            <a:gs pos="0">
+              <a:schemeClr val="tx1">
+                <a:lumMod val="5000"/>
+                <a:lumOff val="95000"/>
+              </a:schemeClr>
+            </a:gs>
+            <a:gs pos="100000">
+              <a:schemeClr val="tx1">
+                <a:lumMod val="15000"/>
+                <a:lumOff val="85000"/>
+              </a:schemeClr>
+            </a:gs>
+          </a:gsLst>
+          <a:lin ang="5400000" scaled="0"/>
+        </a:gradFill>
+        <a:round/>
+      </a:ln>
+    </cs:spPr>
+  </cs:gridlineMajor>
+  <cs:gridlineMinor>
+    <cs:lnRef idx="0"/>
+    <cs:fillRef idx="0"/>
+    <cs:effectRef idx="0"/>
+    <cs:fontRef idx="minor">
+      <a:schemeClr val="dk1"/>
+    </cs:fontRef>
+    <cs:spPr>
+      <a:ln w="9525" cap="flat" cmpd="sng" algn="ctr">
+        <a:gradFill>
+          <a:gsLst>
+            <a:gs pos="0">
+              <a:schemeClr val="tx1">
+                <a:lumMod val="5000"/>
+                <a:lumOff val="95000"/>
+              </a:schemeClr>
+            </a:gs>
+            <a:gs pos="100000">
+              <a:schemeClr val="tx1">
+                <a:lumMod val="15000"/>
+                <a:lumOff val="85000"/>
+              </a:schemeClr>
+            </a:gs>
+          </a:gsLst>
+          <a:lin ang="5400000" scaled="0"/>
+        </a:gradFill>
+        <a:round/>
+      </a:ln>
+    </cs:spPr>
+  </cs:gridlineMinor>
+  <cs:hiLoLine>
+    <cs:lnRef idx="0"/>
+    <cs:fillRef idx="0"/>
+    <cs:effectRef idx="0"/>
+    <cs:fontRef idx="minor">
+      <a:schemeClr val="dk1"/>
+    </cs:fontRef>
+    <cs:spPr>
+      <a:ln w="9525">
+        <a:solidFill>
+          <a:schemeClr val="tx1">
+            <a:lumMod val="50000"/>
+            <a:lumOff val="50000"/>
+          </a:schemeClr>
+        </a:solidFill>
+      </a:ln>
+    </cs:spPr>
+  </cs:hiLoLine>
+  <cs:leaderLine>
+    <cs:lnRef idx="0"/>
+    <cs:fillRef idx="0"/>
+    <cs:effectRef idx="0"/>
+    <cs:fontRef idx="minor">
+      <a:schemeClr val="dk1"/>
+    </cs:fontRef>
+    <cs:spPr>
+      <a:ln w="9525">
+        <a:solidFill>
+          <a:schemeClr val="tx1">
+            <a:lumMod val="35000"/>
+            <a:lumOff val="65000"/>
+          </a:schemeClr>
+        </a:solidFill>
+      </a:ln>
+    </cs:spPr>
+  </cs:leaderLine>
+  <cs:legend>
+    <cs:lnRef idx="0"/>
+    <cs:fillRef idx="0"/>
+    <cs:effectRef idx="0"/>
+    <cs:fontRef idx="minor">
+      <a:schemeClr val="tx1">
+        <a:lumMod val="65000"/>
+        <a:lumOff val="35000"/>
+      </a:schemeClr>
+    </cs:fontRef>
+    <cs:defRPr sz="900" kern="1200"/>
+  </cs:legend>
+  <cs:plotArea mods="allowNoFillOverride allowNoLineOverride">
+    <cs:lnRef idx="0"/>
+    <cs:fillRef idx="0"/>
+    <cs:effectRef idx="0"/>
+    <cs:fontRef idx="minor">
+      <a:schemeClr val="dk1"/>
+    </cs:fontRef>
+  </cs:plotArea>
+  <cs:plotArea3D mods="allowNoFillOverride allowNoLineOverride">
+    <cs:lnRef idx="0"/>
+    <cs:fillRef idx="0"/>
+    <cs:effectRef idx="0"/>
+    <cs:fontRef idx="minor">
+      <a:schemeClr val="dk1"/>
+    </cs:fontRef>
+  </cs:plotArea3D>
+  <cs:seriesAxis>
+    <cs:lnRef idx="0"/>
+    <cs:fillRef idx="0"/>
+    <cs:effectRef idx="0"/>
+    <cs:fontRef idx="minor">
+      <a:schemeClr val="tx1">
+        <a:lumMod val="65000"/>
+        <a:lumOff val="35000"/>
+      </a:schemeClr>
+    </cs:fontRef>
+    <cs:spPr>
+      <a:ln w="9525" cap="flat" cmpd="sng" algn="ctr">
+        <a:solidFill>
+          <a:schemeClr val="tx1">
+            <a:lumMod val="15000"/>
+            <a:lumOff val="85000"/>
+          </a:schemeClr>
+        </a:solidFill>
+        <a:round/>
+        <a:headEnd type="none" w="sm" len="sm"/>
+        <a:tailEnd type="none" w="sm" len="sm"/>
+      </a:ln>
+    </cs:spPr>
+    <cs:defRPr sz="900" kern="1200"/>
+  </cs:seriesAxis>
+  <cs:seriesLine>
+    <cs:lnRef idx="0"/>
+    <cs:fillRef idx="0"/>
+    <cs:effectRef idx="0"/>
+    <cs:fontRef idx="minor">
+      <a:schemeClr val="dk1"/>
+    </cs:fontRef>
+    <cs:spPr>
+      <a:ln w="9525">
+        <a:solidFill>
+          <a:schemeClr val="tx1">
+            <a:lumMod val="35000"/>
+            <a:lumOff val="65000"/>
+          </a:schemeClr>
+        </a:solidFill>
+        <a:round/>
+      </a:ln>
+    </cs:spPr>
+  </cs:seriesLine>
+  <cs:title>
+    <cs:lnRef idx="0"/>
+    <cs:fillRef idx="0"/>
+    <cs:effectRef idx="0"/>
+    <cs:fontRef idx="minor">
+      <a:schemeClr val="tx1">
+        <a:lumMod val="65000"/>
+        <a:lumOff val="35000"/>
+      </a:schemeClr>
+    </cs:fontRef>
+    <cs:defRPr sz="1800" b="1" kern="1200" cap="all" spc="50" baseline="0"/>
+  </cs:title>
+  <cs:trendline>
+    <cs:lnRef idx="0">
+      <cs:styleClr val="auto"/>
+    </cs:lnRef>
+    <cs:fillRef idx="0"/>
+    <cs:effectRef idx="0"/>
+    <cs:fontRef idx="minor">
+      <a:schemeClr val="dk1"/>
+    </cs:fontRef>
+    <cs:spPr>
+      <a:ln w="9525" cap="rnd">
+        <a:solidFill>
+          <a:schemeClr val="phClr"/>
+        </a:solidFill>
+      </a:ln>
+    </cs:spPr>
+  </cs:trendline>
+  <cs:trendlineLabel>
+    <cs:lnRef idx="0"/>
+    <cs:fillRef idx="0"/>
+    <cs:effectRef idx="0"/>
+    <cs:fontRef idx="minor">
+      <a:schemeClr val="tx1">
+        <a:lumMod val="65000"/>
+        <a:lumOff val="35000"/>
+      </a:schemeClr>
+    </cs:fontRef>
+    <cs:defRPr sz="900" kern="1200"/>
+  </cs:trendlineLabel>
+  <cs:upBar>
+    <cs:lnRef idx="0"/>
+    <cs:fillRef idx="0"/>
+    <cs:effectRef idx="0"/>
+    <cs:fontRef idx="minor">
+      <a:schemeClr val="dk1"/>
+    </cs:fontRef>
+    <cs:spPr>
+      <a:solidFill>
+        <a:schemeClr val="lt1"/>
+      </a:solidFill>
+      <a:ln w="9525">
+        <a:solidFill>
+          <a:schemeClr val="tx1">
+            <a:lumMod val="65000"/>
+            <a:lumOff val="35000"/>
+          </a:schemeClr>
+        </a:solidFill>
+      </a:ln>
+    </cs:spPr>
+  </cs:upBar>
+  <cs:valueAxis>
+    <cs:lnRef idx="0"/>
+    <cs:fillRef idx="0"/>
+    <cs:effectRef idx="0"/>
+    <cs:fontRef idx="minor">
+      <a:schemeClr val="tx1">
+        <a:lumMod val="65000"/>
+        <a:lumOff val="35000"/>
+      </a:schemeClr>
+    </cs:fontRef>
+    <cs:defRPr sz="900" kern="1200"/>
+  </cs:valueAxis>
+  <cs:wall>
+    <cs:lnRef idx="0"/>
+    <cs:fillRef idx="0"/>
+    <cs:effectRef idx="0"/>
+    <cs:fontRef idx="minor">
+      <a:schemeClr val="dk1"/>
+    </cs:fontRef>
+  </cs:wall>
+</cs:chartStyle>
+</file>
+
+<file path=word/charts/style2.xml><?xml version="1.0" encoding="utf-8"?>
+<cs:chartStyle xmlns:cs="http://schemas.microsoft.com/office/drawing/2012/chartStyle" xmlns:a="http://schemas.openxmlformats.org/drawingml/2006/main" id="305">
+  <cs:axisTitle>
+    <cs:lnRef idx="0"/>
+    <cs:fillRef idx="0"/>
+    <cs:effectRef idx="0"/>
+    <cs:fontRef idx="minor">
+      <a:schemeClr val="tx1">
+        <a:lumMod val="65000"/>
+        <a:lumOff val="35000"/>
+      </a:schemeClr>
+    </cs:fontRef>
+    <cs:defRPr sz="900" kern="1200" cap="all"/>
+  </cs:axisTitle>
+  <cs:categoryAxis>
+    <cs:lnRef idx="0"/>
+    <cs:fillRef idx="0"/>
+    <cs:effectRef idx="0"/>
+    <cs:fontRef idx="minor">
+      <a:schemeClr val="tx1">
+        <a:lumMod val="65000"/>
+        <a:lumOff val="35000"/>
+      </a:schemeClr>
+    </cs:fontRef>
+    <cs:spPr>
+      <a:ln w="9525" cap="flat" cmpd="sng" algn="ctr">
+        <a:solidFill>
+          <a:schemeClr val="tx1">
+            <a:lumMod val="25000"/>
+            <a:lumOff val="75000"/>
+          </a:schemeClr>
+        </a:solidFill>
+        <a:round/>
+        <a:headEnd type="none" w="sm" len="sm"/>
+        <a:tailEnd type="none" w="sm" len="sm"/>
+      </a:ln>
+    </cs:spPr>
+    <cs:defRPr sz="900" kern="1200"/>
+  </cs:categoryAxis>
+  <cs:chartArea mods="allowNoFillOverride allowNoLineOverride">
+    <cs:lnRef idx="0"/>
+    <cs:fillRef idx="0"/>
+    <cs:effectRef idx="0"/>
+    <cs:fontRef idx="minor">
+      <a:schemeClr val="dk1"/>
+    </cs:fontRef>
+    <cs:spPr>
+      <a:solidFill>
+        <a:schemeClr val="bg1"/>
+      </a:solidFill>
+      <a:ln w="9525" cap="flat" cmpd="sng" algn="ctr">
+        <a:solidFill>
+          <a:schemeClr val="tx1">
+            <a:lumMod val="15000"/>
+            <a:lumOff val="85000"/>
+          </a:schemeClr>
+        </a:solidFill>
+        <a:round/>
+      </a:ln>
+    </cs:spPr>
+    <cs:defRPr sz="900" kern="1200"/>
+  </cs:chartArea>
+  <cs:dataLabel>
+    <cs:lnRef idx="0"/>
+    <cs:fillRef idx="0"/>
+    <cs:effectRef idx="0"/>
+    <cs:fontRef idx="minor">
+      <a:schemeClr val="tx1">
+        <a:lumMod val="75000"/>
+        <a:lumOff val="25000"/>
+      </a:schemeClr>
+    </cs:fontRef>
+    <cs:defRPr sz="900" kern="1200"/>
+  </cs:dataLabel>
+  <cs:dataLabelCallout>
+    <cs:lnRef idx="0"/>
+    <cs:fillRef idx="0"/>
+    <cs:effectRef idx="0"/>
+    <cs:fontRef idx="minor">
+      <a:schemeClr val="bg1"/>
+    </cs:fontRef>
+    <cs:spPr>
+      <a:solidFill>
+        <a:schemeClr val="tx1">
+          <a:lumMod val="50000"/>
+          <a:lumOff val="50000"/>
+        </a:schemeClr>
+      </a:solidFill>
+    </cs:spPr>
+    <cs:defRPr sz="900" kern="1200"/>
+    <cs:bodyPr rot="0" spcFirstLastPara="1" vertOverflow="clip" horzOverflow="clip" vert="horz" wrap="square" lIns="36576" tIns="18288" rIns="36576" bIns="18288" anchor="ctr" anchorCtr="1">
+      <a:spAutoFit/>
+    </cs:bodyPr>
+  </cs:dataLabelCallout>
+  <cs:dataPoint>
+    <cs:lnRef idx="0"/>
+    <cs:fillRef idx="0">
+      <cs:styleClr val="auto"/>
+    </cs:fillRef>
+    <cs:effectRef idx="0"/>
+    <cs:fontRef idx="minor">
+      <a:schemeClr val="tx1"/>
+    </cs:fontRef>
+    <cs:spPr>
+      <a:solidFill>
+        <a:schemeClr val="phClr">
+          <a:alpha val="70000"/>
+        </a:schemeClr>
+      </a:solidFill>
+    </cs:spPr>
+  </cs:dataPoint>
+  <cs:dataPoint3D>
+    <cs:lnRef idx="0"/>
+    <cs:fillRef idx="0">
+      <cs:styleClr val="auto"/>
+    </cs:fillRef>
+    <cs:effectRef idx="0"/>
+    <cs:fontRef idx="minor">
+      <a:schemeClr val="tx1"/>
+    </cs:fontRef>
+    <cs:spPr>
+      <a:solidFill>
+        <a:schemeClr val="phClr">
+          <a:alpha val="70000"/>
+        </a:schemeClr>
+      </a:solidFill>
+    </cs:spPr>
+  </cs:dataPoint3D>
+  <cs:dataPointLine>
+    <cs:lnRef idx="0">
+      <cs:styleClr val="auto"/>
+    </cs:lnRef>
+    <cs:fillRef idx="0"/>
+    <cs:effectRef idx="0"/>
+    <cs:fontRef idx="minor">
+      <a:schemeClr val="dk1"/>
+    </cs:fontRef>
+    <cs:spPr>
+      <a:ln w="28575" cap="rnd">
+        <a:solidFill>
+          <a:schemeClr val="phClr"/>
+        </a:solidFill>
+        <a:round/>
+      </a:ln>
+    </cs:spPr>
+  </cs:dataPointLine>
+  <cs:dataPointMarker>
+    <cs:lnRef idx="0">
+      <cs:styleClr val="auto"/>
+    </cs:lnRef>
+    <cs:fillRef idx="0">
+      <cs:styleClr val="auto"/>
+    </cs:fillRef>
+    <cs:effectRef idx="0"/>
+    <cs:fontRef idx="minor">
+      <a:schemeClr val="dk1"/>
+    </cs:fontRef>
+    <cs:spPr>
+      <a:gradFill>
+        <a:gsLst>
+          <a:gs pos="0">
+            <a:schemeClr val="phClr"/>
+          </a:gs>
+          <a:gs pos="46000">
+            <a:schemeClr val="phClr"/>
+          </a:gs>
+          <a:gs pos="100000">
+            <a:schemeClr val="phClr">
+              <a:lumMod val="20000"/>
+              <a:lumOff val="80000"/>
+              <a:alpha val="0"/>
+            </a:schemeClr>
+          </a:gs>
+        </a:gsLst>
+        <a:path path="circle">
+          <a:fillToRect l="50000" t="-80000" r="50000" b="180000"/>
+        </a:path>
+      </a:gradFill>
+      <a:ln w="9525" cap="flat" cmpd="sng" algn="ctr">
+        <a:solidFill>
+          <a:schemeClr val="phClr">
+            <a:shade val="95000"/>
+          </a:schemeClr>
+        </a:solidFill>
+        <a:round/>
+      </a:ln>
+    </cs:spPr>
+  </cs:dataPointMarker>
+  <cs:dataPointMarkerLayout symbol="circle" size="6"/>
+  <cs:dataPointWireframe>
+    <cs:lnRef idx="0">
+      <cs:styleClr val="auto"/>
+    </cs:lnRef>
+    <cs:fillRef idx="0"/>
+    <cs:effectRef idx="0"/>
+    <cs:fontRef idx="minor">
+      <a:schemeClr val="dk1"/>
+    </cs:fontRef>
+    <cs:spPr>
+      <a:ln w="9525" cap="rnd">
+        <a:solidFill>
+          <a:schemeClr val="phClr"/>
+        </a:solidFill>
+        <a:round/>
+      </a:ln>
+    </cs:spPr>
+  </cs:dataPointWireframe>
+  <cs:dataTable>
+    <cs:lnRef idx="0"/>
+    <cs:fillRef idx="0"/>
+    <cs:effectRef idx="0"/>
+    <cs:fontRef idx="minor">
+      <a:schemeClr val="tx1">
+        <a:lumMod val="65000"/>
+        <a:lumOff val="35000"/>
+      </a:schemeClr>
+    </cs:fontRef>
+    <cs:spPr>
+      <a:ln w="9525">
+        <a:solidFill>
+          <a:schemeClr val="tx1">
+            <a:lumMod val="15000"/>
+            <a:lumOff val="85000"/>
+          </a:schemeClr>
+        </a:solidFill>
+      </a:ln>
+    </cs:spPr>
+    <cs:defRPr sz="900" kern="1200"/>
+  </cs:dataTable>
+  <cs:downBar>
+    <cs:lnRef idx="0"/>
+    <cs:fillRef idx="0"/>
+    <cs:effectRef idx="0"/>
+    <cs:fontRef idx="minor">
+      <a:schemeClr val="dk1"/>
+    </cs:fontRef>
+    <cs:spPr>
+      <a:solidFill>
+        <a:schemeClr val="dk1">
+          <a:lumMod val="75000"/>
+          <a:lumOff val="25000"/>
+        </a:schemeClr>
+      </a:solidFill>
+      <a:ln w="9525">
+        <a:solidFill>
+          <a:schemeClr val="tx1">
+            <a:lumMod val="65000"/>
+            <a:lumOff val="35000"/>
+          </a:schemeClr>
+        </a:solidFill>
+      </a:ln>
+    </cs:spPr>
+  </cs:downBar>
+  <cs:dropLine>
+    <cs:lnRef idx="0"/>
+    <cs:fillRef idx="0"/>
+    <cs:effectRef idx="0"/>
+    <cs:fontRef idx="minor">
+      <a:schemeClr val="dk1"/>
+    </cs:fontRef>
+    <cs:spPr>
+      <a:ln w="9525">
+        <a:solidFill>
+          <a:schemeClr val="tx1">
+            <a:lumMod val="35000"/>
+            <a:lumOff val="65000"/>
+          </a:schemeClr>
+        </a:solidFill>
+      </a:ln>
+    </cs:spPr>
+  </cs:dropLine>
+  <cs:errorBar>
+    <cs:lnRef idx="0"/>
+    <cs:fillRef idx="0"/>
+    <cs:effectRef idx="0"/>
+    <cs:fontRef idx="minor">
+      <a:schemeClr val="dk1"/>
+    </cs:fontRef>
+    <cs:spPr>
+      <a:ln w="9525" cap="flat" cmpd="sng" algn="ctr">
+        <a:solidFill>
+          <a:schemeClr val="tx1">
+            <a:lumMod val="65000"/>
+            <a:lumOff val="35000"/>
+          </a:schemeClr>
+        </a:solidFill>
+        <a:round/>
+      </a:ln>
+    </cs:spPr>
+  </cs:errorBar>
+  <cs:floor>
+    <cs:lnRef idx="0"/>
+    <cs:fillRef idx="0"/>
+    <cs:effectRef idx="0"/>
+    <cs:fontRef idx="minor">
+      <a:schemeClr val="dk1"/>
+    </cs:fontRef>
+  </cs:floor>
+  <cs:gridlineMajor>
+    <cs:lnRef idx="0"/>
+    <cs:fillRef idx="0"/>
+    <cs:effectRef idx="0"/>
+    <cs:fontRef idx="minor">
+      <a:schemeClr val="dk1"/>
+    </cs:fontRef>
+    <cs:spPr>
+      <a:ln w="9525" cap="flat" cmpd="sng" algn="ctr">
+        <a:gradFill>
+          <a:gsLst>
+            <a:gs pos="0">
+              <a:schemeClr val="tx1">
+                <a:lumMod val="5000"/>
+                <a:lumOff val="95000"/>
+              </a:schemeClr>
+            </a:gs>
+            <a:gs pos="100000">
+              <a:schemeClr val="tx1">
+                <a:lumMod val="15000"/>
+                <a:lumOff val="85000"/>
+              </a:schemeClr>
+            </a:gs>
+          </a:gsLst>
+          <a:lin ang="5400000" scaled="0"/>
+        </a:gradFill>
+        <a:round/>
+      </a:ln>
+    </cs:spPr>
+  </cs:gridlineMajor>
+  <cs:gridlineMinor>
+    <cs:lnRef idx="0"/>
+    <cs:fillRef idx="0"/>
+    <cs:effectRef idx="0"/>
+    <cs:fontRef idx="minor">
+      <a:schemeClr val="dk1"/>
+    </cs:fontRef>
+    <cs:spPr>
+      <a:ln w="9525" cap="flat" cmpd="sng" algn="ctr">
+        <a:gradFill>
+          <a:gsLst>
+            <a:gs pos="0">
+              <a:schemeClr val="tx1">
+                <a:lumMod val="5000"/>
+                <a:lumOff val="95000"/>
+              </a:schemeClr>
+            </a:gs>
+            <a:gs pos="100000">
+              <a:schemeClr val="tx1">
+                <a:lumMod val="15000"/>
+                <a:lumOff val="85000"/>
+              </a:schemeClr>
+            </a:gs>
+          </a:gsLst>
+          <a:lin ang="5400000" scaled="0"/>
+        </a:gradFill>
+        <a:round/>
+      </a:ln>
+    </cs:spPr>
+  </cs:gridlineMinor>
+  <cs:hiLoLine>
+    <cs:lnRef idx="0"/>
+    <cs:fillRef idx="0"/>
+    <cs:effectRef idx="0"/>
+    <cs:fontRef idx="minor">
+      <a:schemeClr val="dk1"/>
+    </cs:fontRef>
+    <cs:spPr>
+      <a:ln w="9525">
+        <a:solidFill>
+          <a:schemeClr val="tx1">
+            <a:lumMod val="50000"/>
+            <a:lumOff val="50000"/>
+          </a:schemeClr>
+        </a:solidFill>
+      </a:ln>
+    </cs:spPr>
+  </cs:hiLoLine>
+  <cs:leaderLine>
+    <cs:lnRef idx="0"/>
+    <cs:fillRef idx="0"/>
+    <cs:effectRef idx="0"/>
+    <cs:fontRef idx="minor">
+      <a:schemeClr val="dk1"/>
+    </cs:fontRef>
+    <cs:spPr>
+      <a:ln w="9525">
+        <a:solidFill>
+          <a:schemeClr val="tx1">
+            <a:lumMod val="35000"/>
+            <a:lumOff val="65000"/>
+          </a:schemeClr>
+        </a:solidFill>
+      </a:ln>
+    </cs:spPr>
+  </cs:leaderLine>
+  <cs:legend>
+    <cs:lnRef idx="0"/>
+    <cs:fillRef idx="0"/>
+    <cs:effectRef idx="0"/>
+    <cs:fontRef idx="minor">
+      <a:schemeClr val="tx1">
+        <a:lumMod val="65000"/>
+        <a:lumOff val="35000"/>
+      </a:schemeClr>
+    </cs:fontRef>
+    <cs:defRPr sz="900" kern="1200"/>
+  </cs:legend>
+  <cs:plotArea mods="allowNoFillOverride allowNoLineOverride">
+    <cs:lnRef idx="0"/>
+    <cs:fillRef idx="0"/>
+    <cs:effectRef idx="0"/>
+    <cs:fontRef idx="minor">
+      <a:schemeClr val="dk1"/>
+    </cs:fontRef>
+  </cs:plotArea>
+  <cs:plotArea3D mods="allowNoFillOverride allowNoLineOverride">
+    <cs:lnRef idx="0"/>
+    <cs:fillRef idx="0"/>
+    <cs:effectRef idx="0"/>
+    <cs:fontRef idx="minor">
+      <a:schemeClr val="dk1"/>
+    </cs:fontRef>
+  </cs:plotArea3D>
+  <cs:seriesAxis>
+    <cs:lnRef idx="0"/>
+    <cs:fillRef idx="0"/>
+    <cs:effectRef idx="0"/>
+    <cs:fontRef idx="minor">
+      <a:schemeClr val="tx1">
+        <a:lumMod val="65000"/>
+        <a:lumOff val="35000"/>
+      </a:schemeClr>
+    </cs:fontRef>
+    <cs:spPr>
+      <a:ln w="9525" cap="flat" cmpd="sng" algn="ctr">
+        <a:solidFill>
+          <a:schemeClr val="tx1">
+            <a:lumMod val="15000"/>
+            <a:lumOff val="85000"/>
+          </a:schemeClr>
+        </a:solidFill>
+        <a:round/>
+        <a:headEnd type="none" w="sm" len="sm"/>
+        <a:tailEnd type="none" w="sm" len="sm"/>
+      </a:ln>
+    </cs:spPr>
+    <cs:defRPr sz="900" kern="1200"/>
+  </cs:seriesAxis>
+  <cs:seriesLine>
+    <cs:lnRef idx="0"/>
+    <cs:fillRef idx="0"/>
+    <cs:effectRef idx="0"/>
+    <cs:fontRef idx="minor">
+      <a:schemeClr val="dk1"/>
+    </cs:fontRef>
+    <cs:spPr>
+      <a:ln w="9525">
+        <a:solidFill>
+          <a:schemeClr val="tx1">
+            <a:lumMod val="35000"/>
+            <a:lumOff val="65000"/>
+          </a:schemeClr>
+        </a:solidFill>
+        <a:round/>
+      </a:ln>
+    </cs:spPr>
+  </cs:seriesLine>
+  <cs:title>
+    <cs:lnRef idx="0"/>
+    <cs:fillRef idx="0"/>
+    <cs:effectRef idx="0"/>
+    <cs:fontRef idx="minor">
+      <a:schemeClr val="tx1">
+        <a:lumMod val="65000"/>
+        <a:lumOff val="35000"/>
+      </a:schemeClr>
+    </cs:fontRef>
+    <cs:defRPr sz="1800" b="1" kern="1200" cap="all" spc="50" baseline="0"/>
+  </cs:title>
+  <cs:trendline>
+    <cs:lnRef idx="0">
+      <cs:styleClr val="auto"/>
+    </cs:lnRef>
+    <cs:fillRef idx="0"/>
+    <cs:effectRef idx="0"/>
+    <cs:fontRef idx="minor">
+      <a:schemeClr val="dk1"/>
+    </cs:fontRef>
+    <cs:spPr>
+      <a:ln w="9525" cap="rnd">
+        <a:solidFill>
+          <a:schemeClr val="phClr"/>
+        </a:solidFill>
+      </a:ln>
+    </cs:spPr>
+  </cs:trendline>
+  <cs:trendlineLabel>
+    <cs:lnRef idx="0"/>
+    <cs:fillRef idx="0"/>
+    <cs:effectRef idx="0"/>
+    <cs:fontRef idx="minor">
+      <a:schemeClr val="tx1">
+        <a:lumMod val="65000"/>
+        <a:lumOff val="35000"/>
+      </a:schemeClr>
+    </cs:fontRef>
+    <cs:defRPr sz="900" kern="1200"/>
+  </cs:trendlineLabel>
+  <cs:upBar>
+    <cs:lnRef idx="0"/>
+    <cs:fillRef idx="0"/>
+    <cs:effectRef idx="0"/>
+    <cs:fontRef idx="minor">
+      <a:schemeClr val="dk1"/>
+    </cs:fontRef>
+    <cs:spPr>
+      <a:solidFill>
+        <a:schemeClr val="lt1"/>
+      </a:solidFill>
+      <a:ln w="9525">
+        <a:solidFill>
+          <a:schemeClr val="tx1">
+            <a:lumMod val="65000"/>
+            <a:lumOff val="35000"/>
+          </a:schemeClr>
+        </a:solidFill>
+      </a:ln>
+    </cs:spPr>
+  </cs:upBar>
+  <cs:valueAxis>
+    <cs:lnRef idx="0"/>
+    <cs:fillRef idx="0"/>
+    <cs:effectRef idx="0"/>
+    <cs:fontRef idx="minor">
+      <a:schemeClr val="tx1">
+        <a:lumMod val="65000"/>
+        <a:lumOff val="35000"/>
+      </a:schemeClr>
+    </cs:fontRef>
+    <cs:defRPr sz="900" kern="1200"/>
+  </cs:valueAxis>
+  <cs:wall>
+    <cs:lnRef idx="0"/>
+    <cs:fillRef idx="0"/>
+    <cs:effectRef idx="0"/>
+    <cs:fontRef idx="minor">
+      <a:schemeClr val="dk1"/>
+    </cs:fontRef>
+  </cs:wall>
+</cs:chartStyle>
 </file>
 
 <file path=word/theme/theme1.xml><?xml version="1.0" encoding="utf-8"?>
@@ -6966,24 +8271,6 @@
 </file>
 
 <file path=customXml/item1.xml><?xml version="1.0" encoding="utf-8"?>
-<?mso-contentType ?>
-<FormTemplates xmlns="http://schemas.microsoft.com/sharepoint/v3/contenttype/forms">
-  <Display>DocumentLibraryForm</Display>
-  <Edit>DocumentLibraryForm</Edit>
-  <New>DocumentLibraryForm</New>
-</FormTemplates>
-</file>
-
-<file path=customXml/item2.xml><?xml version="1.0" encoding="utf-8"?>
-<p:properties xmlns:p="http://schemas.microsoft.com/office/2006/metadata/properties" xmlns:xsi="http://www.w3.org/2001/XMLSchema-instance" xmlns:pc="http://schemas.microsoft.com/office/infopath/2007/PartnerControls">
-  <documentManagement>
-    <_ip_UnifiedCompliancePolicyUIAction xmlns="http://schemas.microsoft.com/sharepoint/v3" xsi:nil="true"/>
-    <_ip_UnifiedCompliancePolicyProperties xmlns="http://schemas.microsoft.com/sharepoint/v3" xsi:nil="true"/>
-  </documentManagement>
-</p:properties>
-</file>
-
-<file path=customXml/item3.xml><?xml version="1.0" encoding="utf-8"?>
 <ct:contentTypeSchema xmlns:ct="http://schemas.microsoft.com/office/2006/metadata/contentType" xmlns:ma="http://schemas.microsoft.com/office/2006/metadata/properties/metaAttributes" ct:_="" ma:_="" ma:contentTypeName="Document" ma:contentTypeID="0x010100DEEA25CC0A0AC24199CDC46C25B8B0BC" ma:contentTypeVersion="9" ma:contentTypeDescription="Create a new document." ma:contentTypeScope="" ma:versionID="76e25e1730b4532ab1d5e5b131a96a5a">
   <xsd:schema xmlns:xsd="http://www.w3.org/2001/XMLSchema" xmlns:xs="http://www.w3.org/2001/XMLSchema" xmlns:p="http://schemas.microsoft.com/office/2006/metadata/properties" xmlns:ns1="http://schemas.microsoft.com/sharepoint/v3" xmlns:ns2="6dc4bcd6-49db-4c07-9060-8acfc67cef9f" xmlns:ns3="fb0879af-3eba-417a-a55a-ffe6dcd6ca77" targetNamespace="http://schemas.microsoft.com/office/2006/metadata/properties" ma:root="true" ma:fieldsID="ad1e9281a84c4949647088091c718de3" ns1:_="" ns2:_="" ns3:_="">
     <xsd:import namespace="http://schemas.microsoft.com/sharepoint/v3"/>
@@ -7185,29 +8472,29 @@
 </ct:contentTypeSchema>
 </file>
 
+<file path=customXml/item2.xml><?xml version="1.0" encoding="utf-8"?>
+<p:properties xmlns:p="http://schemas.microsoft.com/office/2006/metadata/properties" xmlns:xsi="http://www.w3.org/2001/XMLSchema-instance" xmlns:pc="http://schemas.microsoft.com/office/infopath/2007/PartnerControls">
+  <documentManagement>
+    <_ip_UnifiedCompliancePolicyUIAction xmlns="http://schemas.microsoft.com/sharepoint/v3" xsi:nil="true"/>
+    <_ip_UnifiedCompliancePolicyProperties xmlns="http://schemas.microsoft.com/sharepoint/v3" xsi:nil="true"/>
+  </documentManagement>
+</p:properties>
+</file>
+
+<file path=customXml/item3.xml><?xml version="1.0" encoding="utf-8"?>
+<?mso-contentType ?>
+<FormTemplates xmlns="http://schemas.microsoft.com/sharepoint/v3/contenttype/forms">
+  <Display>DocumentLibraryForm</Display>
+  <Edit>DocumentLibraryForm</Edit>
+  <New>DocumentLibraryForm</New>
+</FormTemplates>
+</file>
+
 <file path=customXml/item4.xml><?xml version="1.0" encoding="utf-8"?>
 <b:Sources xmlns:b="http://schemas.openxmlformats.org/officeDocument/2006/bibliography" xmlns="http://schemas.openxmlformats.org/officeDocument/2006/bibliography" SelectedStyle="\APASixthEditionOfficeOnline.xsl" StyleName="APA" Version="6"/>
 </file>
 
 <file path=customXml/itemProps1.xml><?xml version="1.0" encoding="utf-8"?>
-<ds:datastoreItem xmlns:ds="http://schemas.openxmlformats.org/officeDocument/2006/customXml" ds:itemID="{C0FE130B-43AB-47EE-99BC-85BE14FF79C6}">
-  <ds:schemaRefs>
-    <ds:schemaRef ds:uri="http://schemas.microsoft.com/sharepoint/v3/contenttype/forms"/>
-  </ds:schemaRefs>
-</ds:datastoreItem>
-</file>
-
-<file path=customXml/itemProps2.xml><?xml version="1.0" encoding="utf-8"?>
-<ds:datastoreItem xmlns:ds="http://schemas.openxmlformats.org/officeDocument/2006/customXml" ds:itemID="{8CF652BB-2674-4338-B864-DFBAB0BE315D}">
-  <ds:schemaRefs>
-    <ds:schemaRef ds:uri="http://schemas.microsoft.com/office/2006/metadata/properties"/>
-    <ds:schemaRef ds:uri="http://schemas.microsoft.com/office/infopath/2007/PartnerControls"/>
-    <ds:schemaRef ds:uri="http://schemas.microsoft.com/sharepoint/v3"/>
-  </ds:schemaRefs>
-</ds:datastoreItem>
-</file>
-
-<file path=customXml/itemProps3.xml><?xml version="1.0" encoding="utf-8"?>
 <ds:datastoreItem xmlns:ds="http://schemas.openxmlformats.org/officeDocument/2006/customXml" ds:itemID="{CFB05535-3D3B-4F9C-9A39-505BB9014294}">
   <ds:schemaRefs>
     <ds:schemaRef ds:uri="http://schemas.microsoft.com/office/2006/metadata/contentType"/>
@@ -7227,8 +8514,26 @@
 </ds:datastoreItem>
 </file>
 
+<file path=customXml/itemProps2.xml><?xml version="1.0" encoding="utf-8"?>
+<ds:datastoreItem xmlns:ds="http://schemas.openxmlformats.org/officeDocument/2006/customXml" ds:itemID="{8CF652BB-2674-4338-B864-DFBAB0BE315D}">
+  <ds:schemaRefs>
+    <ds:schemaRef ds:uri="http://schemas.microsoft.com/office/2006/metadata/properties"/>
+    <ds:schemaRef ds:uri="http://schemas.microsoft.com/office/infopath/2007/PartnerControls"/>
+    <ds:schemaRef ds:uri="http://schemas.microsoft.com/sharepoint/v3"/>
+  </ds:schemaRefs>
+</ds:datastoreItem>
+</file>
+
+<file path=customXml/itemProps3.xml><?xml version="1.0" encoding="utf-8"?>
+<ds:datastoreItem xmlns:ds="http://schemas.openxmlformats.org/officeDocument/2006/customXml" ds:itemID="{C0FE130B-43AB-47EE-99BC-85BE14FF79C6}">
+  <ds:schemaRefs>
+    <ds:schemaRef ds:uri="http://schemas.microsoft.com/sharepoint/v3/contenttype/forms"/>
+  </ds:schemaRefs>
+</ds:datastoreItem>
+</file>
+
 <file path=customXml/itemProps4.xml><?xml version="1.0" encoding="utf-8"?>
-<ds:datastoreItem xmlns:ds="http://schemas.openxmlformats.org/officeDocument/2006/customXml" ds:itemID="{A43657D5-12DF-456B-89FB-83B286B817C8}">
+<ds:datastoreItem xmlns:ds="http://schemas.openxmlformats.org/officeDocument/2006/customXml" ds:itemID="{7E40E3AC-7712-4EA4-B4D0-4B5E861BC443}">
   <ds:schemaRefs>
     <ds:schemaRef ds:uri="http://schemas.openxmlformats.org/officeDocument/2006/bibliography"/>
   </ds:schemaRefs>

</xml_diff>